<commit_message>
resume and minor changes
</commit_message>
<xml_diff>
--- a/public/resume/Mohit_Resume.docx
+++ b/public/resume/Mohit_Resume.docx
@@ -1,16 +1,23 @@
 
 <file path=word/document.xml><?xml version="1.0" encoding="utf-8"?>
-<w:document xmlns:wpc="http://schemas.microsoft.com/office/word/2010/wordprocessingCanvas" xmlns:cx="http://schemas.microsoft.com/office/drawing/2014/chartex" xmlns:cx1="http://schemas.microsoft.com/office/drawing/2015/9/8/chartex" xmlns:cx2="http://schemas.microsoft.com/office/drawing/2015/10/21/chartex" xmlns:cx3="http://schemas.microsoft.com/office/drawing/2016/5/9/chartex" xmlns:cx4="http://schemas.microsoft.com/office/drawing/2016/5/10/chartex" xmlns:cx5="http://schemas.microsoft.com/office/drawing/2016/5/11/chartex" xmlns:cx6="http://schemas.microsoft.com/office/drawing/2016/5/12/chartex" xmlns:cx7="http://schemas.microsoft.com/office/drawing/2016/5/13/chartex" xmlns:cx8="http://schemas.microsoft.com/office/drawing/2016/5/14/chartex" xmlns:mc="http://schemas.openxmlformats.org/markup-compatibility/2006" xmlns:aink="http://schemas.microsoft.com/office/drawing/2016/ink" xmlns:am3d="http://schemas.microsoft.com/office/drawing/2017/model3d" xmlns:o="urn:schemas-microsoft-com:office:office" xmlns:r="http://schemas.openxmlformats.org/officeDocument/2006/relationships" xmlns:m="http://schemas.openxmlformats.org/officeDocument/2006/math" xmlns:v="urn:schemas-microsoft-com:vml" xmlns:wp14="http://schemas.microsoft.com/office/word/2010/wordprocessingDrawing" xmlns:wp="http://schemas.openxmlformats.org/drawingml/2006/wordprocessingDrawing" xmlns:w10="urn:schemas-microsoft-com:office:word" xmlns:w="http://schemas.openxmlformats.org/wordprocessingml/2006/main" xmlns:w14="http://schemas.microsoft.com/office/word/2010/wordml" xmlns:w15="http://schemas.microsoft.com/office/word/2012/wordml" xmlns:w16cex="http://schemas.microsoft.com/office/word/2018/wordml/cex" xmlns:w16cid="http://schemas.microsoft.com/office/word/2016/wordml/cid" xmlns:w16="http://schemas.microsoft.com/office/word/2018/wordml" xmlns:w16sdtdh="http://schemas.microsoft.com/office/word/2020/wordml/sdtdatahash" xmlns:w16se="http://schemas.microsoft.com/office/word/2015/wordml/symex" xmlns:wpg="http://schemas.microsoft.com/office/word/2010/wordprocessingGroup" xmlns:wpi="http://schemas.microsoft.com/office/word/2010/wordprocessingInk" xmlns:wne="http://schemas.microsoft.com/office/word/2006/wordml" xmlns:wps="http://schemas.microsoft.com/office/word/2010/wordprocessingShape" mc:Ignorable="w14 w15 w16se w16cid w16 w16cex w16sdtdh wp14">
+<w:document xmlns:wpc="http://schemas.microsoft.com/office/word/2010/wordprocessingCanvas" xmlns:cx="http://schemas.microsoft.com/office/drawing/2014/chartex" xmlns:cx1="http://schemas.microsoft.com/office/drawing/2015/9/8/chartex" xmlns:cx2="http://schemas.microsoft.com/office/drawing/2015/10/21/chartex" xmlns:cx3="http://schemas.microsoft.com/office/drawing/2016/5/9/chartex" xmlns:cx4="http://schemas.microsoft.com/office/drawing/2016/5/10/chartex" xmlns:cx5="http://schemas.microsoft.com/office/drawing/2016/5/11/chartex" xmlns:cx6="http://schemas.microsoft.com/office/drawing/2016/5/12/chartex" xmlns:cx7="http://schemas.microsoft.com/office/drawing/2016/5/13/chartex" xmlns:cx8="http://schemas.microsoft.com/office/drawing/2016/5/14/chartex" xmlns:mc="http://schemas.openxmlformats.org/markup-compatibility/2006" xmlns:aink="http://schemas.microsoft.com/office/drawing/2016/ink" xmlns:am3d="http://schemas.microsoft.com/office/drawing/2017/model3d" xmlns:o="urn:schemas-microsoft-com:office:office" xmlns:oel="http://schemas.microsoft.com/office/2019/extlst" xmlns:r="http://schemas.openxmlformats.org/officeDocument/2006/relationships" xmlns:m="http://schemas.openxmlformats.org/officeDocument/2006/math" xmlns:v="urn:schemas-microsoft-com:vml" xmlns:wp14="http://schemas.microsoft.com/office/word/2010/wordprocessingDrawing" xmlns:wp="http://schemas.openxmlformats.org/drawingml/2006/wordprocessingDrawing" xmlns:w10="urn:schemas-microsoft-com:office:word" xmlns:w="http://schemas.openxmlformats.org/wordprocessingml/2006/main" xmlns:w14="http://schemas.microsoft.com/office/word/2010/wordml" xmlns:w15="http://schemas.microsoft.com/office/word/2012/wordml" xmlns:w16cex="http://schemas.microsoft.com/office/word/2018/wordml/cex" xmlns:w16cid="http://schemas.microsoft.com/office/word/2016/wordml/cid" xmlns:w16="http://schemas.microsoft.com/office/word/2018/wordml" xmlns:w16sdtdh="http://schemas.microsoft.com/office/word/2020/wordml/sdtdatahash" xmlns:w16se="http://schemas.microsoft.com/office/word/2015/wordml/symex" xmlns:wpg="http://schemas.microsoft.com/office/word/2010/wordprocessingGroup" xmlns:wpi="http://schemas.microsoft.com/office/word/2010/wordprocessingInk" xmlns:wne="http://schemas.microsoft.com/office/word/2006/wordml" xmlns:wps="http://schemas.microsoft.com/office/word/2010/wordprocessingShape" mc:Ignorable="w14 w15 w16se w16cid w16 w16cex w16sdtdh wp14">
   <w:body>
     <w:p>
       <w:pPr>
         <w:pStyle w:val="Heading1"/>
         <w:rPr>
-          <w:rFonts w:ascii="Calibri" w:hAnsi="Calibri" w:cs="Calibri"/>
+          <w:rFonts w:ascii="Arial Rounded MT Bold" w:hAnsi="Arial Rounded MT Bold" w:cs="Calibri"/>
+          <w:sz w:val="68"/>
+          <w:szCs w:val="68"/>
         </w:rPr>
       </w:pPr>
       <w:sdt>
         <w:sdtPr>
+          <w:rPr>
+            <w:rFonts w:ascii="Arial Rounded MT Bold" w:hAnsi="Arial Rounded MT Bold"/>
+            <w:sz w:val="68"/>
+            <w:szCs w:val="68"/>
+          </w:rPr>
           <w:id w:val="-752200065"/>
           <w:placeholder>
             <w:docPart w:val="A8A1BCDA9C0E4C579D16E98C42A7E052"/>
@@ -19,13 +26,15 @@
         </w:sdtPr>
         <w:sdtEndPr>
           <w:rPr>
-            <w:rFonts w:ascii="Calibri" w:hAnsi="Calibri" w:cs="Calibri"/>
+            <w:rFonts w:cs="Calibri"/>
           </w:rPr>
         </w:sdtEndPr>
         <w:sdtContent>
           <w:r>
             <w:rPr>
-              <w:rFonts w:ascii="Calibri" w:hAnsi="Calibri" w:cs="Calibri"/>
+              <w:rFonts w:ascii="Arial Rounded MT Bold" w:hAnsi="Arial Rounded MT Bold" w:cs="Calibri"/>
+              <w:sz w:val="68"/>
+              <w:szCs w:val="68"/>
             </w:rPr>
             <w:t>Mohit</w:t>
           </w:r>
@@ -33,13 +42,17 @@
       </w:sdt>
       <w:r>
         <w:rPr>
-          <w:rFonts w:ascii="Calibri" w:hAnsi="Calibri" w:cs="Calibri"/>
+          <w:rFonts w:ascii="Arial Rounded MT Bold" w:hAnsi="Arial Rounded MT Bold" w:cs="Calibri"/>
+          <w:sz w:val="68"/>
+          <w:szCs w:val="68"/>
         </w:rPr>
         <w:t xml:space="preserve"> </w:t>
       </w:r>
       <w:r>
         <w:rPr>
-          <w:rFonts w:ascii="Calibri" w:hAnsi="Calibri" w:cs="Calibri"/>
+          <w:rFonts w:ascii="Arial Rounded MT Bold" w:hAnsi="Arial Rounded MT Bold" w:cs="Calibri"/>
+          <w:sz w:val="68"/>
+          <w:szCs w:val="68"/>
         </w:rPr>
         <w:t>Aggarwal</w:t>
       </w:r>
@@ -49,16 +62,14 @@
         <w:pStyle w:val="ContactInfo"/>
         <w:rPr>
           <w:rFonts w:ascii="Calibri" w:hAnsi="Calibri" w:cs="Calibri"/>
-          <w:sz w:val="22"/>
-          <w:szCs w:val="28"/>
+          <w:sz w:val="24"/>
         </w:rPr>
       </w:pPr>
       <w:sdt>
         <w:sdtPr>
           <w:rPr>
             <w:rFonts w:ascii="Calibri" w:hAnsi="Calibri" w:cs="Calibri"/>
-            <w:sz w:val="22"/>
-            <w:szCs w:val="28"/>
+            <w:sz w:val="24"/>
           </w:rPr>
           <w:id w:val="1088194590"/>
           <w:placeholder>
@@ -71,8 +82,7 @@
           <w:r>
             <w:rPr>
               <w:rFonts w:ascii="Calibri" w:hAnsi="Calibri" w:cs="Calibri"/>
-              <w:sz w:val="22"/>
-              <w:szCs w:val="28"/>
+              <w:sz w:val="24"/>
             </w:rPr>
             <w:t>mohitaggarwal551@gmail.com</w:t>
           </w:r>
@@ -81,33 +91,22 @@
       <w:r>
         <w:rPr>
           <w:rFonts w:ascii="Calibri" w:hAnsi="Calibri" w:cs="Calibri"/>
-          <w:sz w:val="22"/>
-          <w:szCs w:val="28"/>
-        </w:rPr>
-        <w:t xml:space="preserve">  </w:t>
-      </w:r>
-      <w:r>
-        <w:rPr>
-          <w:rFonts w:ascii="Calibri" w:hAnsi="Calibri" w:cs="Calibri"/>
-          <w:sz w:val="22"/>
-          <w:szCs w:val="28"/>
+          <w:sz w:val="24"/>
         </w:rPr>
         <w:t>|</w:t>
       </w:r>
       <w:r>
         <w:rPr>
           <w:rFonts w:ascii="Calibri" w:hAnsi="Calibri" w:cs="Calibri"/>
-          <w:sz w:val="22"/>
-          <w:szCs w:val="28"/>
-        </w:rPr>
-        <w:t xml:space="preserve">  </w:t>
+          <w:sz w:val="24"/>
+        </w:rPr>
+        <w:t xml:space="preserve"> </w:t>
       </w:r>
       <w:sdt>
         <w:sdtPr>
           <w:rPr>
             <w:rFonts w:ascii="Calibri" w:hAnsi="Calibri" w:cs="Calibri"/>
-            <w:sz w:val="22"/>
-            <w:szCs w:val="28"/>
+            <w:sz w:val="24"/>
           </w:rPr>
           <w:id w:val="249624552"/>
           <w:placeholder>
@@ -120,8 +119,7 @@
           <w:r>
             <w:rPr>
               <w:rFonts w:ascii="Calibri" w:hAnsi="Calibri" w:cs="Calibri"/>
-              <w:sz w:val="22"/>
-              <w:szCs w:val="28"/>
+              <w:sz w:val="24"/>
             </w:rPr>
             <w:t>+91 9205394233</w:t>
           </w:r>
@@ -130,24 +128,21 @@
       <w:r>
         <w:rPr>
           <w:rFonts w:ascii="Calibri" w:hAnsi="Calibri" w:cs="Calibri"/>
-          <w:sz w:val="22"/>
-          <w:szCs w:val="28"/>
+          <w:sz w:val="24"/>
         </w:rPr>
         <w:t xml:space="preserve"> </w:t>
       </w:r>
       <w:r>
         <w:rPr>
           <w:rFonts w:ascii="Calibri" w:hAnsi="Calibri" w:cs="Calibri"/>
-          <w:sz w:val="22"/>
-          <w:szCs w:val="28"/>
+          <w:sz w:val="24"/>
         </w:rPr>
         <w:t>|</w:t>
       </w:r>
       <w:r>
         <w:rPr>
           <w:rFonts w:ascii="Calibri" w:hAnsi="Calibri" w:cs="Calibri"/>
-          <w:sz w:val="22"/>
-          <w:szCs w:val="28"/>
+          <w:sz w:val="24"/>
         </w:rPr>
         <w:t xml:space="preserve"> </w:t>
       </w:r>
@@ -158,26 +153,35 @@
             <w:rFonts w:ascii="Calibri" w:hAnsi="Calibri" w:cs="Calibri"/>
             <w:b w:val="0"/>
             <w:bCs/>
-            <w:sz w:val="22"/>
-            <w:szCs w:val="28"/>
+            <w:color w:val="00B0F0"/>
+            <w:sz w:val="24"/>
           </w:rPr>
-          <w:t>LinkedIn</w:t>
+          <w:t>L</w:t>
+        </w:r>
+        <w:r>
+          <w:rPr>
+            <w:rStyle w:val="Hyperlink"/>
+            <w:rFonts w:ascii="Calibri" w:hAnsi="Calibri" w:cs="Calibri"/>
+            <w:b w:val="0"/>
+            <w:bCs/>
+            <w:color w:val="00B0F0"/>
+            <w:sz w:val="24"/>
+          </w:rPr>
+          <w:t>inkedIn</w:t>
         </w:r>
       </w:hyperlink>
       <w:r>
         <w:rPr>
           <w:rFonts w:ascii="Calibri" w:hAnsi="Calibri" w:cs="Calibri"/>
           <w:color w:val="404040" w:themeColor="text1" w:themeTint="BF"/>
-          <w:sz w:val="22"/>
-          <w:szCs w:val="28"/>
+          <w:sz w:val="24"/>
         </w:rPr>
         <w:t xml:space="preserve"> </w:t>
       </w:r>
       <w:r>
         <w:rPr>
           <w:rFonts w:ascii="Calibri" w:hAnsi="Calibri" w:cs="Calibri"/>
-          <w:sz w:val="22"/>
-          <w:szCs w:val="28"/>
+          <w:sz w:val="24"/>
         </w:rPr>
         <w:t xml:space="preserve">| </w:t>
       </w:r>
@@ -186,8 +190,7 @@
           <w:rPr>
             <w:rStyle w:val="NotBold"/>
             <w:rFonts w:ascii="Calibri" w:hAnsi="Calibri" w:cs="Calibri"/>
-            <w:sz w:val="22"/>
-            <w:szCs w:val="28"/>
+            <w:sz w:val="24"/>
           </w:rPr>
           <w:id w:val="766039717"/>
           <w:placeholder>
@@ -202,16 +205,6 @@
           </w:rPr>
         </w:sdtEndPr>
         <w:sdtContent>
-          <w:r>
-            <w:rPr>
-              <w:rStyle w:val="NotBold"/>
-              <w:rFonts w:ascii="Calibri" w:hAnsi="Calibri" w:cs="Calibri"/>
-              <w:color w:val="4C94D8" w:themeColor="text2" w:themeTint="80"/>
-              <w:sz w:val="22"/>
-              <w:szCs w:val="28"/>
-            </w:rPr>
-            <w:t xml:space="preserve"> </w:t>
-          </w:r>
           <w:hyperlink r:id="rId10" w:history="1">
             <w:r>
               <w:rPr>
@@ -219,29 +212,78 @@
                 <w:rFonts w:ascii="Calibri" w:hAnsi="Calibri" w:cs="Calibri"/>
                 <w:b w:val="0"/>
                 <w:bCs/>
-                <w:color w:val="404040" w:themeColor="text1" w:themeTint="BF"/>
-                <w:sz w:val="22"/>
-                <w:szCs w:val="28"/>
+                <w:color w:val="00B0F0"/>
+                <w:sz w:val="24"/>
               </w:rPr>
               <w:t>GitHub</w:t>
             </w:r>
           </w:hyperlink>
+          <w:r>
+            <w:rPr>
+              <w:rStyle w:val="Hyperlink"/>
+              <w:rFonts w:ascii="Calibri" w:hAnsi="Calibri" w:cs="Calibri"/>
+              <w:b w:val="0"/>
+              <w:bCs/>
+              <w:color w:val="00B0F0"/>
+              <w:sz w:val="24"/>
+            </w:rPr>
+            <w:t xml:space="preserve"> </w:t>
+          </w:r>
+          <w:r>
+            <w:rPr>
+              <w:rStyle w:val="Hyperlink"/>
+              <w:rFonts w:ascii="Calibri" w:hAnsi="Calibri" w:cs="Calibri"/>
+              <w:b w:val="0"/>
+              <w:bCs/>
+              <w:color w:val="404040" w:themeColor="text1" w:themeTint="BF"/>
+              <w:sz w:val="24"/>
+            </w:rPr>
+            <w:t>|</w:t>
+          </w:r>
+          <w:r>
+            <w:rPr>
+              <w:rStyle w:val="Hyperlink"/>
+              <w:rFonts w:ascii="Calibri" w:hAnsi="Calibri" w:cs="Calibri"/>
+              <w:b w:val="0"/>
+              <w:bCs/>
+              <w:color w:val="404040" w:themeColor="text1" w:themeTint="BF"/>
+              <w:sz w:val="24"/>
+            </w:rPr>
+            <w:t xml:space="preserve"> </w:t>
+          </w:r>
+          <w:hyperlink r:id="rId11" w:history="1">
+            <w:r>
+              <w:rPr>
+                <w:rStyle w:val="Hyperlink"/>
+                <w:rFonts w:ascii="Calibri" w:hAnsi="Calibri" w:cs="Calibri"/>
+                <w:b w:val="0"/>
+                <w:bCs/>
+                <w:color w:val="00B0F0"/>
+                <w:sz w:val="24"/>
+              </w:rPr>
+              <w:t>Portfolio Site</w:t>
+            </w:r>
+          </w:hyperlink>
+          <w:r>
+            <w:rPr>
+              <w:rStyle w:val="Hyperlink"/>
+              <w:rFonts w:ascii="Calibri" w:hAnsi="Calibri" w:cs="Calibri"/>
+              <w:b w:val="0"/>
+              <w:bCs/>
+              <w:color w:val="00B0F0"/>
+              <w:sz w:val="24"/>
+            </w:rPr>
+            <w:t xml:space="preserve"> </w:t>
+          </w:r>
+          <w:r>
+            <w:rPr>
+              <w:rFonts w:ascii="Calibri" w:hAnsi="Calibri" w:cs="Calibri"/>
+              <w:sz w:val="24"/>
+            </w:rPr>
+            <w:t>| Faridabad, Haryana</w:t>
+          </w:r>
         </w:sdtContent>
       </w:sdt>
-    </w:p>
-    <w:p>
-      <w:pPr>
-        <w:pStyle w:val="ContactInfo"/>
-        <w:tabs>
-          <w:tab w:val="left" w:pos="6810"/>
-        </w:tabs>
-        <w:rPr>
-          <w:rFonts w:ascii="Calibri" w:hAnsi="Calibri" w:cs="Calibri"/>
-          <w:b/>
-          <w:bCs/>
-          <w:color w:val="83CAEB" w:themeColor="accent1" w:themeTint="66"/>
-        </w:rPr>
-      </w:pPr>
     </w:p>
     <w:tbl>
       <w:tblPr>
@@ -262,23 +304,148 @@
           <w:tcPr>
             <w:tcW w:w="9360" w:type="dxa"/>
           </w:tcPr>
+          <w:tbl>
+            <w:tblPr>
+              <w:tblW w:w="9360" w:type="dxa"/>
+              <w:tblBorders>
+                <w:bottom w:val="single" w:sz="6" w:space="0" w:color="auto"/>
+              </w:tblBorders>
+              <w:tblCellMar>
+                <w:left w:w="14" w:type="dxa"/>
+              </w:tblCellMar>
+              <w:tblLook w:val="0600" w:firstRow="0" w:lastRow="0" w:firstColumn="0" w:lastColumn="0" w:noHBand="1" w:noVBand="1"/>
+            </w:tblPr>
+            <w:tblGrid>
+              <w:gridCol w:w="9360"/>
+            </w:tblGrid>
+            <w:tr>
+              <w:tc>
+                <w:tcPr>
+                  <w:tcW w:w="9360" w:type="dxa"/>
+                </w:tcPr>
+                <w:p>
+                  <w:pPr>
+                    <w:pStyle w:val="Heading2"/>
+                    <w:spacing w:before="0" w:after="0"/>
+                    <w:rPr>
+                      <w:rFonts w:ascii="Calibri" w:hAnsi="Calibri" w:cs="Calibri"/>
+                      <w:sz w:val="22"/>
+                      <w:szCs w:val="22"/>
+                    </w:rPr>
+                  </w:pPr>
+                </w:p>
+                <w:p>
+                  <w:pPr>
+                    <w:pStyle w:val="Heading2"/>
+                    <w:spacing w:before="0" w:after="0"/>
+                    <w:rPr>
+                      <w:rFonts w:ascii="Calibri" w:hAnsi="Calibri" w:cs="Calibri"/>
+                      <w:sz w:val="22"/>
+                      <w:szCs w:val="22"/>
+                    </w:rPr>
+                  </w:pPr>
+                  <w:sdt>
+                    <w:sdtPr>
+                      <w:rPr>
+                        <w:rFonts w:ascii="Calibri" w:hAnsi="Calibri" w:cs="Calibri"/>
+                        <w:sz w:val="22"/>
+                        <w:szCs w:val="22"/>
+                      </w:rPr>
+                      <w:id w:val="-1320190999"/>
+                      <w:placeholder>
+                        <w:docPart w:val="E40E6FCBDB56425988AEA6AC53B57316"/>
+                      </w:placeholder>
+                      <w15:appearance w15:val="hidden"/>
+                    </w:sdtPr>
+                    <w:sdtEndPr/>
+                    <w:sdtContent>
+                      <w:r>
+                        <w:rPr>
+                          <w:rFonts w:ascii="Calibri" w:hAnsi="Calibri" w:cs="Calibri"/>
+                          <w:sz w:val="22"/>
+                          <w:szCs w:val="22"/>
+                        </w:rPr>
+                        <w:t>Overview</w:t>
+                      </w:r>
+                    </w:sdtContent>
+                  </w:sdt>
+                  <w:r>
+                    <w:rPr>
+                      <w:rFonts w:ascii="Calibri" w:hAnsi="Calibri" w:cs="Calibri"/>
+                      <w:sz w:val="22"/>
+                      <w:szCs w:val="22"/>
+                    </w:rPr>
+                    <w:t xml:space="preserve"> </w:t>
+                  </w:r>
+                </w:p>
+              </w:tc>
+            </w:tr>
+          </w:tbl>
           <w:p>
             <w:pPr>
               <w:pStyle w:val="Heading2"/>
+              <w:spacing w:before="0" w:after="0"/>
               <w:rPr>
                 <w:rFonts w:ascii="Calibri" w:hAnsi="Calibri" w:cs="Calibri"/>
+                <w:sz w:val="24"/>
+                <w:szCs w:val="24"/>
+              </w:rPr>
+            </w:pPr>
+          </w:p>
+          <w:p>
+            <w:pPr>
+              <w:spacing w:after="0"/>
+              <w:rPr>
+                <w:rFonts w:ascii="Calibri" w:hAnsi="Calibri" w:cs="Calibri"/>
+                <w:b w:val="0"/>
+                <w:bCs/>
+                <w:sz w:val="22"/>
+                <w:szCs w:val="28"/>
+              </w:rPr>
+            </w:pPr>
+            <w:r>
+              <w:rPr>
+                <w:rFonts w:ascii="Calibri" w:hAnsi="Calibri" w:cs="Calibri"/>
+                <w:b w:val="0"/>
+                <w:bCs/>
+                <w:sz w:val="22"/>
+                <w:szCs w:val="28"/>
+              </w:rPr>
+              <w:t>Second-year Computer Science student with hands-on experience in full-stack web development (MERN). Skilled in building scalable, responsive, and user-friendly applications, with a strong interest in AI-driven and emerging technologies.</w:t>
+            </w:r>
+          </w:p>
+          <w:p>
+            <w:pPr>
+              <w:spacing w:after="0"/>
+              <w:rPr>
+                <w:rFonts w:ascii="Calibri" w:hAnsi="Calibri" w:cs="Calibri"/>
+                <w:b w:val="0"/>
+                <w:bCs/>
+                <w:sz w:val="22"/>
+                <w:szCs w:val="28"/>
+              </w:rPr>
+            </w:pPr>
+          </w:p>
+          <w:p>
+            <w:pPr>
+              <w:pStyle w:val="Heading2"/>
+              <w:spacing w:before="0" w:after="0"/>
+              <w:rPr>
+                <w:rFonts w:ascii="Calibri" w:hAnsi="Calibri" w:cs="Calibri"/>
+                <w:sz w:val="22"/>
+                <w:szCs w:val="22"/>
               </w:rPr>
             </w:pPr>
             <w:sdt>
               <w:sdtPr>
                 <w:rPr>
                   <w:rFonts w:ascii="Calibri" w:hAnsi="Calibri" w:cs="Calibri"/>
-                  <w:sz w:val="24"/>
-                  <w:szCs w:val="40"/>
+                  <w:sz w:val="22"/>
+                  <w:szCs w:val="22"/>
                 </w:rPr>
-                <w:id w:val="-1918079314"/>
+                <w:id w:val="1641067621"/>
                 <w:placeholder>
-                  <w:docPart w:val="8BB0FB1031FF4FACBD46E094B412C9DE"/>
+                  <w:docPart w:val="5F23BD1E5F524BB584F398E3F7CF3021"/>
                 </w:placeholder>
                 <w:showingPlcHdr/>
                 <w15:appearance w15:val="hidden"/>
@@ -288,18 +455,18 @@
                 <w:r>
                   <w:rPr>
                     <w:rFonts w:ascii="Calibri" w:hAnsi="Calibri" w:cs="Calibri"/>
-                    <w:sz w:val="24"/>
-                    <w:szCs w:val="40"/>
+                    <w:sz w:val="22"/>
+                    <w:szCs w:val="22"/>
                   </w:rPr>
-                  <w:t>Skills</w:t>
+                  <w:t>Education</w:t>
                 </w:r>
               </w:sdtContent>
             </w:sdt>
             <w:r>
               <w:rPr>
                 <w:rFonts w:ascii="Calibri" w:hAnsi="Calibri" w:cs="Calibri"/>
-                <w:sz w:val="24"/>
-                <w:szCs w:val="40"/>
+                <w:sz w:val="22"/>
+                <w:szCs w:val="22"/>
               </w:rPr>
               <w:t xml:space="preserve"> </w:t>
             </w:r>
@@ -309,51 +476,120 @@
     </w:tbl>
     <w:p>
       <w:pPr>
+        <w:pStyle w:val="Spacebetweentables"/>
+        <w:rPr>
+          <w:rFonts w:ascii="Calibri" w:hAnsi="Calibri" w:cs="Calibri"/>
+          <w:sz w:val="22"/>
+          <w:szCs w:val="22"/>
+        </w:rPr>
+      </w:pPr>
+    </w:p>
+    <w:p>
+      <w:pPr>
         <w:pStyle w:val="ListParagraph"/>
         <w:numPr>
           <w:ilvl w:val="0"/>
-          <w:numId w:val="37"/>
+          <w:numId w:val="38"/>
         </w:numPr>
-        <w:spacing w:before="100" w:beforeAutospacing="1" w:after="100" w:afterAutospacing="1" w:line="240" w:lineRule="auto"/>
-        <w:rPr>
-          <w:rFonts w:ascii="Calibri" w:eastAsia="Times New Roman" w:hAnsi="Calibri" w:cs="Calibri"/>
-          <w:color w:val="auto"/>
+        <w:rPr>
+          <w:rFonts w:ascii="Calibri" w:hAnsi="Calibri" w:cs="Calibri"/>
+          <w:b/>
+          <w:bCs/>
           <w:sz w:val="22"/>
           <w:szCs w:val="22"/>
-          <w:lang w:eastAsia="en-US"/>
-        </w:rPr>
-      </w:pPr>
+        </w:rPr>
+      </w:pPr>
+      <w:proofErr w:type="gramStart"/>
       <w:r>
         <w:rPr>
-          <w:rFonts w:ascii="Calibri" w:eastAsia="Times New Roman" w:hAnsi="Calibri" w:cs="Calibri"/>
-          <w:b/>
-          <w:color w:val="auto"/>
+          <w:rFonts w:ascii="Calibri" w:hAnsi="Calibri" w:cs="Calibri"/>
           <w:sz w:val="22"/>
           <w:szCs w:val="22"/>
-          <w:lang w:eastAsia="en-US"/>
-        </w:rPr>
-        <w:t>Programming Languages</w:t>
+        </w:rPr>
+        <w:t>B.Tech</w:t>
+      </w:r>
+      <w:proofErr w:type="gramEnd"/>
+      <w:r>
+        <w:rPr>
+          <w:rFonts w:ascii="Calibri" w:hAnsi="Calibri" w:cs="Calibri"/>
+          <w:sz w:val="22"/>
+          <w:szCs w:val="22"/>
+        </w:rPr>
+        <w:t xml:space="preserve"> </w:t>
       </w:r>
       <w:r>
         <w:rPr>
-          <w:rFonts w:ascii="Calibri" w:eastAsia="Times New Roman" w:hAnsi="Calibri" w:cs="Calibri"/>
-          <w:bCs/>
-          <w:color w:val="auto"/>
+          <w:rFonts w:ascii="Calibri" w:hAnsi="Calibri" w:cs="Calibri"/>
           <w:sz w:val="22"/>
           <w:szCs w:val="22"/>
-          <w:lang w:eastAsia="en-US"/>
-        </w:rPr>
-        <w:t>:</w:t>
+        </w:rPr>
+        <w:t>in Computer Science |</w:t>
       </w:r>
       <w:r>
         <w:rPr>
-          <w:rFonts w:ascii="Calibri" w:eastAsia="Times New Roman" w:hAnsi="Calibri" w:cs="Calibri"/>
-          <w:color w:val="auto"/>
+          <w:rFonts w:ascii="Calibri" w:hAnsi="Calibri" w:cs="Calibri"/>
           <w:sz w:val="22"/>
           <w:szCs w:val="22"/>
-          <w:lang w:eastAsia="en-US"/>
-        </w:rPr>
-        <w:t xml:space="preserve"> JavaScript, C++</w:t>
+        </w:rPr>
+        <w:t xml:space="preserve"> Dr. Akhilesh Das Gupta Institute of Technology</w:t>
+      </w:r>
+      <w:r>
+        <w:rPr>
+          <w:rFonts w:ascii="Calibri" w:hAnsi="Calibri" w:cs="Calibri"/>
+          <w:sz w:val="22"/>
+          <w:szCs w:val="22"/>
+        </w:rPr>
+        <w:t xml:space="preserve">, Delhi </w:t>
+      </w:r>
+      <w:r>
+        <w:rPr>
+          <w:rFonts w:ascii="Calibri" w:hAnsi="Calibri" w:cs="Calibri"/>
+          <w:b/>
+          <w:bCs/>
+          <w:sz w:val="22"/>
+          <w:szCs w:val="22"/>
+        </w:rPr>
+        <w:t xml:space="preserve">| May </w:t>
+      </w:r>
+      <w:r>
+        <w:rPr>
+          <w:rFonts w:ascii="Calibri" w:hAnsi="Calibri" w:cs="Calibri"/>
+          <w:b/>
+          <w:bCs/>
+          <w:sz w:val="22"/>
+          <w:szCs w:val="22"/>
+        </w:rPr>
+        <w:t>2024</w:t>
+      </w:r>
+      <w:r>
+        <w:rPr>
+          <w:rFonts w:ascii="Calibri" w:hAnsi="Calibri" w:cs="Calibri"/>
+          <w:b/>
+          <w:bCs/>
+          <w:sz w:val="22"/>
+          <w:szCs w:val="22"/>
+        </w:rPr>
+        <w:t xml:space="preserve">-  </w:t>
+      </w:r>
+      <w:r>
+        <w:rPr>
+          <w:rFonts w:ascii="Calibri" w:hAnsi="Calibri" w:cs="Calibri"/>
+          <w:b/>
+          <w:bCs/>
+          <w:sz w:val="22"/>
+          <w:szCs w:val="22"/>
+        </w:rPr>
+        <w:t>28| CGPA: 8.</w:t>
+      </w:r>
+      <w:r>
+        <w:rPr>
+          <w:rFonts w:ascii="Calibri" w:hAnsi="Calibri" w:cs="Calibri"/>
+          <w:b/>
+          <w:bCs/>
+          <w:sz w:val="22"/>
+          <w:szCs w:val="22"/>
+        </w:rPr>
+        <w:t>9</w:t>
       </w:r>
     </w:p>
     <w:p>
@@ -361,130 +597,163 @@
         <w:pStyle w:val="ListParagraph"/>
         <w:numPr>
           <w:ilvl w:val="0"/>
-          <w:numId w:val="37"/>
+          <w:numId w:val="19"/>
         </w:numPr>
-        <w:spacing w:before="100" w:beforeAutospacing="1" w:after="100" w:afterAutospacing="1" w:line="240" w:lineRule="auto"/>
-        <w:rPr>
-          <w:rFonts w:ascii="Calibri" w:eastAsia="Times New Roman" w:hAnsi="Calibri" w:cs="Calibri"/>
-          <w:color w:val="auto"/>
+        <w:rPr>
+          <w:rFonts w:ascii="Calibri" w:hAnsi="Calibri" w:cs="Calibri"/>
           <w:sz w:val="22"/>
           <w:szCs w:val="22"/>
-          <w:lang w:eastAsia="en-US"/>
         </w:rPr>
       </w:pPr>
       <w:r>
         <w:rPr>
-          <w:rFonts w:ascii="Calibri" w:eastAsia="Times New Roman" w:hAnsi="Calibri" w:cs="Calibri"/>
-          <w:b/>
-          <w:color w:val="auto"/>
+          <w:rFonts w:ascii="Calibri" w:hAnsi="Calibri" w:cs="Calibri"/>
           <w:sz w:val="22"/>
           <w:szCs w:val="22"/>
-          <w:lang w:eastAsia="en-US"/>
-        </w:rPr>
-        <w:t>Web Development Frameworks:</w:t>
+        </w:rPr>
+        <w:t xml:space="preserve">XII (CBSE) </w:t>
       </w:r>
       <w:r>
         <w:rPr>
-          <w:rFonts w:ascii="Calibri" w:eastAsia="Times New Roman" w:hAnsi="Calibri" w:cs="Calibri"/>
-          <w:color w:val="auto"/>
+          <w:rFonts w:ascii="Calibri" w:hAnsi="Calibri" w:cs="Calibri"/>
           <w:sz w:val="22"/>
           <w:szCs w:val="22"/>
-          <w:lang w:eastAsia="en-US"/>
-        </w:rPr>
-        <w:t xml:space="preserve"> React, Next.js, Express, Node.js</w:t>
+        </w:rPr>
+        <w:t xml:space="preserve">| </w:t>
       </w:r>
-    </w:p>
-    <w:p>
-      <w:pPr>
-        <w:pStyle w:val="ListParagraph"/>
-        <w:numPr>
-          <w:ilvl w:val="0"/>
-          <w:numId w:val="37"/>
-        </w:numPr>
-        <w:spacing w:before="100" w:beforeAutospacing="1" w:after="100" w:afterAutospacing="1" w:line="240" w:lineRule="auto"/>
-        <w:rPr>
-          <w:rFonts w:ascii="Calibri" w:eastAsia="Times New Roman" w:hAnsi="Calibri" w:cs="Calibri"/>
-          <w:color w:val="auto"/>
-          <w:szCs w:val="20"/>
-          <w:lang w:eastAsia="en-US"/>
-        </w:rPr>
-      </w:pPr>
       <w:r>
         <w:rPr>
-          <w:rFonts w:ascii="Calibri" w:eastAsia="Times New Roman" w:hAnsi="Calibri" w:cs="Calibri"/>
-          <w:b/>
-          <w:color w:val="auto"/>
+          <w:rFonts w:ascii="Calibri" w:hAnsi="Calibri" w:cs="Calibri"/>
           <w:sz w:val="22"/>
           <w:szCs w:val="22"/>
-          <w:lang w:eastAsia="en-US"/>
-        </w:rPr>
-        <w:t>Styling Framework</w:t>
+        </w:rPr>
+        <w:t>Holy Child Public School, Faridabad</w:t>
       </w:r>
       <w:r>
         <w:rPr>
-          <w:rFonts w:ascii="Calibri" w:eastAsia="Times New Roman" w:hAnsi="Calibri" w:cs="Calibri"/>
-          <w:bCs/>
-          <w:color w:val="auto"/>
+          <w:rFonts w:ascii="Calibri" w:hAnsi="Calibri" w:cs="Calibri"/>
           <w:sz w:val="22"/>
           <w:szCs w:val="22"/>
-          <w:lang w:eastAsia="en-US"/>
-        </w:rPr>
-        <w:t>:</w:t>
+        </w:rPr>
+        <w:t xml:space="preserve">                                    </w:t>
       </w:r>
       <w:r>
         <w:rPr>
-          <w:rFonts w:ascii="Calibri" w:eastAsia="Times New Roman" w:hAnsi="Calibri" w:cs="Calibri"/>
-          <w:color w:val="auto"/>
+          <w:rFonts w:ascii="Calibri" w:hAnsi="Calibri" w:cs="Calibri"/>
           <w:sz w:val="22"/>
           <w:szCs w:val="22"/>
-          <w:lang w:eastAsia="en-US"/>
-        </w:rPr>
-        <w:t xml:space="preserve"> Tailwind CSS, Bootstrap CSS</w:t>
+        </w:rPr>
+        <w:t xml:space="preserve">   </w:t>
       </w:r>
-    </w:p>
-    <w:p>
-      <w:pPr>
-        <w:pStyle w:val="ListParagraph"/>
-        <w:numPr>
-          <w:ilvl w:val="0"/>
-          <w:numId w:val="37"/>
-        </w:numPr>
-        <w:spacing w:before="100" w:beforeAutospacing="1" w:after="100" w:afterAutospacing="1" w:line="240" w:lineRule="auto"/>
-        <w:rPr>
-          <w:rFonts w:ascii="Calibri" w:eastAsia="Times New Roman" w:hAnsi="Calibri" w:cs="Calibri"/>
-          <w:color w:val="auto"/>
-          <w:szCs w:val="20"/>
-          <w:lang w:eastAsia="en-US"/>
-        </w:rPr>
-      </w:pPr>
       <w:r>
         <w:rPr>
-          <w:rFonts w:ascii="Calibri" w:eastAsia="Times New Roman" w:hAnsi="Calibri" w:cs="Calibri"/>
-          <w:b/>
-          <w:color w:val="auto"/>
+          <w:rFonts w:ascii="Calibri" w:hAnsi="Calibri" w:cs="Calibri"/>
           <w:sz w:val="22"/>
           <w:szCs w:val="22"/>
-          <w:lang w:eastAsia="en-US"/>
-        </w:rPr>
-        <w:t>Database</w:t>
+        </w:rPr>
+        <w:t xml:space="preserve">                      </w:t>
       </w:r>
       <w:r>
         <w:rPr>
-          <w:rFonts w:ascii="Calibri" w:eastAsia="Times New Roman" w:hAnsi="Calibri" w:cs="Calibri"/>
-          <w:color w:val="auto"/>
-          <w:szCs w:val="20"/>
-          <w:lang w:eastAsia="en-US"/>
-        </w:rPr>
-        <w:t>:</w:t>
+          <w:rFonts w:ascii="Calibri" w:hAnsi="Calibri" w:cs="Calibri"/>
+          <w:sz w:val="22"/>
+          <w:szCs w:val="22"/>
+        </w:rPr>
+        <w:t xml:space="preserve">  </w:t>
       </w:r>
       <w:r>
         <w:rPr>
-          <w:rFonts w:ascii="Calibri" w:eastAsia="Times New Roman" w:hAnsi="Calibri" w:cs="Calibri"/>
-          <w:color w:val="auto"/>
-          <w:szCs w:val="20"/>
-          <w:lang w:eastAsia="en-US"/>
-        </w:rPr>
-        <w:t xml:space="preserve"> MongoDB</w:t>
+          <w:rFonts w:ascii="Calibri" w:hAnsi="Calibri" w:cs="Calibri"/>
+          <w:sz w:val="22"/>
+          <w:szCs w:val="22"/>
+        </w:rPr>
+        <w:t xml:space="preserve"> </w:t>
+      </w:r>
+      <w:r>
+        <w:rPr>
+          <w:rFonts w:ascii="Calibri" w:hAnsi="Calibri" w:cs="Calibri"/>
+          <w:sz w:val="22"/>
+          <w:szCs w:val="22"/>
+        </w:rPr>
+        <w:t xml:space="preserve"> </w:t>
+      </w:r>
+      <w:r>
+        <w:rPr>
+          <w:rFonts w:ascii="Calibri" w:hAnsi="Calibri" w:cs="Calibri"/>
+          <w:sz w:val="22"/>
+          <w:szCs w:val="22"/>
+        </w:rPr>
+        <w:t xml:space="preserve"> </w:t>
+      </w:r>
+      <w:r>
+        <w:rPr>
+          <w:rFonts w:ascii="Calibri" w:hAnsi="Calibri" w:cs="Calibri"/>
+          <w:b/>
+          <w:bCs/>
+          <w:sz w:val="22"/>
+          <w:szCs w:val="22"/>
+        </w:rPr>
+        <w:t>April</w:t>
+      </w:r>
+      <w:r>
+        <w:rPr>
+          <w:rFonts w:ascii="Calibri" w:hAnsi="Calibri" w:cs="Calibri"/>
+          <w:b/>
+          <w:bCs/>
+          <w:sz w:val="22"/>
+          <w:szCs w:val="22"/>
+        </w:rPr>
+        <w:t xml:space="preserve"> </w:t>
+      </w:r>
+      <w:r>
+        <w:rPr>
+          <w:rFonts w:ascii="Calibri" w:hAnsi="Calibri" w:cs="Calibri"/>
+          <w:b/>
+          <w:bCs/>
+          <w:sz w:val="22"/>
+          <w:szCs w:val="22"/>
+        </w:rPr>
+        <w:t>22</w:t>
+      </w:r>
+      <w:r>
+        <w:rPr>
+          <w:rFonts w:ascii="Calibri" w:hAnsi="Calibri" w:cs="Calibri"/>
+          <w:b/>
+          <w:bCs/>
+          <w:sz w:val="22"/>
+          <w:szCs w:val="22"/>
+        </w:rPr>
+        <w:t xml:space="preserve"> –</w:t>
+      </w:r>
+      <w:r>
+        <w:rPr>
+          <w:rFonts w:ascii="Calibri" w:hAnsi="Calibri" w:cs="Calibri"/>
+          <w:b/>
+          <w:bCs/>
+          <w:sz w:val="22"/>
+          <w:szCs w:val="22"/>
+        </w:rPr>
+        <w:t xml:space="preserve"> </w:t>
+      </w:r>
+      <w:r>
+        <w:rPr>
+          <w:rFonts w:ascii="Calibri" w:hAnsi="Calibri" w:cs="Calibri"/>
+          <w:b/>
+          <w:bCs/>
+          <w:sz w:val="22"/>
+          <w:szCs w:val="22"/>
+        </w:rPr>
+        <w:t>23</w:t>
+      </w:r>
+      <w:r>
+        <w:rPr>
+          <w:rFonts w:ascii="Calibri" w:hAnsi="Calibri" w:cs="Calibri"/>
+          <w:b/>
+          <w:bCs/>
+          <w:sz w:val="22"/>
+          <w:szCs w:val="22"/>
+        </w:rPr>
+        <w:t xml:space="preserve">  </w:t>
       </w:r>
     </w:p>
     <w:tbl>
@@ -509,44 +778,37 @@
           <w:p>
             <w:pPr>
               <w:pStyle w:val="Heading2"/>
+              <w:spacing w:before="0" w:after="0"/>
               <w:rPr>
                 <w:rFonts w:ascii="Calibri" w:hAnsi="Calibri" w:cs="Calibri"/>
+                <w:sz w:val="22"/>
+                <w:szCs w:val="22"/>
               </w:rPr>
             </w:pPr>
             <w:sdt>
               <w:sdtPr>
                 <w:rPr>
                   <w:rFonts w:ascii="Calibri" w:hAnsi="Calibri" w:cs="Calibri"/>
-                  <w:sz w:val="24"/>
-                  <w:szCs w:val="40"/>
+                  <w:sz w:val="22"/>
+                  <w:szCs w:val="22"/>
                 </w:rPr>
-                <w:id w:val="1641067621"/>
+                <w:id w:val="1613161523"/>
                 <w:placeholder>
-                  <w:docPart w:val="5F23BD1E5F524BB584F398E3F7CF3021"/>
+                  <w:docPart w:val="55109E4C860F4FE6A202241C721D24E7"/>
                 </w:placeholder>
-                <w:showingPlcHdr/>
                 <w15:appearance w15:val="hidden"/>
               </w:sdtPr>
-              <w:sdtEndPr/>
               <w:sdtContent>
                 <w:r>
                   <w:rPr>
                     <w:rFonts w:ascii="Calibri" w:hAnsi="Calibri" w:cs="Calibri"/>
-                    <w:sz w:val="24"/>
-                    <w:szCs w:val="40"/>
+                    <w:sz w:val="22"/>
+                    <w:szCs w:val="22"/>
                   </w:rPr>
-                  <w:t>Education</w:t>
+                  <w:t>PROJECTS</w:t>
                 </w:r>
               </w:sdtContent>
             </w:sdt>
-            <w:r>
-              <w:rPr>
-                <w:rFonts w:ascii="Calibri" w:hAnsi="Calibri" w:cs="Calibri"/>
-                <w:sz w:val="24"/>
-                <w:szCs w:val="40"/>
-              </w:rPr>
-              <w:t xml:space="preserve"> </w:t>
-            </w:r>
           </w:p>
         </w:tc>
       </w:tr>
@@ -556,155 +818,427 @@
         <w:pStyle w:val="Spacebetweentables"/>
         <w:rPr>
           <w:rFonts w:ascii="Calibri" w:hAnsi="Calibri" w:cs="Calibri"/>
+          <w:b w:val="0"/>
+          <w:bCs/>
+          <w:sz w:val="22"/>
+          <w:szCs w:val="22"/>
         </w:rPr>
       </w:pPr>
     </w:p>
     <w:p>
       <w:pPr>
-        <w:pStyle w:val="ListParagraph"/>
-        <w:numPr>
-          <w:ilvl w:val="0"/>
-          <w:numId w:val="38"/>
-        </w:numPr>
+        <w:spacing w:after="0" w:line="240" w:lineRule="auto"/>
         <w:rPr>
           <w:rFonts w:ascii="Calibri" w:hAnsi="Calibri" w:cs="Calibri"/>
-          <w:b/>
+          <w:b w:val="0"/>
           <w:bCs/>
+          <w:sz w:val="22"/>
+          <w:szCs w:val="22"/>
+          <w:lang w:val="en-IN"/>
         </w:rPr>
       </w:pPr>
       <w:r>
         <w:rPr>
           <w:rFonts w:ascii="Calibri" w:hAnsi="Calibri" w:cs="Calibri"/>
-        </w:rPr>
-        <w:t>B.Tech</w:t>
+          <w:bCs/>
+          <w:sz w:val="22"/>
+          <w:szCs w:val="22"/>
+        </w:rPr>
+        <w:t>Property Booking Web App</w:t>
       </w:r>
       <w:r>
         <w:rPr>
           <w:rFonts w:ascii="Calibri" w:hAnsi="Calibri" w:cs="Calibri"/>
-        </w:rPr>
-        <w:t xml:space="preserve"> in CS</w:t>
+          <w:b w:val="0"/>
+          <w:bCs/>
+          <w:sz w:val="22"/>
+          <w:szCs w:val="22"/>
+          <w:lang w:val="en-IN"/>
+        </w:rPr>
+        <w:t xml:space="preserve"> | </w:t>
       </w:r>
       <w:r>
         <w:rPr>
           <w:rFonts w:ascii="Calibri" w:hAnsi="Calibri" w:cs="Calibri"/>
-        </w:rPr>
-        <w:t xml:space="preserve"> | Dr. Akhilesh Das Gupta Institute of Technology</w:t>
+          <w:b w:val="0"/>
+          <w:bCs/>
+          <w:sz w:val="22"/>
+          <w:szCs w:val="22"/>
+          <w:lang w:val="en-IN"/>
+        </w:rPr>
+        <w:t>[</w:t>
       </w:r>
       <w:r>
         <w:rPr>
           <w:rFonts w:ascii="Calibri" w:hAnsi="Calibri" w:cs="Calibri"/>
-        </w:rPr>
-        <w:t xml:space="preserve">, Delhi </w:t>
+          <w:sz w:val="22"/>
+          <w:szCs w:val="22"/>
+        </w:rPr>
+        <w:t xml:space="preserve"> </w:t>
       </w:r>
+      <w:hyperlink r:id="rId12" w:tgtFrame="_new" w:history="1">
+        <w:r>
+          <w:rPr>
+            <w:rStyle w:val="Hyperlink"/>
+            <w:rFonts w:ascii="Calibri" w:hAnsi="Calibri" w:cs="Calibri"/>
+            <w:b/>
+            <w:bCs/>
+            <w:color w:val="00B0F0"/>
+            <w:sz w:val="22"/>
+            <w:szCs w:val="22"/>
+          </w:rPr>
+          <w:t>Demo Link</w:t>
+        </w:r>
+      </w:hyperlink>
       <w:r>
         <w:rPr>
           <w:rFonts w:ascii="Calibri" w:hAnsi="Calibri" w:cs="Calibri"/>
-          <w:b/>
+          <w:b w:val="0"/>
           <w:bCs/>
-        </w:rPr>
-        <w:t xml:space="preserve">       </w:t>
-      </w:r>
-      <w:r>
-        <w:rPr>
-          <w:rFonts w:ascii="Calibri" w:hAnsi="Calibri" w:cs="Calibri"/>
-          <w:b/>
-          <w:bCs/>
-        </w:rPr>
-        <w:t>Aug 2024 – May 2028| CGPA: 8.8</w:t>
+          <w:sz w:val="22"/>
+          <w:szCs w:val="22"/>
+          <w:lang w:val="en-IN"/>
+        </w:rPr>
+        <w:t>]</w:t>
       </w:r>
     </w:p>
     <w:p>
       <w:pPr>
-        <w:pStyle w:val="ListParagraph"/>
+        <w:spacing w:after="0" w:line="240" w:lineRule="auto"/>
+        <w:rPr>
+          <w:rFonts w:ascii="Calibri" w:hAnsi="Calibri" w:cs="Calibri"/>
+          <w:b w:val="0"/>
+          <w:bCs/>
+          <w:sz w:val="22"/>
+          <w:szCs w:val="22"/>
+          <w:lang w:val="en-IN"/>
+        </w:rPr>
+      </w:pPr>
+      <w:r>
+        <w:rPr>
+          <w:rFonts w:ascii="Calibri" w:hAnsi="Calibri" w:cs="Calibri"/>
+          <w:b w:val="0"/>
+          <w:bCs/>
+          <w:sz w:val="22"/>
+          <w:szCs w:val="22"/>
+          <w:lang w:val="en-IN"/>
+        </w:rPr>
+        <w:t>Tech Stack: Node.js, Express, MongoDB, EJS, CSS, JavaScript</w:t>
+      </w:r>
+    </w:p>
+    <w:p>
+      <w:pPr>
         <w:numPr>
           <w:ilvl w:val="0"/>
-          <w:numId w:val="19"/>
+          <w:numId w:val="44"/>
         </w:numPr>
         <w:rPr>
           <w:rFonts w:ascii="Calibri" w:hAnsi="Calibri" w:cs="Calibri"/>
+          <w:b w:val="0"/>
+          <w:bCs/>
+          <w:sz w:val="22"/>
+          <w:szCs w:val="22"/>
+          <w:lang w:val="en-IN"/>
         </w:rPr>
       </w:pPr>
       <w:r>
         <w:rPr>
           <w:rFonts w:ascii="Calibri" w:hAnsi="Calibri" w:cs="Calibri"/>
-        </w:rPr>
-        <w:t xml:space="preserve">XII (CBSE) </w:t>
+          <w:b w:val="0"/>
+          <w:bCs/>
+          <w:sz w:val="22"/>
+          <w:szCs w:val="22"/>
+          <w:lang w:val="en-IN"/>
+        </w:rPr>
+        <w:t xml:space="preserve">Developed a full-stack </w:t>
       </w:r>
       <w:r>
         <w:rPr>
           <w:rFonts w:ascii="Calibri" w:hAnsi="Calibri" w:cs="Calibri"/>
-        </w:rPr>
-        <w:t xml:space="preserve">| </w:t>
+          <w:b w:val="0"/>
+          <w:sz w:val="22"/>
+          <w:szCs w:val="22"/>
+        </w:rPr>
+        <w:t>Property Booking We</w:t>
       </w:r>
       <w:r>
         <w:rPr>
           <w:rFonts w:ascii="Calibri" w:hAnsi="Calibri" w:cs="Calibri"/>
-        </w:rPr>
-        <w:t>Holy Child Public School, Faridabad</w:t>
+          <w:b w:val="0"/>
+          <w:sz w:val="22"/>
+          <w:szCs w:val="22"/>
+        </w:rPr>
+        <w:t xml:space="preserve">b </w:t>
       </w:r>
       <w:r>
         <w:rPr>
           <w:rFonts w:ascii="Calibri" w:hAnsi="Calibri" w:cs="Calibri"/>
-        </w:rPr>
-        <w:t xml:space="preserve">                                    </w:t>
+          <w:b w:val="0"/>
+          <w:bCs/>
+          <w:sz w:val="22"/>
+          <w:szCs w:val="22"/>
+          <w:lang w:val="en-IN"/>
+        </w:rPr>
+        <w:t>with MongoDB for storing listings and user data.</w:t>
+      </w:r>
+    </w:p>
+    <w:p>
+      <w:pPr>
+        <w:numPr>
+          <w:ilvl w:val="0"/>
+          <w:numId w:val="44"/>
+        </w:numPr>
+        <w:rPr>
+          <w:rFonts w:ascii="Calibri" w:hAnsi="Calibri" w:cs="Calibri"/>
+          <w:b w:val="0"/>
+          <w:bCs/>
+          <w:sz w:val="22"/>
+          <w:szCs w:val="22"/>
+          <w:lang w:val="en-IN"/>
+        </w:rPr>
+      </w:pPr>
+      <w:r>
+        <w:rPr>
+          <w:rFonts w:ascii="Calibri" w:hAnsi="Calibri" w:cs="Calibri"/>
+          <w:b w:val="0"/>
+          <w:bCs/>
+          <w:sz w:val="22"/>
+          <w:szCs w:val="22"/>
+          <w:lang w:val="en-IN"/>
+        </w:rPr>
+        <w:t>Implemented authentication, authorization, booking flow, and listing management features.</w:t>
+      </w:r>
+    </w:p>
+    <w:p>
+      <w:pPr>
+        <w:numPr>
+          <w:ilvl w:val="0"/>
+          <w:numId w:val="44"/>
+        </w:numPr>
+        <w:rPr>
+          <w:rFonts w:ascii="Calibri" w:hAnsi="Calibri" w:cs="Calibri"/>
+          <w:b w:val="0"/>
+          <w:bCs/>
+          <w:sz w:val="22"/>
+          <w:szCs w:val="22"/>
+          <w:lang w:val="en-IN"/>
+        </w:rPr>
+      </w:pPr>
+      <w:r>
+        <w:rPr>
+          <w:rFonts w:ascii="Calibri" w:hAnsi="Calibri" w:cs="Calibri"/>
+          <w:b w:val="0"/>
+          <w:bCs/>
+          <w:sz w:val="22"/>
+          <w:szCs w:val="22"/>
+          <w:lang w:val="en-IN"/>
+        </w:rPr>
+        <w:t>Designed clean API architecture for efficient data handling and faster responses.</w:t>
+      </w:r>
+    </w:p>
+    <w:p>
+      <w:pPr>
+        <w:numPr>
+          <w:ilvl w:val="0"/>
+          <w:numId w:val="44"/>
+        </w:numPr>
+        <w:rPr>
+          <w:rFonts w:ascii="Calibri" w:hAnsi="Calibri" w:cs="Calibri"/>
+          <w:b w:val="0"/>
+          <w:bCs/>
+          <w:sz w:val="22"/>
+          <w:szCs w:val="22"/>
+          <w:lang w:val="en-IN"/>
+        </w:rPr>
+      </w:pPr>
+      <w:r>
+        <w:rPr>
+          <w:rFonts w:ascii="Calibri" w:hAnsi="Calibri" w:cs="Calibri"/>
+          <w:b w:val="0"/>
+          <w:bCs/>
+          <w:sz w:val="22"/>
+          <w:szCs w:val="22"/>
+          <w:lang w:val="en-IN"/>
+        </w:rPr>
+        <w:t>Ensured responsiveness and reliability through feature testing and deployment.</w:t>
+      </w:r>
+    </w:p>
+    <w:p>
+      <w:pPr>
+        <w:spacing w:after="0"/>
+        <w:rPr>
+          <w:rFonts w:ascii="Calibri" w:hAnsi="Calibri" w:cs="Calibri"/>
+          <w:bCs/>
+          <w:color w:val="00B0F0"/>
+          <w:sz w:val="22"/>
+          <w:szCs w:val="22"/>
+          <w:u w:val="single"/>
+        </w:rPr>
+      </w:pPr>
+      <w:r>
+        <w:rPr>
+          <w:rFonts w:ascii="Calibri" w:hAnsi="Calibri" w:cs="Calibri"/>
+          <w:sz w:val="22"/>
+          <w:szCs w:val="22"/>
+          <w:lang w:val="en-IN"/>
+        </w:rPr>
+        <w:t>Food Share</w:t>
       </w:r>
       <w:r>
         <w:rPr>
           <w:rFonts w:ascii="Calibri" w:hAnsi="Calibri" w:cs="Calibri"/>
-        </w:rPr>
-        <w:t xml:space="preserve">       </w:t>
+          <w:b w:val="0"/>
+          <w:bCs/>
+          <w:sz w:val="22"/>
+          <w:szCs w:val="22"/>
+          <w:lang w:val="en-IN"/>
+        </w:rPr>
+        <w:t xml:space="preserve"> | [</w:t>
+      </w:r>
+      <w:hyperlink r:id="rId13" w:tgtFrame="_new" w:history="1">
+        <w:r>
+          <w:rPr>
+            <w:rStyle w:val="Hyperlink"/>
+            <w:rFonts w:ascii="Calibri" w:hAnsi="Calibri" w:cs="Calibri"/>
+            <w:b/>
+            <w:bCs/>
+            <w:color w:val="00B0F0"/>
+            <w:sz w:val="22"/>
+            <w:szCs w:val="22"/>
+          </w:rPr>
+          <w:t>GitHub Repository</w:t>
+        </w:r>
+      </w:hyperlink>
+      <w:r>
+        <w:rPr>
+          <w:rFonts w:ascii="Calibri" w:hAnsi="Calibri" w:cs="Calibri"/>
+          <w:b w:val="0"/>
+          <w:bCs/>
+          <w:sz w:val="22"/>
+          <w:szCs w:val="22"/>
+          <w:lang w:val="en-IN"/>
+        </w:rPr>
+        <w:t>]</w:t>
       </w:r>
       <w:r>
         <w:rPr>
           <w:rFonts w:ascii="Calibri" w:hAnsi="Calibri" w:cs="Calibri"/>
-        </w:rPr>
-        <w:t xml:space="preserve"> </w:t>
+          <w:b w:val="0"/>
+          <w:bCs/>
+          <w:sz w:val="22"/>
+          <w:szCs w:val="22"/>
+          <w:lang w:val="en-IN"/>
+        </w:rPr>
+        <w:br/>
+        <w:t>Tech Stack: Node.js, Express, MongoDB, Next.js, CSS, JavaScript</w:t>
       </w:r>
+    </w:p>
+    <w:p>
+      <w:pPr>
+        <w:numPr>
+          <w:ilvl w:val="0"/>
+          <w:numId w:val="45"/>
+        </w:numPr>
+        <w:rPr>
+          <w:rFonts w:ascii="Calibri" w:hAnsi="Calibri" w:cs="Calibri"/>
+          <w:b w:val="0"/>
+          <w:bCs/>
+          <w:sz w:val="22"/>
+          <w:szCs w:val="22"/>
+          <w:lang w:val="en-IN"/>
+        </w:rPr>
+      </w:pPr>
       <w:r>
         <w:rPr>
           <w:rFonts w:ascii="Calibri" w:hAnsi="Calibri" w:cs="Calibri"/>
-        </w:rPr>
-        <w:t xml:space="preserve"> </w:t>
+          <w:b w:val="0"/>
+          <w:bCs/>
+          <w:sz w:val="22"/>
+          <w:szCs w:val="22"/>
+          <w:lang w:val="en-IN"/>
+        </w:rPr>
+        <w:t>Created a food-sharing platform to reduce food waste by connecting donors and recipients.</w:t>
       </w:r>
+    </w:p>
+    <w:p>
+      <w:pPr>
+        <w:numPr>
+          <w:ilvl w:val="0"/>
+          <w:numId w:val="45"/>
+        </w:numPr>
+        <w:rPr>
+          <w:rFonts w:ascii="Calibri" w:hAnsi="Calibri" w:cs="Calibri"/>
+          <w:b w:val="0"/>
+          <w:bCs/>
+          <w:sz w:val="22"/>
+          <w:szCs w:val="22"/>
+          <w:lang w:val="en-IN"/>
+        </w:rPr>
+      </w:pPr>
       <w:r>
         <w:rPr>
           <w:rFonts w:ascii="Calibri" w:hAnsi="Calibri" w:cs="Calibri"/>
-          <w:b/>
+          <w:b w:val="0"/>
           <w:bCs/>
-        </w:rPr>
-        <w:t>April</w:t>
+          <w:sz w:val="22"/>
+          <w:szCs w:val="22"/>
+          <w:lang w:val="en-IN"/>
+        </w:rPr>
+        <w:t>Integrated MongoDB for managing listings, user registrations, and pickup coordination.</w:t>
       </w:r>
+    </w:p>
+    <w:p>
+      <w:pPr>
+        <w:numPr>
+          <w:ilvl w:val="0"/>
+          <w:numId w:val="45"/>
+        </w:numPr>
+        <w:rPr>
+          <w:rFonts w:ascii="Calibri" w:hAnsi="Calibri" w:cs="Calibri"/>
+          <w:b w:val="0"/>
+          <w:bCs/>
+          <w:sz w:val="22"/>
+          <w:szCs w:val="22"/>
+          <w:lang w:val="en-IN"/>
+        </w:rPr>
+      </w:pPr>
       <w:r>
         <w:rPr>
           <w:rFonts w:ascii="Calibri" w:hAnsi="Calibri" w:cs="Calibri"/>
-          <w:b/>
+          <w:b w:val="0"/>
           <w:bCs/>
-        </w:rPr>
-        <w:t xml:space="preserve"> </w:t>
+          <w:sz w:val="22"/>
+          <w:szCs w:val="22"/>
+          <w:lang w:val="en-IN"/>
+        </w:rPr>
+        <w:t>Developed a Next.js-based responsive frontend for better user engagement.</w:t>
       </w:r>
+    </w:p>
+    <w:p>
+      <w:pPr>
+        <w:numPr>
+          <w:ilvl w:val="0"/>
+          <w:numId w:val="45"/>
+        </w:numPr>
+        <w:rPr>
+          <w:rFonts w:ascii="Calibri" w:hAnsi="Calibri" w:cs="Calibri"/>
+          <w:b w:val="0"/>
+          <w:bCs/>
+          <w:sz w:val="22"/>
+          <w:szCs w:val="22"/>
+          <w:lang w:val="en-IN"/>
+        </w:rPr>
+      </w:pPr>
       <w:r>
         <w:rPr>
           <w:rFonts w:ascii="Calibri" w:hAnsi="Calibri" w:cs="Calibri"/>
-          <w:b/>
+          <w:b w:val="0"/>
           <w:bCs/>
-        </w:rPr>
-        <w:t>22-April</w:t>
-      </w:r>
-      <w:r>
-        <w:rPr>
-          <w:rFonts w:ascii="Calibri" w:hAnsi="Calibri" w:cs="Calibri"/>
-          <w:b/>
-          <w:bCs/>
-        </w:rPr>
-        <w:t xml:space="preserve"> </w:t>
-      </w:r>
-      <w:r>
-        <w:rPr>
-          <w:rFonts w:ascii="Calibri" w:hAnsi="Calibri" w:cs="Calibri"/>
-          <w:b/>
-          <w:bCs/>
-        </w:rPr>
-        <w:t>23</w:t>
+          <w:sz w:val="22"/>
+          <w:szCs w:val="22"/>
+          <w:lang w:val="en-IN"/>
+        </w:rPr>
+        <w:t>Built an efficient donation request workflow to streamline food distribution.</w:t>
       </w:r>
     </w:p>
     <w:tbl>
@@ -729,534 +1263,12 @@
           <w:p>
             <w:pPr>
               <w:pStyle w:val="Heading2"/>
-              <w:rPr>
-                <w:rFonts w:ascii="Calibri" w:hAnsi="Calibri" w:cs="Calibri"/>
-              </w:rPr>
-            </w:pPr>
-            <w:sdt>
-              <w:sdtPr>
-                <w:rPr>
-                  <w:rFonts w:ascii="Calibri" w:hAnsi="Calibri" w:cs="Calibri"/>
-                </w:rPr>
-                <w:id w:val="-919949854"/>
-                <w:placeholder>
-                  <w:docPart w:val="109BA909F67E4AEF851A486A36A97D8C"/>
-                </w:placeholder>
-                <w15:appearance w15:val="hidden"/>
-              </w:sdtPr>
-              <w:sdtEndPr/>
-              <w:sdtContent>
-                <w:r>
-                  <w:rPr>
-                    <w:rFonts w:ascii="Calibri" w:hAnsi="Calibri" w:cs="Calibri"/>
-                    <w:sz w:val="24"/>
-                    <w:szCs w:val="40"/>
-                  </w:rPr>
-                  <w:t>PROJECTS</w:t>
-                </w:r>
-              </w:sdtContent>
-            </w:sdt>
-          </w:p>
-        </w:tc>
-      </w:tr>
-    </w:tbl>
-    <w:p>
-      <w:pPr>
-        <w:pStyle w:val="Spacebetweentables"/>
-        <w:rPr>
-          <w:rFonts w:ascii="Calibri" w:hAnsi="Calibri" w:cs="Calibri"/>
-        </w:rPr>
-      </w:pPr>
-    </w:p>
-    <w:sdt>
-      <w:sdtPr>
-        <w:rPr>
-          <w:rFonts w:ascii="Calibri" w:hAnsi="Calibri" w:cs="Calibri"/>
-          <w:b w:val="0"/>
-        </w:rPr>
-        <w:id w:val="-439988464"/>
-        <w:placeholder>
-          <w:docPart w:val="7C65D30B224943788376B6BD4C032DE0"/>
-        </w:placeholder>
-        <w15:appearance w15:val="hidden"/>
-      </w:sdtPr>
-      <w:sdtEndPr>
-        <w:rPr>
-          <w:b/>
-        </w:rPr>
-      </w:sdtEndPr>
-      <w:sdtContent>
-        <w:p>
-          <w:pPr>
-            <w:spacing w:before="100" w:beforeAutospacing="1" w:after="100" w:afterAutospacing="1" w:line="240" w:lineRule="auto"/>
-            <w:rPr>
-              <w:rFonts w:ascii="Calibri" w:hAnsi="Calibri" w:cs="Calibri"/>
-              <w:b w:val="0"/>
-              <w:bCs/>
-            </w:rPr>
-          </w:pPr>
-          <w:r>
-            <w:rPr>
-              <w:rStyle w:val="Strong"/>
-              <w:rFonts w:ascii="Segoe UI Symbol" w:hAnsi="Segoe UI Symbol" w:cs="Segoe UI Symbol"/>
-              <w:b w:val="0"/>
-              <w:bCs w:val="0"/>
-            </w:rPr>
-            <w:t>➤</w:t>
-          </w:r>
-          <w:r>
-            <w:rPr>
-              <w:rStyle w:val="Strong"/>
-              <w:rFonts w:ascii="Calibri" w:hAnsi="Calibri" w:cs="Calibri"/>
-              <w:b w:val="0"/>
-              <w:bCs w:val="0"/>
-            </w:rPr>
-            <w:t xml:space="preserve"> Food Share</w:t>
-          </w:r>
-        </w:p>
-        <w:p>
-          <w:pPr>
-            <w:spacing w:after="0"/>
-            <w:rPr>
-              <w:rStyle w:val="Hyperlink"/>
-              <w:rFonts w:ascii="Calibri" w:hAnsi="Calibri" w:cs="Calibri"/>
-              <w:b/>
-              <w:bCs/>
-            </w:rPr>
-          </w:pPr>
-          <w:hyperlink r:id="rId11" w:tgtFrame="_new" w:history="1">
-            <w:r>
-              <w:rPr>
-                <w:rStyle w:val="Hyperlink"/>
-                <w:rFonts w:ascii="Calibri" w:hAnsi="Calibri" w:cs="Calibri"/>
-                <w:b/>
-                <w:bCs/>
-              </w:rPr>
-              <w:t>GitHub Repository</w:t>
-            </w:r>
-          </w:hyperlink>
-        </w:p>
-        <w:p>
-          <w:pPr>
-            <w:spacing w:after="0"/>
-            <w:rPr>
-              <w:b w:val="0"/>
-              <w:bCs/>
-            </w:rPr>
-          </w:pPr>
-          <w:r>
-            <w:t xml:space="preserve"> </w:t>
-          </w:r>
-          <w:r>
-            <w:t xml:space="preserve">• </w:t>
-          </w:r>
-          <w:r>
-            <w:rPr>
-              <w:b w:val="0"/>
-            </w:rPr>
-            <w:t>Tech Stack:</w:t>
-          </w:r>
-          <w:r>
-            <w:t xml:space="preserve"> </w:t>
-          </w:r>
-          <w:r>
-            <w:rPr>
-              <w:b w:val="0"/>
-              <w:bCs/>
-            </w:rPr>
-            <w:t>Node.js, Express, MongoDB, CSS, JavaScript</w:t>
-          </w:r>
-          <w:r>
-            <w:rPr>
-              <w:b w:val="0"/>
-              <w:bCs/>
-            </w:rPr>
-            <w:t>, Next.js</w:t>
-          </w:r>
-        </w:p>
-        <w:p>
-          <w:pPr>
-            <w:spacing w:after="0"/>
-            <w:rPr>
-              <w:b w:val="0"/>
-              <w:bCs/>
-            </w:rPr>
-          </w:pPr>
-          <w:r>
-            <w:rPr>
-              <w:rFonts w:ascii="Calibri" w:hAnsi="Calibri" w:cs="Calibri"/>
-            </w:rPr>
-            <w:t> </w:t>
-          </w:r>
-          <w:r>
-            <w:rPr>
-              <w:rFonts w:ascii="Calibri" w:hAnsi="Calibri" w:cs="Calibri"/>
-              <w:b w:val="0"/>
-              <w:bCs/>
-            </w:rPr>
-            <w:t>• Developed a web application to facilitate food sharing and reduce food waste.</w:t>
-          </w:r>
-          <w:r>
-            <w:rPr>
-              <w:rFonts w:ascii="Calibri" w:hAnsi="Calibri" w:cs="Calibri"/>
-              <w:b w:val="0"/>
-              <w:bCs/>
-            </w:rPr>
-            <w:br/>
-            <w:t xml:space="preserve"> • Implemented core features using </w:t>
-          </w:r>
-          <w:r>
-            <w:rPr>
-              <w:rStyle w:val="Strong"/>
-              <w:rFonts w:ascii="Calibri" w:hAnsi="Calibri" w:cs="Calibri"/>
-            </w:rPr>
-            <w:t>Next.js</w:t>
-          </w:r>
-          <w:r>
-            <w:rPr>
-              <w:rFonts w:ascii="Calibri" w:hAnsi="Calibri" w:cs="Calibri"/>
-              <w:b w:val="0"/>
-              <w:bCs/>
-            </w:rPr>
-            <w:t xml:space="preserve"> for the frontend and </w:t>
-          </w:r>
-          <w:r>
-            <w:rPr>
-              <w:rStyle w:val="Strong"/>
-              <w:rFonts w:ascii="Calibri" w:hAnsi="Calibri" w:cs="Calibri"/>
-            </w:rPr>
-            <w:t>Node.js</w:t>
-          </w:r>
-          <w:r>
-            <w:rPr>
-              <w:rFonts w:ascii="Calibri" w:hAnsi="Calibri" w:cs="Calibri"/>
-            </w:rPr>
-            <w:t xml:space="preserve"> with </w:t>
-          </w:r>
-          <w:r>
-            <w:rPr>
-              <w:rStyle w:val="Strong"/>
-              <w:rFonts w:ascii="Calibri" w:hAnsi="Calibri" w:cs="Calibri"/>
-            </w:rPr>
-            <w:t>Express</w:t>
-          </w:r>
-          <w:r>
-            <w:rPr>
-              <w:rFonts w:ascii="Calibri" w:hAnsi="Calibri" w:cs="Calibri"/>
-            </w:rPr>
-            <w:t xml:space="preserve"> </w:t>
-          </w:r>
-          <w:r>
-            <w:rPr>
-              <w:rFonts w:ascii="Calibri" w:hAnsi="Calibri" w:cs="Calibri"/>
-              <w:b w:val="0"/>
-              <w:bCs/>
-            </w:rPr>
-            <w:t>for the backend.</w:t>
-          </w:r>
-          <w:r>
-            <w:rPr>
-              <w:rFonts w:ascii="Calibri" w:hAnsi="Calibri" w:cs="Calibri"/>
-              <w:b w:val="0"/>
-              <w:bCs/>
-            </w:rPr>
-            <w:br/>
-            <w:t xml:space="preserve"> • Integrated </w:t>
-          </w:r>
-          <w:r>
-            <w:rPr>
-              <w:rStyle w:val="Strong"/>
-              <w:rFonts w:ascii="Calibri" w:hAnsi="Calibri" w:cs="Calibri"/>
-              <w:b w:val="0"/>
-              <w:bCs w:val="0"/>
-            </w:rPr>
-            <w:t>MongoDB</w:t>
-          </w:r>
-          <w:r>
-            <w:rPr>
-              <w:rFonts w:ascii="Calibri" w:hAnsi="Calibri" w:cs="Calibri"/>
-              <w:b w:val="0"/>
-              <w:bCs/>
-            </w:rPr>
-            <w:t xml:space="preserve"> to manage food listings, user registrations, and pickup coordination.</w:t>
-          </w:r>
-          <w:r>
-            <w:rPr>
-              <w:rFonts w:ascii="Calibri" w:hAnsi="Calibri" w:cs="Calibri"/>
-              <w:b w:val="0"/>
-              <w:bCs/>
-            </w:rPr>
-            <w:br/>
-            <w:t xml:space="preserve"> • Focused on </w:t>
-          </w:r>
-          <w:r>
-            <w:rPr>
-              <w:rFonts w:ascii="Calibri" w:hAnsi="Calibri" w:cs="Calibri"/>
-            </w:rPr>
-            <w:t>creating a user-friendly interface</w:t>
-          </w:r>
-          <w:r>
-            <w:rPr>
-              <w:rFonts w:ascii="Calibri" w:hAnsi="Calibri" w:cs="Calibri"/>
-              <w:b w:val="0"/>
-              <w:bCs/>
-            </w:rPr>
-            <w:t xml:space="preserve"> and efficient donation request system</w:t>
-          </w:r>
-        </w:p>
-        <w:p>
-          <w:pPr>
-            <w:spacing w:before="100" w:beforeAutospacing="1" w:after="100" w:afterAutospacing="1"/>
-            <w:rPr>
-              <w:rFonts w:ascii="Calibri" w:hAnsi="Calibri" w:cs="Calibri"/>
-            </w:rPr>
-          </w:pPr>
-          <w:r>
-            <w:rPr>
-              <w:rStyle w:val="Strong"/>
-              <w:rFonts w:ascii="Segoe UI Symbol" w:hAnsi="Segoe UI Symbol" w:cs="Segoe UI Symbol"/>
-              <w:b w:val="0"/>
-              <w:bCs w:val="0"/>
-            </w:rPr>
-            <w:t>➤</w:t>
-          </w:r>
-          <w:r>
-            <w:rPr>
-              <w:rStyle w:val="Strong"/>
-              <w:rFonts w:ascii="Calibri" w:hAnsi="Calibri" w:cs="Calibri"/>
-              <w:b w:val="0"/>
-              <w:bCs w:val="0"/>
-            </w:rPr>
-            <w:t xml:space="preserve"> Airbnb Clone</w:t>
-          </w:r>
-        </w:p>
-        <w:p>
-          <w:pPr>
-            <w:spacing w:before="100" w:beforeAutospacing="1" w:after="0"/>
-            <w:rPr>
-              <w:rStyle w:val="Hyperlink"/>
-              <w:rFonts w:ascii="Calibri" w:hAnsi="Calibri" w:cs="Calibri"/>
-              <w:b/>
-              <w:bCs/>
-            </w:rPr>
-          </w:pPr>
-          <w:hyperlink r:id="rId12" w:tgtFrame="_new" w:history="1">
-            <w:r>
-              <w:rPr>
-                <w:rStyle w:val="Hyperlink"/>
-                <w:rFonts w:ascii="Calibri" w:hAnsi="Calibri" w:cs="Calibri"/>
-                <w:b/>
-                <w:bCs/>
-              </w:rPr>
-              <w:t>GitHub Repository</w:t>
-            </w:r>
-          </w:hyperlink>
-        </w:p>
-        <w:p>
-          <w:pPr>
-            <w:spacing w:after="0"/>
-            <w:rPr>
-              <w:rFonts w:ascii="Calibri" w:hAnsi="Calibri" w:cs="Calibri"/>
-            </w:rPr>
-          </w:pPr>
-          <w:r>
-            <w:t xml:space="preserve">• </w:t>
-          </w:r>
-          <w:r>
-            <w:rPr>
-              <w:b w:val="0"/>
-              <w:bCs/>
-            </w:rPr>
-            <w:t xml:space="preserve">Tech Stack: </w:t>
-          </w:r>
-          <w:r>
-            <w:rPr>
-              <w:b w:val="0"/>
-              <w:bCs/>
-            </w:rPr>
-            <w:t>Node.js, Express, MongoDB, EJS (or your templating engine), HTML, CSS, JavaScript</w:t>
-          </w:r>
-          <w:r>
-            <w:rPr>
-              <w:b w:val="0"/>
-              <w:bCs/>
-            </w:rPr>
-            <w:t>.</w:t>
-          </w:r>
-        </w:p>
-        <w:p>
-          <w:pPr>
-            <w:spacing w:after="0"/>
-            <w:rPr>
-              <w:rFonts w:ascii="Calibri" w:hAnsi="Calibri" w:cs="Calibri"/>
-            </w:rPr>
-          </w:pPr>
-          <w:r>
-            <w:rPr>
-              <w:rFonts w:ascii="Calibri" w:hAnsi="Calibri" w:cs="Calibri"/>
-              <w:b w:val="0"/>
-              <w:bCs/>
-            </w:rPr>
-            <w:t xml:space="preserve">• Built a full-stack Airbnb clone using </w:t>
-          </w:r>
-          <w:r>
-            <w:rPr>
-              <w:rStyle w:val="Strong"/>
-              <w:rFonts w:ascii="Calibri" w:hAnsi="Calibri" w:cs="Calibri"/>
-            </w:rPr>
-            <w:t>Node.js</w:t>
-          </w:r>
-          <w:r>
-            <w:rPr>
-              <w:rFonts w:ascii="Calibri" w:hAnsi="Calibri" w:cs="Calibri"/>
-            </w:rPr>
-            <w:t xml:space="preserve"> </w:t>
-          </w:r>
-          <w:r>
-            <w:rPr>
-              <w:rFonts w:ascii="Calibri" w:hAnsi="Calibri" w:cs="Calibri"/>
-            </w:rPr>
-            <w:t>for backend</w:t>
-          </w:r>
-          <w:r>
-            <w:rPr>
-              <w:rFonts w:ascii="Calibri" w:hAnsi="Calibri" w:cs="Calibri"/>
-              <w:b w:val="0"/>
-              <w:bCs/>
-            </w:rPr>
-            <w:t xml:space="preserve"> and integrated a</w:t>
-          </w:r>
-          <w:r>
-            <w:rPr>
-              <w:rFonts w:ascii="Calibri" w:hAnsi="Calibri" w:cs="Calibri"/>
-              <w:bCs/>
-            </w:rPr>
-            <w:t xml:space="preserve"> </w:t>
-          </w:r>
-          <w:r>
-            <w:rPr>
-              <w:rStyle w:val="Strong"/>
-              <w:rFonts w:ascii="Calibri" w:hAnsi="Calibri" w:cs="Calibri"/>
-              <w:bCs w:val="0"/>
-            </w:rPr>
-            <w:t>MongoDB</w:t>
-          </w:r>
-          <w:r>
-            <w:rPr>
-              <w:rFonts w:ascii="Calibri" w:hAnsi="Calibri" w:cs="Calibri"/>
-              <w:b w:val="0"/>
-              <w:bCs/>
-            </w:rPr>
-            <w:t xml:space="preserve"> </w:t>
-          </w:r>
-          <w:r>
-            <w:rPr>
-              <w:rFonts w:ascii="Calibri" w:hAnsi="Calibri" w:cs="Calibri"/>
-            </w:rPr>
-            <w:t>database</w:t>
-          </w:r>
-          <w:r>
-            <w:rPr>
-              <w:rFonts w:ascii="Calibri" w:hAnsi="Calibri" w:cs="Calibri"/>
-              <w:b w:val="0"/>
-              <w:bCs/>
-            </w:rPr>
-            <w:t xml:space="preserve"> for storing </w:t>
-          </w:r>
-          <w:r>
-            <w:rPr>
-              <w:rFonts w:ascii="Calibri" w:hAnsi="Calibri" w:cs="Calibri"/>
-              <w:b w:val="0"/>
-              <w:bCs/>
-            </w:rPr>
-            <w:t xml:space="preserve">                         </w:t>
-          </w:r>
-          <w:r>
-            <w:rPr>
-              <w:rFonts w:ascii="Calibri" w:hAnsi="Calibri" w:cs="Calibri"/>
-              <w:b w:val="0"/>
-              <w:bCs/>
-            </w:rPr>
-            <w:t>listings and user data.</w:t>
-          </w:r>
-        </w:p>
-        <w:p>
-          <w:pPr>
-            <w:spacing w:after="0"/>
-            <w:rPr>
-              <w:rFonts w:ascii="Calibri" w:hAnsi="Calibri" w:cs="Calibri"/>
-              <w:b w:val="0"/>
-              <w:bCs/>
-            </w:rPr>
-          </w:pPr>
-          <w:r>
-            <w:rPr>
-              <w:rFonts w:ascii="Calibri" w:hAnsi="Calibri" w:cs="Calibri"/>
-              <w:b w:val="0"/>
-              <w:bCs/>
-            </w:rPr>
-            <w:t>• Implemented authentication, booking flow, and listing management.</w:t>
-          </w:r>
-          <w:r>
-            <w:rPr>
-              <w:rFonts w:ascii="Calibri" w:hAnsi="Calibri" w:cs="Calibri"/>
-              <w:b w:val="0"/>
-              <w:bCs/>
-            </w:rPr>
-            <w:br/>
-            <w:t xml:space="preserve">• </w:t>
-          </w:r>
-          <w:r>
-            <w:rPr>
-              <w:rFonts w:ascii="Calibri" w:hAnsi="Calibri" w:cs="Calibri"/>
-            </w:rPr>
-            <w:t>Focused on clean API</w:t>
-          </w:r>
-          <w:r>
-            <w:rPr>
-              <w:rFonts w:ascii="Calibri" w:hAnsi="Calibri" w:cs="Calibri"/>
-              <w:b w:val="0"/>
-              <w:bCs/>
-            </w:rPr>
-            <w:t xml:space="preserve"> architecture and efficient data handling.</w:t>
-          </w:r>
-          <w:r>
-            <w:rPr>
-              <w:rFonts w:ascii="Calibri" w:hAnsi="Calibri" w:cs="Calibri"/>
-              <w:b w:val="0"/>
-              <w:bCs/>
-            </w:rPr>
-            <w:br/>
-            <w:t>• Deployed and tested key features to ensure responsiveness and reliability.</w:t>
-          </w:r>
-        </w:p>
-      </w:sdtContent>
-    </w:sdt>
-    <w:tbl>
-      <w:tblPr>
-        <w:tblW w:w="9360" w:type="dxa"/>
-        <w:tblBorders>
-          <w:bottom w:val="single" w:sz="6" w:space="0" w:color="auto"/>
-        </w:tblBorders>
-        <w:tblCellMar>
-          <w:left w:w="14" w:type="dxa"/>
-        </w:tblCellMar>
-        <w:tblLook w:val="0600" w:firstRow="0" w:lastRow="0" w:firstColumn="0" w:lastColumn="0" w:noHBand="1" w:noVBand="1"/>
-      </w:tblPr>
-      <w:tblGrid>
-        <w:gridCol w:w="9360"/>
-      </w:tblGrid>
-      <w:tr>
-        <w:tc>
-          <w:tcPr>
-            <w:tcW w:w="9360" w:type="dxa"/>
-          </w:tcPr>
-          <w:p>
-            <w:pPr>
-              <w:pStyle w:val="Heading2"/>
+              <w:spacing w:before="0" w:after="0"/>
               <w:rPr>
                 <w:rFonts w:ascii="Calibri" w:hAnsi="Calibri" w:cs="Calibri"/>
                 <w:bCs/>
+                <w:sz w:val="22"/>
+                <w:szCs w:val="22"/>
               </w:rPr>
             </w:pPr>
             <w:sdt>
@@ -1264,8 +1276,8 @@
                 <w:rPr>
                   <w:rFonts w:ascii="Calibri" w:hAnsi="Calibri" w:cs="Calibri"/>
                   <w:bCs/>
-                  <w:sz w:val="24"/>
-                  <w:szCs w:val="40"/>
+                  <w:sz w:val="22"/>
+                  <w:szCs w:val="22"/>
                 </w:rPr>
                 <w:id w:val="1617103613"/>
                 <w:placeholder>
@@ -1276,8 +1288,6 @@
               <w:sdtEndPr>
                 <w:rPr>
                   <w:color w:val="auto"/>
-                  <w:sz w:val="20"/>
-                  <w:szCs w:val="36"/>
                 </w:rPr>
               </w:sdtEndPr>
               <w:sdtContent>
@@ -1286,8 +1296,8 @@
                     <w:rFonts w:ascii="Calibri" w:eastAsia="Calibri" w:hAnsi="Calibri" w:cs="Calibri"/>
                     <w:bCs/>
                     <w:color w:val="auto"/>
-                    <w:sz w:val="24"/>
-                    <w:szCs w:val="24"/>
+                    <w:sz w:val="22"/>
+                    <w:szCs w:val="22"/>
                   </w:rPr>
                   <w:t>POSITION OF RESPONSIBILITY</w:t>
                 </w:r>
@@ -1297,8 +1307,8 @@
               <w:rPr>
                 <w:rFonts w:ascii="Calibri" w:hAnsi="Calibri" w:cs="Calibri"/>
                 <w:bCs/>
-                <w:sz w:val="24"/>
-                <w:szCs w:val="40"/>
+                <w:sz w:val="22"/>
+                <w:szCs w:val="22"/>
               </w:rPr>
               <w:t xml:space="preserve"> </w:t>
             </w:r>
@@ -1314,7 +1324,8 @@
         <w:rPr>
           <w:rFonts w:ascii="Calibri" w:eastAsia="Calibri" w:hAnsi="Calibri" w:cs="Calibri"/>
           <w:color w:val="auto"/>
-          <w:szCs w:val="20"/>
+          <w:sz w:val="22"/>
+          <w:szCs w:val="22"/>
         </w:rPr>
       </w:pPr>
     </w:p>
@@ -1331,6 +1342,8 @@
           <w:bCs/>
           <w:i w:val="0"/>
           <w:iCs/>
+          <w:sz w:val="22"/>
+          <w:szCs w:val="22"/>
         </w:rPr>
       </w:pPr>
       <w:r>
@@ -1338,46 +1351,176 @@
           <w:rFonts w:ascii="Calibri" w:hAnsi="Calibri" w:cs="Calibri"/>
           <w:i w:val="0"/>
           <w:iCs/>
-        </w:rPr>
-        <w:t xml:space="preserve">Core </w:t>
+          <w:sz w:val="22"/>
+          <w:szCs w:val="22"/>
+        </w:rPr>
+        <w:t>L</w:t>
       </w:r>
       <w:r>
         <w:rPr>
           <w:rFonts w:ascii="Calibri" w:hAnsi="Calibri" w:cs="Calibri"/>
           <w:i w:val="0"/>
           <w:iCs/>
-        </w:rPr>
-        <w:t>Member,</w:t>
+          <w:sz w:val="22"/>
+          <w:szCs w:val="22"/>
+        </w:rPr>
+        <w:t>ead</w:t>
       </w:r>
       <w:r>
         <w:rPr>
           <w:rFonts w:ascii="Calibri" w:hAnsi="Calibri" w:cs="Calibri"/>
           <w:i w:val="0"/>
           <w:iCs/>
-        </w:rPr>
-        <w:t xml:space="preserve"> C</w:t>
+          <w:sz w:val="22"/>
+          <w:szCs w:val="22"/>
+        </w:rPr>
+        <w:t xml:space="preserve">, </w:t>
       </w:r>
       <w:r>
         <w:rPr>
           <w:rFonts w:ascii="Calibri" w:hAnsi="Calibri" w:cs="Calibri"/>
           <w:i w:val="0"/>
           <w:iCs/>
-        </w:rPr>
-        <w:t>o-</w:t>
+          <w:sz w:val="22"/>
+          <w:szCs w:val="22"/>
+        </w:rPr>
+        <w:t>Emerging Tech</w:t>
       </w:r>
       <w:r>
         <w:rPr>
           <w:rFonts w:ascii="Calibri" w:hAnsi="Calibri" w:cs="Calibri"/>
           <w:i w:val="0"/>
           <w:iCs/>
-        </w:rPr>
-        <w:t xml:space="preserve">lead of AI Department | GEEK ROOM ADGIPS                        </w:t>
+          <w:sz w:val="22"/>
+          <w:szCs w:val="22"/>
+        </w:rPr>
+        <w:t xml:space="preserve"> Department | GEEK ROOM ADGIPS</w:t>
       </w:r>
       <w:r>
         <w:rPr>
           <w:rFonts w:ascii="Calibri" w:hAnsi="Calibri" w:cs="Calibri"/>
           <w:i w:val="0"/>
           <w:iCs/>
+          <w:sz w:val="22"/>
+          <w:szCs w:val="22"/>
+        </w:rPr>
+        <w:t xml:space="preserve"> |</w:t>
+      </w:r>
+      <w:r>
+        <w:rPr>
+          <w:rFonts w:ascii="Calibri" w:hAnsi="Calibri" w:cs="Calibri"/>
+          <w:b/>
+          <w:i w:val="0"/>
+        </w:rPr>
+        <w:t xml:space="preserve"> </w:t>
+      </w:r>
+      <w:r>
+        <w:rPr>
+          <w:rFonts w:ascii="Calibri" w:hAnsi="Calibri" w:cs="Calibri"/>
+          <w:bCs/>
+          <w:i w:val="0"/>
+          <w:iCs/>
+          <w:sz w:val="22"/>
+          <w:szCs w:val="22"/>
+        </w:rPr>
+        <w:t xml:space="preserve">Organized a hackathon with </w:t>
+      </w:r>
+      <w:r>
+        <w:rPr>
+          <w:rFonts w:ascii="Calibri" w:hAnsi="Calibri" w:cs="Calibri"/>
+          <w:bCs/>
+          <w:i w:val="0"/>
+          <w:iCs/>
+          <w:sz w:val="22"/>
+          <w:szCs w:val="22"/>
+        </w:rPr>
+        <w:t>40</w:t>
+      </w:r>
+      <w:r>
+        <w:rPr>
+          <w:rFonts w:ascii="Calibri" w:hAnsi="Calibri" w:cs="Calibri"/>
+          <w:bCs/>
+          <w:i w:val="0"/>
+          <w:iCs/>
+          <w:sz w:val="22"/>
+          <w:szCs w:val="22"/>
+        </w:rPr>
+        <w:t>00+ registrations</w:t>
+      </w:r>
+      <w:r>
+        <w:rPr>
+          <w:rFonts w:ascii="Calibri" w:hAnsi="Calibri" w:cs="Calibri"/>
+          <w:bCs/>
+          <w:i w:val="0"/>
+          <w:iCs/>
+          <w:sz w:val="22"/>
+          <w:szCs w:val="22"/>
+        </w:rPr>
+        <w:t xml:space="preserve"> </w:t>
+      </w:r>
+      <w:r>
+        <w:rPr>
+          <w:rFonts w:ascii="Calibri" w:hAnsi="Calibri" w:cs="Calibri"/>
+          <w:bCs/>
+          <w:i w:val="0"/>
+          <w:iCs/>
+          <w:sz w:val="22"/>
+          <w:szCs w:val="22"/>
+        </w:rPr>
+        <w:t xml:space="preserve">       </w:t>
+      </w:r>
+      <w:r>
+        <w:rPr>
+          <w:rFonts w:ascii="Calibri" w:hAnsi="Calibri" w:cs="Calibri"/>
+          <w:bCs/>
+          <w:i w:val="0"/>
+          <w:iCs/>
+          <w:sz w:val="22"/>
+          <w:szCs w:val="22"/>
+        </w:rPr>
+        <w:t xml:space="preserve">                                                            </w:t>
+      </w:r>
+      <w:r>
+        <w:rPr>
+          <w:rFonts w:ascii="Calibri" w:hAnsi="Calibri" w:cs="Calibri"/>
+          <w:bCs/>
+          <w:i w:val="0"/>
+          <w:iCs/>
+          <w:sz w:val="22"/>
+          <w:szCs w:val="22"/>
+        </w:rPr>
+        <w:t xml:space="preserve">            </w:t>
+      </w:r>
+      <w:r>
+        <w:rPr>
+          <w:rFonts w:ascii="Calibri" w:hAnsi="Calibri" w:cs="Calibri"/>
+          <w:bCs/>
+          <w:i w:val="0"/>
+          <w:iCs/>
+          <w:sz w:val="22"/>
+          <w:szCs w:val="22"/>
+        </w:rPr>
+        <w:t xml:space="preserve">                       </w:t>
+      </w:r>
+      <w:r>
+        <w:rPr>
+          <w:rFonts w:ascii="Calibri" w:hAnsi="Calibri" w:cs="Calibri"/>
+          <w:bCs/>
+          <w:i w:val="0"/>
+          <w:iCs/>
+          <w:sz w:val="22"/>
+          <w:szCs w:val="22"/>
+        </w:rPr>
+        <w:t xml:space="preserve">        </w:t>
+      </w:r>
+      <w:r>
+        <w:rPr>
+          <w:rFonts w:ascii="Calibri" w:hAnsi="Calibri" w:cs="Calibri"/>
+          <w:bCs/>
+          <w:i w:val="0"/>
+          <w:iCs/>
+          <w:sz w:val="22"/>
+          <w:szCs w:val="22"/>
         </w:rPr>
         <w:t xml:space="preserve"> </w:t>
       </w:r>
@@ -1388,6 +1531,8 @@
           <w:bCs/>
           <w:i w:val="0"/>
           <w:iCs/>
+          <w:sz w:val="22"/>
+          <w:szCs w:val="22"/>
         </w:rPr>
         <w:t>April</w:t>
       </w:r>
@@ -1398,6 +1543,8 @@
           <w:bCs/>
           <w:i w:val="0"/>
           <w:iCs/>
+          <w:sz w:val="22"/>
+          <w:szCs w:val="22"/>
         </w:rPr>
         <w:t xml:space="preserve"> </w:t>
       </w:r>
@@ -1408,123 +1555,10 @@
           <w:bCs/>
           <w:i w:val="0"/>
           <w:iCs/>
+          <w:sz w:val="22"/>
+          <w:szCs w:val="22"/>
         </w:rPr>
         <w:t>25 - Present</w:t>
-      </w:r>
-    </w:p>
-    <w:p>
-      <w:pPr>
-        <w:pStyle w:val="Collegeinfo"/>
-        <w:numPr>
-          <w:ilvl w:val="0"/>
-          <w:numId w:val="35"/>
-        </w:numPr>
-        <w:spacing w:after="0"/>
-        <w:rPr>
-          <w:rFonts w:ascii="Calibri" w:hAnsi="Calibri" w:cs="Calibri"/>
-          <w:i w:val="0"/>
-          <w:iCs/>
-        </w:rPr>
-      </w:pPr>
-      <w:r>
-        <w:rPr>
-          <w:rFonts w:ascii="Calibri" w:hAnsi="Calibri" w:cs="Calibri"/>
-          <w:i w:val="0"/>
-          <w:iCs/>
-        </w:rPr>
-        <w:t xml:space="preserve">Web developer | </w:t>
-      </w:r>
-      <w:proofErr w:type="spellStart"/>
-      <w:r>
-        <w:rPr>
-          <w:rFonts w:ascii="Calibri" w:hAnsi="Calibri" w:cs="Calibri"/>
-          <w:i w:val="0"/>
-          <w:iCs/>
-        </w:rPr>
-        <w:t>Kritrim</w:t>
-      </w:r>
-      <w:proofErr w:type="spellEnd"/>
-      <w:r>
-        <w:rPr>
-          <w:rFonts w:ascii="Calibri" w:hAnsi="Calibri" w:cs="Calibri"/>
-          <w:i w:val="0"/>
-          <w:iCs/>
-        </w:rPr>
-        <w:t xml:space="preserve"> Dhi</w:t>
-      </w:r>
-      <w:r>
-        <w:rPr>
-          <w:rFonts w:ascii="Calibri" w:hAnsi="Calibri" w:cs="Calibri"/>
-          <w:i w:val="0"/>
-          <w:iCs/>
-        </w:rPr>
-        <w:t>,</w:t>
-      </w:r>
-      <w:r>
-        <w:rPr>
-          <w:rFonts w:ascii="Calibri" w:hAnsi="Calibri" w:cs="Calibri"/>
-          <w:i w:val="0"/>
-          <w:iCs/>
-        </w:rPr>
-        <w:t xml:space="preserve"> ADGIPS                                                                       </w:t>
-      </w:r>
-      <w:r>
-        <w:rPr>
-          <w:rFonts w:ascii="Calibri" w:hAnsi="Calibri" w:cs="Calibri"/>
-          <w:i w:val="0"/>
-          <w:iCs/>
-        </w:rPr>
-        <w:t xml:space="preserve"> </w:t>
-      </w:r>
-      <w:r>
-        <w:rPr>
-          <w:rFonts w:ascii="Calibri" w:hAnsi="Calibri" w:cs="Calibri"/>
-          <w:b/>
-          <w:bCs/>
-          <w:i w:val="0"/>
-          <w:iCs/>
-        </w:rPr>
-        <w:t>Feb</w:t>
-      </w:r>
-      <w:r>
-        <w:rPr>
-          <w:rFonts w:ascii="Calibri" w:hAnsi="Calibri" w:cs="Calibri"/>
-          <w:b/>
-          <w:bCs/>
-          <w:i w:val="0"/>
-          <w:iCs/>
-        </w:rPr>
-        <w:t xml:space="preserve"> </w:t>
-      </w:r>
-      <w:r>
-        <w:rPr>
-          <w:rFonts w:ascii="Calibri" w:hAnsi="Calibri" w:cs="Calibri"/>
-          <w:b/>
-          <w:bCs/>
-          <w:i w:val="0"/>
-          <w:iCs/>
-        </w:rPr>
-        <w:t>25-April</w:t>
-      </w:r>
-      <w:r>
-        <w:rPr>
-          <w:rFonts w:ascii="Calibri" w:hAnsi="Calibri" w:cs="Calibri"/>
-          <w:b/>
-          <w:bCs/>
-          <w:i w:val="0"/>
-          <w:iCs/>
-        </w:rPr>
-        <w:t xml:space="preserve"> </w:t>
-      </w:r>
-      <w:r>
-        <w:rPr>
-          <w:rFonts w:ascii="Calibri" w:hAnsi="Calibri" w:cs="Calibri"/>
-          <w:b/>
-          <w:bCs/>
-          <w:i w:val="0"/>
-          <w:iCs/>
-        </w:rPr>
-        <w:t>25</w:t>
       </w:r>
     </w:p>
     <w:sectPr>
@@ -1538,7 +1572,7 @@
 </file>
 
 <file path=word/numbering.xml><?xml version="1.0" encoding="utf-8"?>
-<w:numbering xmlns:wpc="http://schemas.microsoft.com/office/word/2010/wordprocessingCanvas" xmlns:cx="http://schemas.microsoft.com/office/drawing/2014/chartex" xmlns:cx1="http://schemas.microsoft.com/office/drawing/2015/9/8/chartex" xmlns:cx2="http://schemas.microsoft.com/office/drawing/2015/10/21/chartex" xmlns:cx3="http://schemas.microsoft.com/office/drawing/2016/5/9/chartex" xmlns:cx4="http://schemas.microsoft.com/office/drawing/2016/5/10/chartex" xmlns:cx5="http://schemas.microsoft.com/office/drawing/2016/5/11/chartex" xmlns:cx6="http://schemas.microsoft.com/office/drawing/2016/5/12/chartex" xmlns:cx7="http://schemas.microsoft.com/office/drawing/2016/5/13/chartex" xmlns:cx8="http://schemas.microsoft.com/office/drawing/2016/5/14/chartex" xmlns:mc="http://schemas.openxmlformats.org/markup-compatibility/2006" xmlns:aink="http://schemas.microsoft.com/office/drawing/2016/ink" xmlns:am3d="http://schemas.microsoft.com/office/drawing/2017/model3d" xmlns:o="urn:schemas-microsoft-com:office:office" xmlns:r="http://schemas.openxmlformats.org/officeDocument/2006/relationships" xmlns:m="http://schemas.openxmlformats.org/officeDocument/2006/math" xmlns:v="urn:schemas-microsoft-com:vml" xmlns:wp14="http://schemas.microsoft.com/office/word/2010/wordprocessingDrawing" xmlns:wp="http://schemas.openxmlformats.org/drawingml/2006/wordprocessingDrawing" xmlns:w10="urn:schemas-microsoft-com:office:word" xmlns:w="http://schemas.openxmlformats.org/wordprocessingml/2006/main" xmlns:w14="http://schemas.microsoft.com/office/word/2010/wordml" xmlns:w15="http://schemas.microsoft.com/office/word/2012/wordml" xmlns:w16cex="http://schemas.microsoft.com/office/word/2018/wordml/cex" xmlns:w16cid="http://schemas.microsoft.com/office/word/2016/wordml/cid" xmlns:w16="http://schemas.microsoft.com/office/word/2018/wordml" xmlns:w16sdtdh="http://schemas.microsoft.com/office/word/2020/wordml/sdtdatahash" xmlns:w16se="http://schemas.microsoft.com/office/word/2015/wordml/symex" xmlns:wpg="http://schemas.microsoft.com/office/word/2010/wordprocessingGroup" xmlns:wpi="http://schemas.microsoft.com/office/word/2010/wordprocessingInk" xmlns:wne="http://schemas.microsoft.com/office/word/2006/wordml" xmlns:wps="http://schemas.microsoft.com/office/word/2010/wordprocessingShape" mc:Ignorable="w14 w15 w16se w16cid w16 w16cex w16sdtdh wp14">
+<w:numbering xmlns:wpc="http://schemas.microsoft.com/office/word/2010/wordprocessingCanvas" xmlns:cx="http://schemas.microsoft.com/office/drawing/2014/chartex" xmlns:cx1="http://schemas.microsoft.com/office/drawing/2015/9/8/chartex" xmlns:cx2="http://schemas.microsoft.com/office/drawing/2015/10/21/chartex" xmlns:cx3="http://schemas.microsoft.com/office/drawing/2016/5/9/chartex" xmlns:cx4="http://schemas.microsoft.com/office/drawing/2016/5/10/chartex" xmlns:cx5="http://schemas.microsoft.com/office/drawing/2016/5/11/chartex" xmlns:cx6="http://schemas.microsoft.com/office/drawing/2016/5/12/chartex" xmlns:cx7="http://schemas.microsoft.com/office/drawing/2016/5/13/chartex" xmlns:cx8="http://schemas.microsoft.com/office/drawing/2016/5/14/chartex" xmlns:mc="http://schemas.openxmlformats.org/markup-compatibility/2006" xmlns:aink="http://schemas.microsoft.com/office/drawing/2016/ink" xmlns:am3d="http://schemas.microsoft.com/office/drawing/2017/model3d" xmlns:o="urn:schemas-microsoft-com:office:office" xmlns:oel="http://schemas.microsoft.com/office/2019/extlst" xmlns:r="http://schemas.openxmlformats.org/officeDocument/2006/relationships" xmlns:m="http://schemas.openxmlformats.org/officeDocument/2006/math" xmlns:v="urn:schemas-microsoft-com:vml" xmlns:wp14="http://schemas.microsoft.com/office/word/2010/wordprocessingDrawing" xmlns:wp="http://schemas.openxmlformats.org/drawingml/2006/wordprocessingDrawing" xmlns:w10="urn:schemas-microsoft-com:office:word" xmlns:w="http://schemas.openxmlformats.org/wordprocessingml/2006/main" xmlns:w14="http://schemas.microsoft.com/office/word/2010/wordml" xmlns:w15="http://schemas.microsoft.com/office/word/2012/wordml" xmlns:w16cex="http://schemas.microsoft.com/office/word/2018/wordml/cex" xmlns:w16cid="http://schemas.microsoft.com/office/word/2016/wordml/cid" xmlns:w16="http://schemas.microsoft.com/office/word/2018/wordml" xmlns:w16sdtdh="http://schemas.microsoft.com/office/word/2020/wordml/sdtdatahash" xmlns:w16se="http://schemas.microsoft.com/office/word/2015/wordml/symex" xmlns:wpg="http://schemas.microsoft.com/office/word/2010/wordprocessingGroup" xmlns:wpi="http://schemas.microsoft.com/office/word/2010/wordprocessingInk" xmlns:wne="http://schemas.microsoft.com/office/word/2006/wordml" xmlns:wps="http://schemas.microsoft.com/office/word/2010/wordprocessingShape" mc:Ignorable="w14 w15 w16se w16cid w16 w16cex w16sdtdh wp14">
   <w:abstractNum w:abstractNumId="0" w15:restartNumberingAfterBreak="0">
     <w:nsid w:val="FFFFFF80"/>
     <w:multiLevelType w:val="singleLevel"/>
@@ -1753,6 +1787,268 @@
     </w:lvl>
   </w:abstractNum>
   <w:abstractNum w:abstractNumId="6" w15:restartNumberingAfterBreak="0">
+    <w:nsid w:val="03C2678C"/>
+    <w:multiLevelType w:val="multilevel"/>
+    <w:tmpl w:val="5F781160"/>
+    <w:lvl w:ilvl="0">
+      <w:start w:val="1"/>
+      <w:numFmt w:val="bullet"/>
+      <w:lvlText w:val=""/>
+      <w:lvlJc w:val="left"/>
+      <w:pPr>
+        <w:tabs>
+          <w:tab w:val="num" w:pos="720"/>
+        </w:tabs>
+        <w:ind w:left="720" w:hanging="360"/>
+      </w:pPr>
+      <w:rPr>
+        <w:rFonts w:ascii="Symbol" w:hAnsi="Symbol" w:hint="default"/>
+        <w:sz w:val="20"/>
+      </w:rPr>
+    </w:lvl>
+    <w:lvl w:ilvl="1" w:tentative="1">
+      <w:start w:val="1"/>
+      <w:numFmt w:val="bullet"/>
+      <w:lvlText w:val="o"/>
+      <w:lvlJc w:val="left"/>
+      <w:pPr>
+        <w:tabs>
+          <w:tab w:val="num" w:pos="1440"/>
+        </w:tabs>
+        <w:ind w:left="1440" w:hanging="360"/>
+      </w:pPr>
+      <w:rPr>
+        <w:rFonts w:ascii="Courier New" w:hAnsi="Courier New" w:hint="default"/>
+        <w:sz w:val="20"/>
+      </w:rPr>
+    </w:lvl>
+    <w:lvl w:ilvl="2" w:tentative="1">
+      <w:start w:val="1"/>
+      <w:numFmt w:val="bullet"/>
+      <w:lvlText w:val=""/>
+      <w:lvlJc w:val="left"/>
+      <w:pPr>
+        <w:tabs>
+          <w:tab w:val="num" w:pos="2160"/>
+        </w:tabs>
+        <w:ind w:left="2160" w:hanging="360"/>
+      </w:pPr>
+      <w:rPr>
+        <w:rFonts w:ascii="Wingdings" w:hAnsi="Wingdings" w:hint="default"/>
+        <w:sz w:val="20"/>
+      </w:rPr>
+    </w:lvl>
+    <w:lvl w:ilvl="3" w:tentative="1">
+      <w:start w:val="1"/>
+      <w:numFmt w:val="bullet"/>
+      <w:lvlText w:val=""/>
+      <w:lvlJc w:val="left"/>
+      <w:pPr>
+        <w:tabs>
+          <w:tab w:val="num" w:pos="2880"/>
+        </w:tabs>
+        <w:ind w:left="2880" w:hanging="360"/>
+      </w:pPr>
+      <w:rPr>
+        <w:rFonts w:ascii="Wingdings" w:hAnsi="Wingdings" w:hint="default"/>
+        <w:sz w:val="20"/>
+      </w:rPr>
+    </w:lvl>
+    <w:lvl w:ilvl="4" w:tentative="1">
+      <w:start w:val="1"/>
+      <w:numFmt w:val="bullet"/>
+      <w:lvlText w:val=""/>
+      <w:lvlJc w:val="left"/>
+      <w:pPr>
+        <w:tabs>
+          <w:tab w:val="num" w:pos="3600"/>
+        </w:tabs>
+        <w:ind w:left="3600" w:hanging="360"/>
+      </w:pPr>
+      <w:rPr>
+        <w:rFonts w:ascii="Wingdings" w:hAnsi="Wingdings" w:hint="default"/>
+        <w:sz w:val="20"/>
+      </w:rPr>
+    </w:lvl>
+    <w:lvl w:ilvl="5" w:tentative="1">
+      <w:start w:val="1"/>
+      <w:numFmt w:val="bullet"/>
+      <w:lvlText w:val=""/>
+      <w:lvlJc w:val="left"/>
+      <w:pPr>
+        <w:tabs>
+          <w:tab w:val="num" w:pos="4320"/>
+        </w:tabs>
+        <w:ind w:left="4320" w:hanging="360"/>
+      </w:pPr>
+      <w:rPr>
+        <w:rFonts w:ascii="Wingdings" w:hAnsi="Wingdings" w:hint="default"/>
+        <w:sz w:val="20"/>
+      </w:rPr>
+    </w:lvl>
+    <w:lvl w:ilvl="6" w:tentative="1">
+      <w:start w:val="1"/>
+      <w:numFmt w:val="bullet"/>
+      <w:lvlText w:val=""/>
+      <w:lvlJc w:val="left"/>
+      <w:pPr>
+        <w:tabs>
+          <w:tab w:val="num" w:pos="5040"/>
+        </w:tabs>
+        <w:ind w:left="5040" w:hanging="360"/>
+      </w:pPr>
+      <w:rPr>
+        <w:rFonts w:ascii="Wingdings" w:hAnsi="Wingdings" w:hint="default"/>
+        <w:sz w:val="20"/>
+      </w:rPr>
+    </w:lvl>
+    <w:lvl w:ilvl="7" w:tentative="1">
+      <w:start w:val="1"/>
+      <w:numFmt w:val="bullet"/>
+      <w:lvlText w:val=""/>
+      <w:lvlJc w:val="left"/>
+      <w:pPr>
+        <w:tabs>
+          <w:tab w:val="num" w:pos="5760"/>
+        </w:tabs>
+        <w:ind w:left="5760" w:hanging="360"/>
+      </w:pPr>
+      <w:rPr>
+        <w:rFonts w:ascii="Wingdings" w:hAnsi="Wingdings" w:hint="default"/>
+        <w:sz w:val="20"/>
+      </w:rPr>
+    </w:lvl>
+    <w:lvl w:ilvl="8" w:tentative="1">
+      <w:start w:val="1"/>
+      <w:numFmt w:val="bullet"/>
+      <w:lvlText w:val=""/>
+      <w:lvlJc w:val="left"/>
+      <w:pPr>
+        <w:tabs>
+          <w:tab w:val="num" w:pos="6480"/>
+        </w:tabs>
+        <w:ind w:left="6480" w:hanging="360"/>
+      </w:pPr>
+      <w:rPr>
+        <w:rFonts w:ascii="Wingdings" w:hAnsi="Wingdings" w:hint="default"/>
+        <w:sz w:val="20"/>
+      </w:rPr>
+    </w:lvl>
+  </w:abstractNum>
+  <w:abstractNum w:abstractNumId="7" w15:restartNumberingAfterBreak="0">
+    <w:nsid w:val="066B5591"/>
+    <w:multiLevelType w:val="hybridMultilevel"/>
+    <w:tmpl w:val="B9F2FEAC"/>
+    <w:lvl w:ilvl="0" w:tplc="40090001">
+      <w:start w:val="1"/>
+      <w:numFmt w:val="bullet"/>
+      <w:lvlText w:val=""/>
+      <w:lvlJc w:val="left"/>
+      <w:pPr>
+        <w:ind w:left="720" w:hanging="360"/>
+      </w:pPr>
+      <w:rPr>
+        <w:rFonts w:ascii="Symbol" w:hAnsi="Symbol" w:hint="default"/>
+      </w:rPr>
+    </w:lvl>
+    <w:lvl w:ilvl="1" w:tplc="40090003" w:tentative="1">
+      <w:start w:val="1"/>
+      <w:numFmt w:val="bullet"/>
+      <w:lvlText w:val="o"/>
+      <w:lvlJc w:val="left"/>
+      <w:pPr>
+        <w:ind w:left="1440" w:hanging="360"/>
+      </w:pPr>
+      <w:rPr>
+        <w:rFonts w:ascii="Courier New" w:hAnsi="Courier New" w:cs="Courier New" w:hint="default"/>
+      </w:rPr>
+    </w:lvl>
+    <w:lvl w:ilvl="2" w:tplc="40090005" w:tentative="1">
+      <w:start w:val="1"/>
+      <w:numFmt w:val="bullet"/>
+      <w:lvlText w:val=""/>
+      <w:lvlJc w:val="left"/>
+      <w:pPr>
+        <w:ind w:left="2160" w:hanging="360"/>
+      </w:pPr>
+      <w:rPr>
+        <w:rFonts w:ascii="Wingdings" w:hAnsi="Wingdings" w:hint="default"/>
+      </w:rPr>
+    </w:lvl>
+    <w:lvl w:ilvl="3" w:tplc="40090001" w:tentative="1">
+      <w:start w:val="1"/>
+      <w:numFmt w:val="bullet"/>
+      <w:lvlText w:val=""/>
+      <w:lvlJc w:val="left"/>
+      <w:pPr>
+        <w:ind w:left="2880" w:hanging="360"/>
+      </w:pPr>
+      <w:rPr>
+        <w:rFonts w:ascii="Symbol" w:hAnsi="Symbol" w:hint="default"/>
+      </w:rPr>
+    </w:lvl>
+    <w:lvl w:ilvl="4" w:tplc="40090003" w:tentative="1">
+      <w:start w:val="1"/>
+      <w:numFmt w:val="bullet"/>
+      <w:lvlText w:val="o"/>
+      <w:lvlJc w:val="left"/>
+      <w:pPr>
+        <w:ind w:left="3600" w:hanging="360"/>
+      </w:pPr>
+      <w:rPr>
+        <w:rFonts w:ascii="Courier New" w:hAnsi="Courier New" w:cs="Courier New" w:hint="default"/>
+      </w:rPr>
+    </w:lvl>
+    <w:lvl w:ilvl="5" w:tplc="40090005" w:tentative="1">
+      <w:start w:val="1"/>
+      <w:numFmt w:val="bullet"/>
+      <w:lvlText w:val=""/>
+      <w:lvlJc w:val="left"/>
+      <w:pPr>
+        <w:ind w:left="4320" w:hanging="360"/>
+      </w:pPr>
+      <w:rPr>
+        <w:rFonts w:ascii="Wingdings" w:hAnsi="Wingdings" w:hint="default"/>
+      </w:rPr>
+    </w:lvl>
+    <w:lvl w:ilvl="6" w:tplc="40090001" w:tentative="1">
+      <w:start w:val="1"/>
+      <w:numFmt w:val="bullet"/>
+      <w:lvlText w:val=""/>
+      <w:lvlJc w:val="left"/>
+      <w:pPr>
+        <w:ind w:left="5040" w:hanging="360"/>
+      </w:pPr>
+      <w:rPr>
+        <w:rFonts w:ascii="Symbol" w:hAnsi="Symbol" w:hint="default"/>
+      </w:rPr>
+    </w:lvl>
+    <w:lvl w:ilvl="7" w:tplc="40090003" w:tentative="1">
+      <w:start w:val="1"/>
+      <w:numFmt w:val="bullet"/>
+      <w:lvlText w:val="o"/>
+      <w:lvlJc w:val="left"/>
+      <w:pPr>
+        <w:ind w:left="5760" w:hanging="360"/>
+      </w:pPr>
+      <w:rPr>
+        <w:rFonts w:ascii="Courier New" w:hAnsi="Courier New" w:cs="Courier New" w:hint="default"/>
+      </w:rPr>
+    </w:lvl>
+    <w:lvl w:ilvl="8" w:tplc="40090005" w:tentative="1">
+      <w:start w:val="1"/>
+      <w:numFmt w:val="bullet"/>
+      <w:lvlText w:val=""/>
+      <w:lvlJc w:val="left"/>
+      <w:pPr>
+        <w:ind w:left="6480" w:hanging="360"/>
+      </w:pPr>
+      <w:rPr>
+        <w:rFonts w:ascii="Wingdings" w:hAnsi="Wingdings" w:hint="default"/>
+      </w:rPr>
+    </w:lvl>
+  </w:abstractNum>
+  <w:abstractNum w:abstractNumId="8" w15:restartNumberingAfterBreak="0">
     <w:nsid w:val="09605DF1"/>
     <w:multiLevelType w:val="hybridMultilevel"/>
     <w:tmpl w:val="4C50EABE"/>
@@ -1865,7 +2161,7 @@
       </w:rPr>
     </w:lvl>
   </w:abstractNum>
-  <w:abstractNum w:abstractNumId="7" w15:restartNumberingAfterBreak="0">
+  <w:abstractNum w:abstractNumId="9" w15:restartNumberingAfterBreak="0">
     <w:nsid w:val="0BC1B172"/>
     <w:multiLevelType w:val="hybridMultilevel"/>
     <w:tmpl w:val="4A0AE430"/>
@@ -1978,7 +2274,7 @@
       </w:rPr>
     </w:lvl>
   </w:abstractNum>
-  <w:abstractNum w:abstractNumId="8" w15:restartNumberingAfterBreak="0">
+  <w:abstractNum w:abstractNumId="10" w15:restartNumberingAfterBreak="0">
     <w:nsid w:val="0D4F155B"/>
     <w:multiLevelType w:val="hybridMultilevel"/>
     <w:tmpl w:val="F87C5898"/>
@@ -2091,7 +2387,7 @@
       </w:rPr>
     </w:lvl>
   </w:abstractNum>
-  <w:abstractNum w:abstractNumId="9" w15:restartNumberingAfterBreak="0">
+  <w:abstractNum w:abstractNumId="11" w15:restartNumberingAfterBreak="0">
     <w:nsid w:val="0F1F4830"/>
     <w:multiLevelType w:val="hybridMultilevel"/>
     <w:tmpl w:val="5EE04CBA"/>
@@ -2204,7 +2500,7 @@
       </w:rPr>
     </w:lvl>
   </w:abstractNum>
-  <w:abstractNum w:abstractNumId="10" w15:restartNumberingAfterBreak="0">
+  <w:abstractNum w:abstractNumId="12" w15:restartNumberingAfterBreak="0">
     <w:nsid w:val="131A7C73"/>
     <w:multiLevelType w:val="hybridMultilevel"/>
     <w:tmpl w:val="46CA0D78"/>
@@ -2317,7 +2613,120 @@
       </w:rPr>
     </w:lvl>
   </w:abstractNum>
-  <w:abstractNum w:abstractNumId="11" w15:restartNumberingAfterBreak="0">
+  <w:abstractNum w:abstractNumId="13" w15:restartNumberingAfterBreak="0">
+    <w:nsid w:val="142E4F4E"/>
+    <w:multiLevelType w:val="hybridMultilevel"/>
+    <w:tmpl w:val="5FBAD7A0"/>
+    <w:lvl w:ilvl="0" w:tplc="40090001">
+      <w:start w:val="1"/>
+      <w:numFmt w:val="bullet"/>
+      <w:lvlText w:val=""/>
+      <w:lvlJc w:val="left"/>
+      <w:pPr>
+        <w:ind w:left="720" w:hanging="360"/>
+      </w:pPr>
+      <w:rPr>
+        <w:rFonts w:ascii="Symbol" w:hAnsi="Symbol" w:hint="default"/>
+      </w:rPr>
+    </w:lvl>
+    <w:lvl w:ilvl="1" w:tplc="40090003" w:tentative="1">
+      <w:start w:val="1"/>
+      <w:numFmt w:val="bullet"/>
+      <w:lvlText w:val="o"/>
+      <w:lvlJc w:val="left"/>
+      <w:pPr>
+        <w:ind w:left="1440" w:hanging="360"/>
+      </w:pPr>
+      <w:rPr>
+        <w:rFonts w:ascii="Courier New" w:hAnsi="Courier New" w:cs="Courier New" w:hint="default"/>
+      </w:rPr>
+    </w:lvl>
+    <w:lvl w:ilvl="2" w:tplc="40090005" w:tentative="1">
+      <w:start w:val="1"/>
+      <w:numFmt w:val="bullet"/>
+      <w:lvlText w:val=""/>
+      <w:lvlJc w:val="left"/>
+      <w:pPr>
+        <w:ind w:left="2160" w:hanging="360"/>
+      </w:pPr>
+      <w:rPr>
+        <w:rFonts w:ascii="Wingdings" w:hAnsi="Wingdings" w:hint="default"/>
+      </w:rPr>
+    </w:lvl>
+    <w:lvl w:ilvl="3" w:tplc="40090001" w:tentative="1">
+      <w:start w:val="1"/>
+      <w:numFmt w:val="bullet"/>
+      <w:lvlText w:val=""/>
+      <w:lvlJc w:val="left"/>
+      <w:pPr>
+        <w:ind w:left="2880" w:hanging="360"/>
+      </w:pPr>
+      <w:rPr>
+        <w:rFonts w:ascii="Symbol" w:hAnsi="Symbol" w:hint="default"/>
+      </w:rPr>
+    </w:lvl>
+    <w:lvl w:ilvl="4" w:tplc="40090003" w:tentative="1">
+      <w:start w:val="1"/>
+      <w:numFmt w:val="bullet"/>
+      <w:lvlText w:val="o"/>
+      <w:lvlJc w:val="left"/>
+      <w:pPr>
+        <w:ind w:left="3600" w:hanging="360"/>
+      </w:pPr>
+      <w:rPr>
+        <w:rFonts w:ascii="Courier New" w:hAnsi="Courier New" w:cs="Courier New" w:hint="default"/>
+      </w:rPr>
+    </w:lvl>
+    <w:lvl w:ilvl="5" w:tplc="40090005" w:tentative="1">
+      <w:start w:val="1"/>
+      <w:numFmt w:val="bullet"/>
+      <w:lvlText w:val=""/>
+      <w:lvlJc w:val="left"/>
+      <w:pPr>
+        <w:ind w:left="4320" w:hanging="360"/>
+      </w:pPr>
+      <w:rPr>
+        <w:rFonts w:ascii="Wingdings" w:hAnsi="Wingdings" w:hint="default"/>
+      </w:rPr>
+    </w:lvl>
+    <w:lvl w:ilvl="6" w:tplc="40090001" w:tentative="1">
+      <w:start w:val="1"/>
+      <w:numFmt w:val="bullet"/>
+      <w:lvlText w:val=""/>
+      <w:lvlJc w:val="left"/>
+      <w:pPr>
+        <w:ind w:left="5040" w:hanging="360"/>
+      </w:pPr>
+      <w:rPr>
+        <w:rFonts w:ascii="Symbol" w:hAnsi="Symbol" w:hint="default"/>
+      </w:rPr>
+    </w:lvl>
+    <w:lvl w:ilvl="7" w:tplc="40090003" w:tentative="1">
+      <w:start w:val="1"/>
+      <w:numFmt w:val="bullet"/>
+      <w:lvlText w:val="o"/>
+      <w:lvlJc w:val="left"/>
+      <w:pPr>
+        <w:ind w:left="5760" w:hanging="360"/>
+      </w:pPr>
+      <w:rPr>
+        <w:rFonts w:ascii="Courier New" w:hAnsi="Courier New" w:cs="Courier New" w:hint="default"/>
+      </w:rPr>
+    </w:lvl>
+    <w:lvl w:ilvl="8" w:tplc="40090005" w:tentative="1">
+      <w:start w:val="1"/>
+      <w:numFmt w:val="bullet"/>
+      <w:lvlText w:val=""/>
+      <w:lvlJc w:val="left"/>
+      <w:pPr>
+        <w:ind w:left="6480" w:hanging="360"/>
+      </w:pPr>
+      <w:rPr>
+        <w:rFonts w:ascii="Wingdings" w:hAnsi="Wingdings" w:hint="default"/>
+      </w:rPr>
+    </w:lvl>
+  </w:abstractNum>
+  <w:abstractNum w:abstractNumId="14" w15:restartNumberingAfterBreak="0">
     <w:nsid w:val="1520260E"/>
     <w:multiLevelType w:val="hybridMultilevel"/>
     <w:tmpl w:val="286CFF4A"/>
@@ -2430,7 +2839,7 @@
       </w:rPr>
     </w:lvl>
   </w:abstractNum>
-  <w:abstractNum w:abstractNumId="12" w15:restartNumberingAfterBreak="0">
+  <w:abstractNum w:abstractNumId="15" w15:restartNumberingAfterBreak="0">
     <w:nsid w:val="234B224B"/>
     <w:multiLevelType w:val="hybridMultilevel"/>
     <w:tmpl w:val="524E1014"/>
@@ -2543,7 +2952,120 @@
       </w:rPr>
     </w:lvl>
   </w:abstractNum>
-  <w:abstractNum w:abstractNumId="13" w15:restartNumberingAfterBreak="0">
+  <w:abstractNum w:abstractNumId="16" w15:restartNumberingAfterBreak="0">
+    <w:nsid w:val="2A3040E8"/>
+    <w:multiLevelType w:val="hybridMultilevel"/>
+    <w:tmpl w:val="A32C5FA2"/>
+    <w:lvl w:ilvl="0" w:tplc="40090001">
+      <w:start w:val="1"/>
+      <w:numFmt w:val="bullet"/>
+      <w:lvlText w:val=""/>
+      <w:lvlJc w:val="left"/>
+      <w:pPr>
+        <w:ind w:left="720" w:hanging="360"/>
+      </w:pPr>
+      <w:rPr>
+        <w:rFonts w:ascii="Symbol" w:hAnsi="Symbol" w:hint="default"/>
+      </w:rPr>
+    </w:lvl>
+    <w:lvl w:ilvl="1" w:tplc="40090003" w:tentative="1">
+      <w:start w:val="1"/>
+      <w:numFmt w:val="bullet"/>
+      <w:lvlText w:val="o"/>
+      <w:lvlJc w:val="left"/>
+      <w:pPr>
+        <w:ind w:left="1440" w:hanging="360"/>
+      </w:pPr>
+      <w:rPr>
+        <w:rFonts w:ascii="Courier New" w:hAnsi="Courier New" w:cs="Courier New" w:hint="default"/>
+      </w:rPr>
+    </w:lvl>
+    <w:lvl w:ilvl="2" w:tplc="40090005" w:tentative="1">
+      <w:start w:val="1"/>
+      <w:numFmt w:val="bullet"/>
+      <w:lvlText w:val=""/>
+      <w:lvlJc w:val="left"/>
+      <w:pPr>
+        <w:ind w:left="2160" w:hanging="360"/>
+      </w:pPr>
+      <w:rPr>
+        <w:rFonts w:ascii="Wingdings" w:hAnsi="Wingdings" w:hint="default"/>
+      </w:rPr>
+    </w:lvl>
+    <w:lvl w:ilvl="3" w:tplc="40090001" w:tentative="1">
+      <w:start w:val="1"/>
+      <w:numFmt w:val="bullet"/>
+      <w:lvlText w:val=""/>
+      <w:lvlJc w:val="left"/>
+      <w:pPr>
+        <w:ind w:left="2880" w:hanging="360"/>
+      </w:pPr>
+      <w:rPr>
+        <w:rFonts w:ascii="Symbol" w:hAnsi="Symbol" w:hint="default"/>
+      </w:rPr>
+    </w:lvl>
+    <w:lvl w:ilvl="4" w:tplc="40090003" w:tentative="1">
+      <w:start w:val="1"/>
+      <w:numFmt w:val="bullet"/>
+      <w:lvlText w:val="o"/>
+      <w:lvlJc w:val="left"/>
+      <w:pPr>
+        <w:ind w:left="3600" w:hanging="360"/>
+      </w:pPr>
+      <w:rPr>
+        <w:rFonts w:ascii="Courier New" w:hAnsi="Courier New" w:cs="Courier New" w:hint="default"/>
+      </w:rPr>
+    </w:lvl>
+    <w:lvl w:ilvl="5" w:tplc="40090005" w:tentative="1">
+      <w:start w:val="1"/>
+      <w:numFmt w:val="bullet"/>
+      <w:lvlText w:val=""/>
+      <w:lvlJc w:val="left"/>
+      <w:pPr>
+        <w:ind w:left="4320" w:hanging="360"/>
+      </w:pPr>
+      <w:rPr>
+        <w:rFonts w:ascii="Wingdings" w:hAnsi="Wingdings" w:hint="default"/>
+      </w:rPr>
+    </w:lvl>
+    <w:lvl w:ilvl="6" w:tplc="40090001" w:tentative="1">
+      <w:start w:val="1"/>
+      <w:numFmt w:val="bullet"/>
+      <w:lvlText w:val=""/>
+      <w:lvlJc w:val="left"/>
+      <w:pPr>
+        <w:ind w:left="5040" w:hanging="360"/>
+      </w:pPr>
+      <w:rPr>
+        <w:rFonts w:ascii="Symbol" w:hAnsi="Symbol" w:hint="default"/>
+      </w:rPr>
+    </w:lvl>
+    <w:lvl w:ilvl="7" w:tplc="40090003" w:tentative="1">
+      <w:start w:val="1"/>
+      <w:numFmt w:val="bullet"/>
+      <w:lvlText w:val="o"/>
+      <w:lvlJc w:val="left"/>
+      <w:pPr>
+        <w:ind w:left="5760" w:hanging="360"/>
+      </w:pPr>
+      <w:rPr>
+        <w:rFonts w:ascii="Courier New" w:hAnsi="Courier New" w:cs="Courier New" w:hint="default"/>
+      </w:rPr>
+    </w:lvl>
+    <w:lvl w:ilvl="8" w:tplc="40090005" w:tentative="1">
+      <w:start w:val="1"/>
+      <w:numFmt w:val="bullet"/>
+      <w:lvlText w:val=""/>
+      <w:lvlJc w:val="left"/>
+      <w:pPr>
+        <w:ind w:left="6480" w:hanging="360"/>
+      </w:pPr>
+      <w:rPr>
+        <w:rFonts w:ascii="Wingdings" w:hAnsi="Wingdings" w:hint="default"/>
+      </w:rPr>
+    </w:lvl>
+  </w:abstractNum>
+  <w:abstractNum w:abstractNumId="17" w15:restartNumberingAfterBreak="0">
     <w:nsid w:val="2CCD5D90"/>
     <w:multiLevelType w:val="multilevel"/>
     <w:tmpl w:val="2E2A6794"/>
@@ -2692,7 +3214,7 @@
       </w:rPr>
     </w:lvl>
   </w:abstractNum>
-  <w:abstractNum w:abstractNumId="14" w15:restartNumberingAfterBreak="0">
+  <w:abstractNum w:abstractNumId="18" w15:restartNumberingAfterBreak="0">
     <w:nsid w:val="2CD05477"/>
     <w:multiLevelType w:val="hybridMultilevel"/>
     <w:tmpl w:val="57502A0E"/>
@@ -2805,7 +3327,7 @@
       </w:rPr>
     </w:lvl>
   </w:abstractNum>
-  <w:abstractNum w:abstractNumId="15" w15:restartNumberingAfterBreak="0">
+  <w:abstractNum w:abstractNumId="19" w15:restartNumberingAfterBreak="0">
     <w:nsid w:val="2D66527B"/>
     <w:multiLevelType w:val="hybridMultilevel"/>
     <w:tmpl w:val="E646C54C"/>
@@ -2918,7 +3440,7 @@
       </w:rPr>
     </w:lvl>
   </w:abstractNum>
-  <w:abstractNum w:abstractNumId="16" w15:restartNumberingAfterBreak="0">
+  <w:abstractNum w:abstractNumId="20" w15:restartNumberingAfterBreak="0">
     <w:nsid w:val="30236443"/>
     <w:multiLevelType w:val="hybridMultilevel"/>
     <w:tmpl w:val="659C7FA8"/>
@@ -3031,7 +3553,7 @@
       </w:rPr>
     </w:lvl>
   </w:abstractNum>
-  <w:abstractNum w:abstractNumId="17" w15:restartNumberingAfterBreak="0">
+  <w:abstractNum w:abstractNumId="21" w15:restartNumberingAfterBreak="0">
     <w:nsid w:val="312A5548"/>
     <w:multiLevelType w:val="hybridMultilevel"/>
     <w:tmpl w:val="F1CE1CBC"/>
@@ -3144,7 +3666,120 @@
       </w:rPr>
     </w:lvl>
   </w:abstractNum>
-  <w:abstractNum w:abstractNumId="18" w15:restartNumberingAfterBreak="0">
+  <w:abstractNum w:abstractNumId="22" w15:restartNumberingAfterBreak="0">
+    <w:nsid w:val="319F5931"/>
+    <w:multiLevelType w:val="hybridMultilevel"/>
+    <w:tmpl w:val="0F1614AA"/>
+    <w:lvl w:ilvl="0" w:tplc="40090001">
+      <w:start w:val="1"/>
+      <w:numFmt w:val="bullet"/>
+      <w:lvlText w:val=""/>
+      <w:lvlJc w:val="left"/>
+      <w:pPr>
+        <w:ind w:left="720" w:hanging="360"/>
+      </w:pPr>
+      <w:rPr>
+        <w:rFonts w:ascii="Symbol" w:hAnsi="Symbol" w:hint="default"/>
+      </w:rPr>
+    </w:lvl>
+    <w:lvl w:ilvl="1" w:tplc="40090003" w:tentative="1">
+      <w:start w:val="1"/>
+      <w:numFmt w:val="bullet"/>
+      <w:lvlText w:val="o"/>
+      <w:lvlJc w:val="left"/>
+      <w:pPr>
+        <w:ind w:left="1440" w:hanging="360"/>
+      </w:pPr>
+      <w:rPr>
+        <w:rFonts w:ascii="Courier New" w:hAnsi="Courier New" w:cs="Courier New" w:hint="default"/>
+      </w:rPr>
+    </w:lvl>
+    <w:lvl w:ilvl="2" w:tplc="40090005" w:tentative="1">
+      <w:start w:val="1"/>
+      <w:numFmt w:val="bullet"/>
+      <w:lvlText w:val=""/>
+      <w:lvlJc w:val="left"/>
+      <w:pPr>
+        <w:ind w:left="2160" w:hanging="360"/>
+      </w:pPr>
+      <w:rPr>
+        <w:rFonts w:ascii="Wingdings" w:hAnsi="Wingdings" w:hint="default"/>
+      </w:rPr>
+    </w:lvl>
+    <w:lvl w:ilvl="3" w:tplc="40090001" w:tentative="1">
+      <w:start w:val="1"/>
+      <w:numFmt w:val="bullet"/>
+      <w:lvlText w:val=""/>
+      <w:lvlJc w:val="left"/>
+      <w:pPr>
+        <w:ind w:left="2880" w:hanging="360"/>
+      </w:pPr>
+      <w:rPr>
+        <w:rFonts w:ascii="Symbol" w:hAnsi="Symbol" w:hint="default"/>
+      </w:rPr>
+    </w:lvl>
+    <w:lvl w:ilvl="4" w:tplc="40090003" w:tentative="1">
+      <w:start w:val="1"/>
+      <w:numFmt w:val="bullet"/>
+      <w:lvlText w:val="o"/>
+      <w:lvlJc w:val="left"/>
+      <w:pPr>
+        <w:ind w:left="3600" w:hanging="360"/>
+      </w:pPr>
+      <w:rPr>
+        <w:rFonts w:ascii="Courier New" w:hAnsi="Courier New" w:cs="Courier New" w:hint="default"/>
+      </w:rPr>
+    </w:lvl>
+    <w:lvl w:ilvl="5" w:tplc="40090005" w:tentative="1">
+      <w:start w:val="1"/>
+      <w:numFmt w:val="bullet"/>
+      <w:lvlText w:val=""/>
+      <w:lvlJc w:val="left"/>
+      <w:pPr>
+        <w:ind w:left="4320" w:hanging="360"/>
+      </w:pPr>
+      <w:rPr>
+        <w:rFonts w:ascii="Wingdings" w:hAnsi="Wingdings" w:hint="default"/>
+      </w:rPr>
+    </w:lvl>
+    <w:lvl w:ilvl="6" w:tplc="40090001" w:tentative="1">
+      <w:start w:val="1"/>
+      <w:numFmt w:val="bullet"/>
+      <w:lvlText w:val=""/>
+      <w:lvlJc w:val="left"/>
+      <w:pPr>
+        <w:ind w:left="5040" w:hanging="360"/>
+      </w:pPr>
+      <w:rPr>
+        <w:rFonts w:ascii="Symbol" w:hAnsi="Symbol" w:hint="default"/>
+      </w:rPr>
+    </w:lvl>
+    <w:lvl w:ilvl="7" w:tplc="40090003" w:tentative="1">
+      <w:start w:val="1"/>
+      <w:numFmt w:val="bullet"/>
+      <w:lvlText w:val="o"/>
+      <w:lvlJc w:val="left"/>
+      <w:pPr>
+        <w:ind w:left="5760" w:hanging="360"/>
+      </w:pPr>
+      <w:rPr>
+        <w:rFonts w:ascii="Courier New" w:hAnsi="Courier New" w:cs="Courier New" w:hint="default"/>
+      </w:rPr>
+    </w:lvl>
+    <w:lvl w:ilvl="8" w:tplc="40090005" w:tentative="1">
+      <w:start w:val="1"/>
+      <w:numFmt w:val="bullet"/>
+      <w:lvlText w:val=""/>
+      <w:lvlJc w:val="left"/>
+      <w:pPr>
+        <w:ind w:left="6480" w:hanging="360"/>
+      </w:pPr>
+      <w:rPr>
+        <w:rFonts w:ascii="Wingdings" w:hAnsi="Wingdings" w:hint="default"/>
+      </w:rPr>
+    </w:lvl>
+  </w:abstractNum>
+  <w:abstractNum w:abstractNumId="23" w15:restartNumberingAfterBreak="0">
     <w:nsid w:val="32604C96"/>
     <w:multiLevelType w:val="hybridMultilevel"/>
     <w:tmpl w:val="DCAA1B58"/>
@@ -3257,7 +3892,7 @@
       </w:rPr>
     </w:lvl>
   </w:abstractNum>
-  <w:abstractNum w:abstractNumId="19" w15:restartNumberingAfterBreak="0">
+  <w:abstractNum w:abstractNumId="24" w15:restartNumberingAfterBreak="0">
     <w:nsid w:val="38E61490"/>
     <w:multiLevelType w:val="hybridMultilevel"/>
     <w:tmpl w:val="130AB028"/>
@@ -3370,7 +4005,7 @@
       </w:rPr>
     </w:lvl>
   </w:abstractNum>
-  <w:abstractNum w:abstractNumId="20" w15:restartNumberingAfterBreak="0">
+  <w:abstractNum w:abstractNumId="25" w15:restartNumberingAfterBreak="0">
     <w:nsid w:val="3AEB79AA"/>
     <w:multiLevelType w:val="multilevel"/>
     <w:tmpl w:val="8A6838EA"/>
@@ -3519,7 +4154,7 @@
       </w:rPr>
     </w:lvl>
   </w:abstractNum>
-  <w:abstractNum w:abstractNumId="21" w15:restartNumberingAfterBreak="0">
+  <w:abstractNum w:abstractNumId="26" w15:restartNumberingAfterBreak="0">
     <w:nsid w:val="3AED4A2C"/>
     <w:multiLevelType w:val="hybridMultilevel"/>
     <w:tmpl w:val="60D06E70"/>
@@ -3632,7 +4267,7 @@
       </w:rPr>
     </w:lvl>
   </w:abstractNum>
-  <w:abstractNum w:abstractNumId="22" w15:restartNumberingAfterBreak="0">
+  <w:abstractNum w:abstractNumId="27" w15:restartNumberingAfterBreak="0">
     <w:nsid w:val="3B271611"/>
     <w:multiLevelType w:val="hybridMultilevel"/>
     <w:tmpl w:val="B0C2A5A8"/>
@@ -3745,7 +4380,7 @@
       </w:rPr>
     </w:lvl>
   </w:abstractNum>
-  <w:abstractNum w:abstractNumId="23" w15:restartNumberingAfterBreak="0">
+  <w:abstractNum w:abstractNumId="28" w15:restartNumberingAfterBreak="0">
     <w:nsid w:val="3D01B57E"/>
     <w:multiLevelType w:val="hybridMultilevel"/>
     <w:tmpl w:val="2878E77A"/>
@@ -3858,7 +4493,7 @@
       </w:rPr>
     </w:lvl>
   </w:abstractNum>
-  <w:abstractNum w:abstractNumId="24" w15:restartNumberingAfterBreak="0">
+  <w:abstractNum w:abstractNumId="29" w15:restartNumberingAfterBreak="0">
     <w:nsid w:val="46C9527C"/>
     <w:multiLevelType w:val="hybridMultilevel"/>
     <w:tmpl w:val="42E81002"/>
@@ -3971,7 +4606,156 @@
       </w:rPr>
     </w:lvl>
   </w:abstractNum>
-  <w:abstractNum w:abstractNumId="25" w15:restartNumberingAfterBreak="0">
+  <w:abstractNum w:abstractNumId="30" w15:restartNumberingAfterBreak="0">
+    <w:nsid w:val="46CE16DF"/>
+    <w:multiLevelType w:val="multilevel"/>
+    <w:tmpl w:val="425E6EFC"/>
+    <w:lvl w:ilvl="0">
+      <w:start w:val="1"/>
+      <w:numFmt w:val="bullet"/>
+      <w:lvlText w:val=""/>
+      <w:lvlJc w:val="left"/>
+      <w:pPr>
+        <w:tabs>
+          <w:tab w:val="num" w:pos="720"/>
+        </w:tabs>
+        <w:ind w:left="720" w:hanging="360"/>
+      </w:pPr>
+      <w:rPr>
+        <w:rFonts w:ascii="Symbol" w:hAnsi="Symbol" w:hint="default"/>
+        <w:sz w:val="20"/>
+      </w:rPr>
+    </w:lvl>
+    <w:lvl w:ilvl="1" w:tentative="1">
+      <w:start w:val="1"/>
+      <w:numFmt w:val="bullet"/>
+      <w:lvlText w:val="o"/>
+      <w:lvlJc w:val="left"/>
+      <w:pPr>
+        <w:tabs>
+          <w:tab w:val="num" w:pos="1440"/>
+        </w:tabs>
+        <w:ind w:left="1440" w:hanging="360"/>
+      </w:pPr>
+      <w:rPr>
+        <w:rFonts w:ascii="Courier New" w:hAnsi="Courier New" w:hint="default"/>
+        <w:sz w:val="20"/>
+      </w:rPr>
+    </w:lvl>
+    <w:lvl w:ilvl="2" w:tentative="1">
+      <w:start w:val="1"/>
+      <w:numFmt w:val="bullet"/>
+      <w:lvlText w:val=""/>
+      <w:lvlJc w:val="left"/>
+      <w:pPr>
+        <w:tabs>
+          <w:tab w:val="num" w:pos="2160"/>
+        </w:tabs>
+        <w:ind w:left="2160" w:hanging="360"/>
+      </w:pPr>
+      <w:rPr>
+        <w:rFonts w:ascii="Wingdings" w:hAnsi="Wingdings" w:hint="default"/>
+        <w:sz w:val="20"/>
+      </w:rPr>
+    </w:lvl>
+    <w:lvl w:ilvl="3" w:tentative="1">
+      <w:start w:val="1"/>
+      <w:numFmt w:val="bullet"/>
+      <w:lvlText w:val=""/>
+      <w:lvlJc w:val="left"/>
+      <w:pPr>
+        <w:tabs>
+          <w:tab w:val="num" w:pos="2880"/>
+        </w:tabs>
+        <w:ind w:left="2880" w:hanging="360"/>
+      </w:pPr>
+      <w:rPr>
+        <w:rFonts w:ascii="Wingdings" w:hAnsi="Wingdings" w:hint="default"/>
+        <w:sz w:val="20"/>
+      </w:rPr>
+    </w:lvl>
+    <w:lvl w:ilvl="4" w:tentative="1">
+      <w:start w:val="1"/>
+      <w:numFmt w:val="bullet"/>
+      <w:lvlText w:val=""/>
+      <w:lvlJc w:val="left"/>
+      <w:pPr>
+        <w:tabs>
+          <w:tab w:val="num" w:pos="3600"/>
+        </w:tabs>
+        <w:ind w:left="3600" w:hanging="360"/>
+      </w:pPr>
+      <w:rPr>
+        <w:rFonts w:ascii="Wingdings" w:hAnsi="Wingdings" w:hint="default"/>
+        <w:sz w:val="20"/>
+      </w:rPr>
+    </w:lvl>
+    <w:lvl w:ilvl="5" w:tentative="1">
+      <w:start w:val="1"/>
+      <w:numFmt w:val="bullet"/>
+      <w:lvlText w:val=""/>
+      <w:lvlJc w:val="left"/>
+      <w:pPr>
+        <w:tabs>
+          <w:tab w:val="num" w:pos="4320"/>
+        </w:tabs>
+        <w:ind w:left="4320" w:hanging="360"/>
+      </w:pPr>
+      <w:rPr>
+        <w:rFonts w:ascii="Wingdings" w:hAnsi="Wingdings" w:hint="default"/>
+        <w:sz w:val="20"/>
+      </w:rPr>
+    </w:lvl>
+    <w:lvl w:ilvl="6" w:tentative="1">
+      <w:start w:val="1"/>
+      <w:numFmt w:val="bullet"/>
+      <w:lvlText w:val=""/>
+      <w:lvlJc w:val="left"/>
+      <w:pPr>
+        <w:tabs>
+          <w:tab w:val="num" w:pos="5040"/>
+        </w:tabs>
+        <w:ind w:left="5040" w:hanging="360"/>
+      </w:pPr>
+      <w:rPr>
+        <w:rFonts w:ascii="Wingdings" w:hAnsi="Wingdings" w:hint="default"/>
+        <w:sz w:val="20"/>
+      </w:rPr>
+    </w:lvl>
+    <w:lvl w:ilvl="7" w:tentative="1">
+      <w:start w:val="1"/>
+      <w:numFmt w:val="bullet"/>
+      <w:lvlText w:val=""/>
+      <w:lvlJc w:val="left"/>
+      <w:pPr>
+        <w:tabs>
+          <w:tab w:val="num" w:pos="5760"/>
+        </w:tabs>
+        <w:ind w:left="5760" w:hanging="360"/>
+      </w:pPr>
+      <w:rPr>
+        <w:rFonts w:ascii="Wingdings" w:hAnsi="Wingdings" w:hint="default"/>
+        <w:sz w:val="20"/>
+      </w:rPr>
+    </w:lvl>
+    <w:lvl w:ilvl="8" w:tentative="1">
+      <w:start w:val="1"/>
+      <w:numFmt w:val="bullet"/>
+      <w:lvlText w:val=""/>
+      <w:lvlJc w:val="left"/>
+      <w:pPr>
+        <w:tabs>
+          <w:tab w:val="num" w:pos="6480"/>
+        </w:tabs>
+        <w:ind w:left="6480" w:hanging="360"/>
+      </w:pPr>
+      <w:rPr>
+        <w:rFonts w:ascii="Wingdings" w:hAnsi="Wingdings" w:hint="default"/>
+        <w:sz w:val="20"/>
+      </w:rPr>
+    </w:lvl>
+  </w:abstractNum>
+  <w:abstractNum w:abstractNumId="31" w15:restartNumberingAfterBreak="0">
     <w:nsid w:val="4AA1A6CA"/>
     <w:multiLevelType w:val="hybridMultilevel"/>
     <w:tmpl w:val="9B3A86C4"/>
@@ -4084,7 +4868,7 @@
       </w:rPr>
     </w:lvl>
   </w:abstractNum>
-  <w:abstractNum w:abstractNumId="26" w15:restartNumberingAfterBreak="0">
+  <w:abstractNum w:abstractNumId="32" w15:restartNumberingAfterBreak="0">
     <w:nsid w:val="511F676E"/>
     <w:multiLevelType w:val="hybridMultilevel"/>
     <w:tmpl w:val="66E4979E"/>
@@ -4197,7 +4981,7 @@
       </w:rPr>
     </w:lvl>
   </w:abstractNum>
-  <w:abstractNum w:abstractNumId="27" w15:restartNumberingAfterBreak="0">
+  <w:abstractNum w:abstractNumId="33" w15:restartNumberingAfterBreak="0">
     <w:nsid w:val="512705EA"/>
     <w:multiLevelType w:val="multilevel"/>
     <w:tmpl w:val="33F813D0"/>
@@ -4337,7 +5121,120 @@
       </w:rPr>
     </w:lvl>
   </w:abstractNum>
-  <w:abstractNum w:abstractNumId="28" w15:restartNumberingAfterBreak="0">
+  <w:abstractNum w:abstractNumId="34" w15:restartNumberingAfterBreak="0">
+    <w:nsid w:val="51B307B0"/>
+    <w:multiLevelType w:val="hybridMultilevel"/>
+    <w:tmpl w:val="31E485A4"/>
+    <w:lvl w:ilvl="0" w:tplc="40090001">
+      <w:start w:val="1"/>
+      <w:numFmt w:val="bullet"/>
+      <w:lvlText w:val=""/>
+      <w:lvlJc w:val="left"/>
+      <w:pPr>
+        <w:ind w:left="813" w:hanging="360"/>
+      </w:pPr>
+      <w:rPr>
+        <w:rFonts w:ascii="Symbol" w:hAnsi="Symbol" w:hint="default"/>
+      </w:rPr>
+    </w:lvl>
+    <w:lvl w:ilvl="1" w:tplc="40090003" w:tentative="1">
+      <w:start w:val="1"/>
+      <w:numFmt w:val="bullet"/>
+      <w:lvlText w:val="o"/>
+      <w:lvlJc w:val="left"/>
+      <w:pPr>
+        <w:ind w:left="1533" w:hanging="360"/>
+      </w:pPr>
+      <w:rPr>
+        <w:rFonts w:ascii="Courier New" w:hAnsi="Courier New" w:cs="Courier New" w:hint="default"/>
+      </w:rPr>
+    </w:lvl>
+    <w:lvl w:ilvl="2" w:tplc="40090005" w:tentative="1">
+      <w:start w:val="1"/>
+      <w:numFmt w:val="bullet"/>
+      <w:lvlText w:val=""/>
+      <w:lvlJc w:val="left"/>
+      <w:pPr>
+        <w:ind w:left="2253" w:hanging="360"/>
+      </w:pPr>
+      <w:rPr>
+        <w:rFonts w:ascii="Wingdings" w:hAnsi="Wingdings" w:hint="default"/>
+      </w:rPr>
+    </w:lvl>
+    <w:lvl w:ilvl="3" w:tplc="40090001" w:tentative="1">
+      <w:start w:val="1"/>
+      <w:numFmt w:val="bullet"/>
+      <w:lvlText w:val=""/>
+      <w:lvlJc w:val="left"/>
+      <w:pPr>
+        <w:ind w:left="2973" w:hanging="360"/>
+      </w:pPr>
+      <w:rPr>
+        <w:rFonts w:ascii="Symbol" w:hAnsi="Symbol" w:hint="default"/>
+      </w:rPr>
+    </w:lvl>
+    <w:lvl w:ilvl="4" w:tplc="40090003" w:tentative="1">
+      <w:start w:val="1"/>
+      <w:numFmt w:val="bullet"/>
+      <w:lvlText w:val="o"/>
+      <w:lvlJc w:val="left"/>
+      <w:pPr>
+        <w:ind w:left="3693" w:hanging="360"/>
+      </w:pPr>
+      <w:rPr>
+        <w:rFonts w:ascii="Courier New" w:hAnsi="Courier New" w:cs="Courier New" w:hint="default"/>
+      </w:rPr>
+    </w:lvl>
+    <w:lvl w:ilvl="5" w:tplc="40090005" w:tentative="1">
+      <w:start w:val="1"/>
+      <w:numFmt w:val="bullet"/>
+      <w:lvlText w:val=""/>
+      <w:lvlJc w:val="left"/>
+      <w:pPr>
+        <w:ind w:left="4413" w:hanging="360"/>
+      </w:pPr>
+      <w:rPr>
+        <w:rFonts w:ascii="Wingdings" w:hAnsi="Wingdings" w:hint="default"/>
+      </w:rPr>
+    </w:lvl>
+    <w:lvl w:ilvl="6" w:tplc="40090001" w:tentative="1">
+      <w:start w:val="1"/>
+      <w:numFmt w:val="bullet"/>
+      <w:lvlText w:val=""/>
+      <w:lvlJc w:val="left"/>
+      <w:pPr>
+        <w:ind w:left="5133" w:hanging="360"/>
+      </w:pPr>
+      <w:rPr>
+        <w:rFonts w:ascii="Symbol" w:hAnsi="Symbol" w:hint="default"/>
+      </w:rPr>
+    </w:lvl>
+    <w:lvl w:ilvl="7" w:tplc="40090003" w:tentative="1">
+      <w:start w:val="1"/>
+      <w:numFmt w:val="bullet"/>
+      <w:lvlText w:val="o"/>
+      <w:lvlJc w:val="left"/>
+      <w:pPr>
+        <w:ind w:left="5853" w:hanging="360"/>
+      </w:pPr>
+      <w:rPr>
+        <w:rFonts w:ascii="Courier New" w:hAnsi="Courier New" w:cs="Courier New" w:hint="default"/>
+      </w:rPr>
+    </w:lvl>
+    <w:lvl w:ilvl="8" w:tplc="40090005" w:tentative="1">
+      <w:start w:val="1"/>
+      <w:numFmt w:val="bullet"/>
+      <w:lvlText w:val=""/>
+      <w:lvlJc w:val="left"/>
+      <w:pPr>
+        <w:ind w:left="6573" w:hanging="360"/>
+      </w:pPr>
+      <w:rPr>
+        <w:rFonts w:ascii="Wingdings" w:hAnsi="Wingdings" w:hint="default"/>
+      </w:rPr>
+    </w:lvl>
+  </w:abstractNum>
+  <w:abstractNum w:abstractNumId="35" w15:restartNumberingAfterBreak="0">
     <w:nsid w:val="51BD7AB4"/>
     <w:multiLevelType w:val="hybridMultilevel"/>
     <w:tmpl w:val="31D67026"/>
@@ -4450,7 +5347,7 @@
       </w:rPr>
     </w:lvl>
   </w:abstractNum>
-  <w:abstractNum w:abstractNumId="29" w15:restartNumberingAfterBreak="0">
+  <w:abstractNum w:abstractNumId="36" w15:restartNumberingAfterBreak="0">
     <w:nsid w:val="52070C9A"/>
     <w:multiLevelType w:val="multilevel"/>
     <w:tmpl w:val="83AA9936"/>
@@ -4573,7 +5470,7 @@
       </w:rPr>
     </w:lvl>
   </w:abstractNum>
-  <w:abstractNum w:abstractNumId="30" w15:restartNumberingAfterBreak="0">
+  <w:abstractNum w:abstractNumId="37" w15:restartNumberingAfterBreak="0">
     <w:nsid w:val="5DB1683D"/>
     <w:multiLevelType w:val="hybridMultilevel"/>
     <w:tmpl w:val="34088CE4"/>
@@ -4686,7 +5583,7 @@
       </w:rPr>
     </w:lvl>
   </w:abstractNum>
-  <w:abstractNum w:abstractNumId="31" w15:restartNumberingAfterBreak="0">
+  <w:abstractNum w:abstractNumId="38" w15:restartNumberingAfterBreak="0">
     <w:nsid w:val="6084625F"/>
     <w:multiLevelType w:val="hybridMultilevel"/>
     <w:tmpl w:val="2FBEE092"/>
@@ -4799,7 +5696,7 @@
       </w:rPr>
     </w:lvl>
   </w:abstractNum>
-  <w:abstractNum w:abstractNumId="32" w15:restartNumberingAfterBreak="0">
+  <w:abstractNum w:abstractNumId="39" w15:restartNumberingAfterBreak="0">
     <w:nsid w:val="6AC963FA"/>
     <w:multiLevelType w:val="hybridMultilevel"/>
     <w:tmpl w:val="54BC39DC"/>
@@ -4912,7 +5809,7 @@
       </w:rPr>
     </w:lvl>
   </w:abstractNum>
-  <w:abstractNum w:abstractNumId="33" w15:restartNumberingAfterBreak="0">
+  <w:abstractNum w:abstractNumId="40" w15:restartNumberingAfterBreak="0">
     <w:nsid w:val="6B210FED"/>
     <w:multiLevelType w:val="hybridMultilevel"/>
     <w:tmpl w:val="C2B41EF0"/>
@@ -5025,7 +5922,7 @@
       </w:rPr>
     </w:lvl>
   </w:abstractNum>
-  <w:abstractNum w:abstractNumId="34" w15:restartNumberingAfterBreak="0">
+  <w:abstractNum w:abstractNumId="41" w15:restartNumberingAfterBreak="0">
     <w:nsid w:val="710651EA"/>
     <w:multiLevelType w:val="hybridMultilevel"/>
     <w:tmpl w:val="6F3A76F4"/>
@@ -5138,7 +6035,7 @@
       </w:rPr>
     </w:lvl>
   </w:abstractNum>
-  <w:abstractNum w:abstractNumId="35" w15:restartNumberingAfterBreak="0">
+  <w:abstractNum w:abstractNumId="42" w15:restartNumberingAfterBreak="0">
     <w:nsid w:val="73734603"/>
     <w:multiLevelType w:val="hybridMultilevel"/>
     <w:tmpl w:val="2D5CA3B2"/>
@@ -5251,7 +6148,7 @@
       </w:rPr>
     </w:lvl>
   </w:abstractNum>
-  <w:abstractNum w:abstractNumId="36" w15:restartNumberingAfterBreak="0">
+  <w:abstractNum w:abstractNumId="43" w15:restartNumberingAfterBreak="0">
     <w:nsid w:val="76AB5B04"/>
     <w:multiLevelType w:val="hybridMultilevel"/>
     <w:tmpl w:val="FBBCF02C"/>
@@ -5364,7 +6261,7 @@
       </w:rPr>
     </w:lvl>
   </w:abstractNum>
-  <w:abstractNum w:abstractNumId="37" w15:restartNumberingAfterBreak="0">
+  <w:abstractNum w:abstractNumId="44" w15:restartNumberingAfterBreak="0">
     <w:nsid w:val="78C2BBBD"/>
     <w:multiLevelType w:val="hybridMultilevel"/>
     <w:tmpl w:val="D83AD820"/>
@@ -5477,119 +6374,140 @@
       </w:rPr>
     </w:lvl>
   </w:abstractNum>
-  <w:num w:numId="1">
+  <w:num w:numId="1" w16cid:durableId="1349985070">
+    <w:abstractNumId w:val="31"/>
+  </w:num>
+  <w:num w:numId="2" w16cid:durableId="731849666">
+    <w:abstractNumId w:val="44"/>
+  </w:num>
+  <w:num w:numId="3" w16cid:durableId="948463387">
+    <w:abstractNumId w:val="9"/>
+  </w:num>
+  <w:num w:numId="4" w16cid:durableId="1248804259">
+    <w:abstractNumId w:val="37"/>
+  </w:num>
+  <w:num w:numId="5" w16cid:durableId="1783915058">
+    <w:abstractNumId w:val="28"/>
+  </w:num>
+  <w:num w:numId="6" w16cid:durableId="311297663">
+    <w:abstractNumId w:val="10"/>
+  </w:num>
+  <w:num w:numId="7" w16cid:durableId="1350989787">
+    <w:abstractNumId w:val="5"/>
+  </w:num>
+  <w:num w:numId="8" w16cid:durableId="746223252">
+    <w:abstractNumId w:val="27"/>
+  </w:num>
+  <w:num w:numId="9" w16cid:durableId="695496965">
+    <w:abstractNumId w:val="23"/>
+  </w:num>
+  <w:num w:numId="10" w16cid:durableId="2144304461">
+    <w:abstractNumId w:val="39"/>
+  </w:num>
+  <w:num w:numId="11" w16cid:durableId="990325462">
+    <w:abstractNumId w:val="21"/>
+  </w:num>
+  <w:num w:numId="12" w16cid:durableId="183828829">
+    <w:abstractNumId w:val="24"/>
+  </w:num>
+  <w:num w:numId="13" w16cid:durableId="1754231911">
+    <w:abstractNumId w:val="4"/>
+  </w:num>
+  <w:num w:numId="14" w16cid:durableId="61758983">
+    <w:abstractNumId w:val="3"/>
+  </w:num>
+  <w:num w:numId="15" w16cid:durableId="804396813">
+    <w:abstractNumId w:val="2"/>
+  </w:num>
+  <w:num w:numId="16" w16cid:durableId="1591885773">
+    <w:abstractNumId w:val="1"/>
+  </w:num>
+  <w:num w:numId="17" w16cid:durableId="73363963">
+    <w:abstractNumId w:val="0"/>
+  </w:num>
+  <w:num w:numId="18" w16cid:durableId="122308265">
+    <w:abstractNumId w:val="36"/>
+  </w:num>
+  <w:num w:numId="19" w16cid:durableId="1120997646">
+    <w:abstractNumId w:val="15"/>
+  </w:num>
+  <w:num w:numId="20" w16cid:durableId="1226723132">
+    <w:abstractNumId w:val="33"/>
+  </w:num>
+  <w:num w:numId="21" w16cid:durableId="461264061">
+    <w:abstractNumId w:val="26"/>
+  </w:num>
+  <w:num w:numId="22" w16cid:durableId="453066180">
+    <w:abstractNumId w:val="11"/>
+  </w:num>
+  <w:num w:numId="23" w16cid:durableId="523517193">
     <w:abstractNumId w:val="25"/>
   </w:num>
-  <w:num w:numId="2">
-    <w:abstractNumId w:val="37"/>
+  <w:num w:numId="24" w16cid:durableId="1532298486">
+    <w:abstractNumId w:val="17"/>
   </w:num>
-  <w:num w:numId="3">
+  <w:num w:numId="25" w16cid:durableId="594896606">
+    <w:abstractNumId w:val="40"/>
+  </w:num>
+  <w:num w:numId="26" w16cid:durableId="547693207">
+    <w:abstractNumId w:val="14"/>
+  </w:num>
+  <w:num w:numId="27" w16cid:durableId="1943680881">
+    <w:abstractNumId w:val="43"/>
+  </w:num>
+  <w:num w:numId="28" w16cid:durableId="432675153">
+    <w:abstractNumId w:val="20"/>
+  </w:num>
+  <w:num w:numId="29" w16cid:durableId="295372877">
+    <w:abstractNumId w:val="38"/>
+  </w:num>
+  <w:num w:numId="30" w16cid:durableId="731270193">
+    <w:abstractNumId w:val="41"/>
+  </w:num>
+  <w:num w:numId="31" w16cid:durableId="1441148748">
+    <w:abstractNumId w:val="42"/>
+  </w:num>
+  <w:num w:numId="32" w16cid:durableId="360478676">
+    <w:abstractNumId w:val="29"/>
+  </w:num>
+  <w:num w:numId="33" w16cid:durableId="562251321">
+    <w:abstractNumId w:val="18"/>
+  </w:num>
+  <w:num w:numId="34" w16cid:durableId="117572739">
+    <w:abstractNumId w:val="32"/>
+  </w:num>
+  <w:num w:numId="35" w16cid:durableId="1912539999">
+    <w:abstractNumId w:val="12"/>
+  </w:num>
+  <w:num w:numId="36" w16cid:durableId="883063327">
+    <w:abstractNumId w:val="8"/>
+  </w:num>
+  <w:num w:numId="37" w16cid:durableId="1923832430">
+    <w:abstractNumId w:val="19"/>
+  </w:num>
+  <w:num w:numId="38" w16cid:durableId="2135639319">
+    <w:abstractNumId w:val="35"/>
+  </w:num>
+  <w:num w:numId="39" w16cid:durableId="1403210498">
+    <w:abstractNumId w:val="34"/>
+  </w:num>
+  <w:num w:numId="40" w16cid:durableId="431827653">
+    <w:abstractNumId w:val="13"/>
+  </w:num>
+  <w:num w:numId="41" w16cid:durableId="1673339219">
+    <w:abstractNumId w:val="16"/>
+  </w:num>
+  <w:num w:numId="42" w16cid:durableId="1187014200">
+    <w:abstractNumId w:val="22"/>
+  </w:num>
+  <w:num w:numId="43" w16cid:durableId="353532602">
     <w:abstractNumId w:val="7"/>
   </w:num>
-  <w:num w:numId="4">
-    <w:abstractNumId w:val="30"/>
-  </w:num>
-  <w:num w:numId="5">
-    <w:abstractNumId w:val="23"/>
-  </w:num>
-  <w:num w:numId="6">
-    <w:abstractNumId w:val="8"/>
-  </w:num>
-  <w:num w:numId="7">
-    <w:abstractNumId w:val="5"/>
-  </w:num>
-  <w:num w:numId="8">
-    <w:abstractNumId w:val="22"/>
-  </w:num>
-  <w:num w:numId="9">
-    <w:abstractNumId w:val="18"/>
-  </w:num>
-  <w:num w:numId="10">
-    <w:abstractNumId w:val="32"/>
-  </w:num>
-  <w:num w:numId="11">
-    <w:abstractNumId w:val="17"/>
-  </w:num>
-  <w:num w:numId="12">
-    <w:abstractNumId w:val="19"/>
-  </w:num>
-  <w:num w:numId="13">
-    <w:abstractNumId w:val="4"/>
-  </w:num>
-  <w:num w:numId="14">
-    <w:abstractNumId w:val="3"/>
-  </w:num>
-  <w:num w:numId="15">
-    <w:abstractNumId w:val="2"/>
-  </w:num>
-  <w:num w:numId="16">
-    <w:abstractNumId w:val="1"/>
-  </w:num>
-  <w:num w:numId="17">
-    <w:abstractNumId w:val="0"/>
-  </w:num>
-  <w:num w:numId="18">
-    <w:abstractNumId w:val="29"/>
-  </w:num>
-  <w:num w:numId="19">
-    <w:abstractNumId w:val="12"/>
-  </w:num>
-  <w:num w:numId="20">
-    <w:abstractNumId w:val="27"/>
-  </w:num>
-  <w:num w:numId="21">
-    <w:abstractNumId w:val="21"/>
-  </w:num>
-  <w:num w:numId="22">
-    <w:abstractNumId w:val="9"/>
-  </w:num>
-  <w:num w:numId="23">
-    <w:abstractNumId w:val="20"/>
-  </w:num>
-  <w:num w:numId="24">
-    <w:abstractNumId w:val="13"/>
-  </w:num>
-  <w:num w:numId="25">
-    <w:abstractNumId w:val="33"/>
-  </w:num>
-  <w:num w:numId="26">
-    <w:abstractNumId w:val="11"/>
-  </w:num>
-  <w:num w:numId="27">
-    <w:abstractNumId w:val="36"/>
-  </w:num>
-  <w:num w:numId="28">
-    <w:abstractNumId w:val="16"/>
-  </w:num>
-  <w:num w:numId="29">
-    <w:abstractNumId w:val="31"/>
-  </w:num>
-  <w:num w:numId="30">
-    <w:abstractNumId w:val="34"/>
-  </w:num>
-  <w:num w:numId="31">
-    <w:abstractNumId w:val="35"/>
-  </w:num>
-  <w:num w:numId="32">
-    <w:abstractNumId w:val="24"/>
-  </w:num>
-  <w:num w:numId="33">
-    <w:abstractNumId w:val="14"/>
-  </w:num>
-  <w:num w:numId="34">
-    <w:abstractNumId w:val="26"/>
-  </w:num>
-  <w:num w:numId="35">
-    <w:abstractNumId w:val="10"/>
-  </w:num>
-  <w:num w:numId="36">
+  <w:num w:numId="44" w16cid:durableId="90590064">
     <w:abstractNumId w:val="6"/>
   </w:num>
-  <w:num w:numId="37">
-    <w:abstractNumId w:val="15"/>
-  </w:num>
-  <w:num w:numId="38">
-    <w:abstractNumId w:val="28"/>
+  <w:num w:numId="45" w16cid:durableId="201598998">
+    <w:abstractNumId w:val="30"/>
   </w:num>
 </w:numbering>
 </file>
@@ -5991,7 +6909,7 @@
   <w:style w:type="paragraph" w:default="1" w:styleId="Normal">
     <w:name w:val="Normal"/>
     <w:qFormat/>
-    <w:rsid w:val="004C632E"/>
+    <w:rsid w:val="008522AA"/>
     <w:rPr>
       <w:b/>
       <w:color w:val="000000" w:themeColor="text1"/>
@@ -6183,7 +7101,6 @@
   <w:style w:type="character" w:default="1" w:styleId="DefaultParagraphFont">
     <w:name w:val="Default Paragraph Font"/>
     <w:uiPriority w:val="1"/>
-    <w:semiHidden/>
     <w:unhideWhenUsed/>
   </w:style>
   <w:style w:type="table" w:default="1" w:styleId="TableNormal">
@@ -6734,7 +7651,7 @@
 </file>
 
 <file path=word/glossary/document.xml><?xml version="1.0" encoding="utf-8"?>
-<w:glossaryDocument xmlns:wpc="http://schemas.microsoft.com/office/word/2010/wordprocessingCanvas" xmlns:cx="http://schemas.microsoft.com/office/drawing/2014/chartex" xmlns:cx1="http://schemas.microsoft.com/office/drawing/2015/9/8/chartex" xmlns:cx2="http://schemas.microsoft.com/office/drawing/2015/10/21/chartex" xmlns:cx3="http://schemas.microsoft.com/office/drawing/2016/5/9/chartex" xmlns:cx4="http://schemas.microsoft.com/office/drawing/2016/5/10/chartex" xmlns:cx5="http://schemas.microsoft.com/office/drawing/2016/5/11/chartex" xmlns:cx6="http://schemas.microsoft.com/office/drawing/2016/5/12/chartex" xmlns:cx7="http://schemas.microsoft.com/office/drawing/2016/5/13/chartex" xmlns:cx8="http://schemas.microsoft.com/office/drawing/2016/5/14/chartex" xmlns:mc="http://schemas.openxmlformats.org/markup-compatibility/2006" xmlns:aink="http://schemas.microsoft.com/office/drawing/2016/ink" xmlns:am3d="http://schemas.microsoft.com/office/drawing/2017/model3d" xmlns:o="urn:schemas-microsoft-com:office:office" xmlns:r="http://schemas.openxmlformats.org/officeDocument/2006/relationships" xmlns:m="http://schemas.openxmlformats.org/officeDocument/2006/math" xmlns:v="urn:schemas-microsoft-com:vml" xmlns:wp14="http://schemas.microsoft.com/office/word/2010/wordprocessingDrawing" xmlns:wp="http://schemas.openxmlformats.org/drawingml/2006/wordprocessingDrawing" xmlns:w10="urn:schemas-microsoft-com:office:word" xmlns:w="http://schemas.openxmlformats.org/wordprocessingml/2006/main" xmlns:w14="http://schemas.microsoft.com/office/word/2010/wordml" xmlns:w15="http://schemas.microsoft.com/office/word/2012/wordml" xmlns:w16cex="http://schemas.microsoft.com/office/word/2018/wordml/cex" xmlns:w16cid="http://schemas.microsoft.com/office/word/2016/wordml/cid" xmlns:w16="http://schemas.microsoft.com/office/word/2018/wordml" xmlns:w16sdtdh="http://schemas.microsoft.com/office/word/2020/wordml/sdtdatahash" xmlns:w16se="http://schemas.microsoft.com/office/word/2015/wordml/symex" xmlns:wpg="http://schemas.microsoft.com/office/word/2010/wordprocessingGroup" xmlns:wpi="http://schemas.microsoft.com/office/word/2010/wordprocessingInk" xmlns:wne="http://schemas.microsoft.com/office/word/2006/wordml" xmlns:wps="http://schemas.microsoft.com/office/word/2010/wordprocessingShape" mc:Ignorable="w14 w15 w16se w16cid w16 w16cex w16sdtdh wp14">
+<w:glossaryDocument xmlns:wpc="http://schemas.microsoft.com/office/word/2010/wordprocessingCanvas" xmlns:cx="http://schemas.microsoft.com/office/drawing/2014/chartex" xmlns:cx1="http://schemas.microsoft.com/office/drawing/2015/9/8/chartex" xmlns:cx2="http://schemas.microsoft.com/office/drawing/2015/10/21/chartex" xmlns:cx3="http://schemas.microsoft.com/office/drawing/2016/5/9/chartex" xmlns:cx4="http://schemas.microsoft.com/office/drawing/2016/5/10/chartex" xmlns:cx5="http://schemas.microsoft.com/office/drawing/2016/5/11/chartex" xmlns:cx6="http://schemas.microsoft.com/office/drawing/2016/5/12/chartex" xmlns:cx7="http://schemas.microsoft.com/office/drawing/2016/5/13/chartex" xmlns:cx8="http://schemas.microsoft.com/office/drawing/2016/5/14/chartex" xmlns:mc="http://schemas.openxmlformats.org/markup-compatibility/2006" xmlns:aink="http://schemas.microsoft.com/office/drawing/2016/ink" xmlns:am3d="http://schemas.microsoft.com/office/drawing/2017/model3d" xmlns:o="urn:schemas-microsoft-com:office:office" xmlns:oel="http://schemas.microsoft.com/office/2019/extlst" xmlns:r="http://schemas.openxmlformats.org/officeDocument/2006/relationships" xmlns:m="http://schemas.openxmlformats.org/officeDocument/2006/math" xmlns:v="urn:schemas-microsoft-com:vml" xmlns:wp14="http://schemas.microsoft.com/office/word/2010/wordprocessingDrawing" xmlns:wp="http://schemas.openxmlformats.org/drawingml/2006/wordprocessingDrawing" xmlns:w10="urn:schemas-microsoft-com:office:word" xmlns:w="http://schemas.openxmlformats.org/wordprocessingml/2006/main" xmlns:w14="http://schemas.microsoft.com/office/word/2010/wordml" xmlns:w15="http://schemas.microsoft.com/office/word/2012/wordml" xmlns:w16cex="http://schemas.microsoft.com/office/word/2018/wordml/cex" xmlns:w16cid="http://schemas.microsoft.com/office/word/2016/wordml/cid" xmlns:w16="http://schemas.microsoft.com/office/word/2018/wordml" xmlns:w16sdtdh="http://schemas.microsoft.com/office/word/2020/wordml/sdtdatahash" xmlns:w16se="http://schemas.microsoft.com/office/word/2015/wordml/symex" xmlns:wpg="http://schemas.microsoft.com/office/word/2010/wordprocessingGroup" xmlns:wpi="http://schemas.microsoft.com/office/word/2010/wordprocessingInk" xmlns:wne="http://schemas.microsoft.com/office/word/2006/wordml" xmlns:wps="http://schemas.microsoft.com/office/word/2010/wordprocessingShape" mc:Ignorable="w14 w15 w16se w16cid w16 w16cex w16sdtdh wp14">
   <w:docParts>
     <w:docPart>
       <w:docPartPr>
@@ -6848,81 +7765,6 @@
     </w:docPart>
     <w:docPart>
       <w:docPartPr>
-        <w:name w:val="109BA909F67E4AEF851A486A36A97D8C"/>
-        <w:category>
-          <w:name w:val="General"/>
-          <w:gallery w:val="placeholder"/>
-        </w:category>
-        <w:types>
-          <w:type w:val="bbPlcHdr"/>
-        </w:types>
-        <w:behaviors>
-          <w:behavior w:val="content"/>
-        </w:behaviors>
-        <w:guid w:val="{FFF86430-CCF0-45B4-98C3-C8F9A0AC7D85}"/>
-      </w:docPartPr>
-      <w:docPartBody>
-        <w:p>
-          <w:pPr>
-            <w:pStyle w:val="109BA909F67E4AEF851A486A36A97D8C"/>
-          </w:pPr>
-          <w:r>
-            <w:t>Projects &amp; extracurricular</w:t>
-          </w:r>
-        </w:p>
-      </w:docPartBody>
-    </w:docPart>
-    <w:docPart>
-      <w:docPartPr>
-        <w:name w:val="7C65D30B224943788376B6BD4C032DE0"/>
-        <w:category>
-          <w:name w:val="General"/>
-          <w:gallery w:val="placeholder"/>
-        </w:category>
-        <w:types>
-          <w:type w:val="bbPlcHdr"/>
-        </w:types>
-        <w:behaviors>
-          <w:behavior w:val="content"/>
-        </w:behaviors>
-        <w:guid w:val="{7E8A1895-AD46-4EE9-86EA-9D21764913E4}"/>
-      </w:docPartPr>
-      <w:docPartBody>
-        <w:p>
-          <w:r>
-            <w:t>Describe what you did/built etc.</w:t>
-          </w:r>
-        </w:p>
-      </w:docPartBody>
-    </w:docPart>
-    <w:docPart>
-      <w:docPartPr>
-        <w:name w:val="8BB0FB1031FF4FACBD46E094B412C9DE"/>
-        <w:category>
-          <w:name w:val="General"/>
-          <w:gallery w:val="placeholder"/>
-        </w:category>
-        <w:types>
-          <w:type w:val="bbPlcHdr"/>
-        </w:types>
-        <w:behaviors>
-          <w:behavior w:val="content"/>
-        </w:behaviors>
-        <w:guid w:val="{0034FF0E-C8EB-478A-85F3-D4EB6FABB114}"/>
-      </w:docPartPr>
-      <w:docPartBody>
-        <w:p>
-          <w:pPr>
-            <w:pStyle w:val="8BB0FB1031FF4FACBD46E094B412C9DE"/>
-          </w:pPr>
-          <w:r>
-            <w:t>Skills</w:t>
-          </w:r>
-        </w:p>
-      </w:docPartBody>
-    </w:docPart>
-    <w:docPart>
-      <w:docPartPr>
         <w:name w:val="65E507BFBADA401FB9C409701B728AF4"/>
         <w:category>
           <w:name w:val="General"/>
@@ -6972,6 +7814,58 @@
               <w:rStyle w:val="NotBold"/>
             </w:rPr>
             <w:t>List programming languages or skills</w:t>
+          </w:r>
+        </w:p>
+      </w:docPartBody>
+    </w:docPart>
+    <w:docPart>
+      <w:docPartPr>
+        <w:name w:val="E40E6FCBDB56425988AEA6AC53B57316"/>
+        <w:category>
+          <w:name w:val="General"/>
+          <w:gallery w:val="placeholder"/>
+        </w:category>
+        <w:types>
+          <w:type w:val="bbPlcHdr"/>
+        </w:types>
+        <w:behaviors>
+          <w:behavior w:val="content"/>
+        </w:behaviors>
+        <w:guid w:val="{F7BBC99E-2020-4D7D-94B3-3067174241FD}"/>
+      </w:docPartPr>
+      <w:docPartBody>
+        <w:p>
+          <w:pPr>
+            <w:pStyle w:val="E40E6FCBDB56425988AEA6AC53B57316"/>
+          </w:pPr>
+          <w:r>
+            <w:t>Education</w:t>
+          </w:r>
+        </w:p>
+      </w:docPartBody>
+    </w:docPart>
+    <w:docPart>
+      <w:docPartPr>
+        <w:name w:val="55109E4C860F4FE6A202241C721D24E7"/>
+        <w:category>
+          <w:name w:val="General"/>
+          <w:gallery w:val="placeholder"/>
+        </w:category>
+        <w:types>
+          <w:type w:val="bbPlcHdr"/>
+        </w:types>
+        <w:behaviors>
+          <w:behavior w:val="content"/>
+        </w:behaviors>
+        <w:guid w:val="{3D4F738A-FC26-44FF-B2A1-5D95DE360403}"/>
+      </w:docPartPr>
+      <w:docPartBody>
+        <w:p>
+          <w:pPr>
+            <w:pStyle w:val="55109E4C860F4FE6A202241C721D24E7"/>
+          </w:pPr>
+          <w:r>
+            <w:t>Projects &amp; extracurricular</w:t>
           </w:r>
         </w:p>
       </w:docPartBody>
@@ -7048,6 +7942,13 @@
     <w:pitch w:val="variable"/>
     <w:sig w:usb0="00000287" w:usb1="00000000" w:usb2="00000000" w:usb3="00000000" w:csb0="0000009F" w:csb1="00000000"/>
   </w:font>
+  <w:font w:name="Arial Rounded MT Bold">
+    <w:panose1 w:val="020F0704030504030204"/>
+    <w:charset w:val="00"/>
+    <w:family w:val="swiss"/>
+    <w:pitch w:val="variable"/>
+    <w:sig w:usb0="00000003" w:usb1="00000000" w:usb2="00000000" w:usb3="00000000" w:csb0="00000001" w:csb1="00000000"/>
+  </w:font>
   <w:font w:name="Calibri">
     <w:panose1 w:val="020F0502020204030204"/>
     <w:charset w:val="00"/>
@@ -7055,19 +7956,17 @@
     <w:pitch w:val="variable"/>
     <w:sig w:usb0="E4002EFF" w:usb1="C200247B" w:usb2="00000009" w:usb3="00000000" w:csb0="000001FF" w:csb1="00000000"/>
   </w:font>
-  <w:font w:name="Segoe UI Symbol">
-    <w:panose1 w:val="020B0502040204020203"/>
+  <w:font w:name="Aptos">
     <w:charset w:val="00"/>
     <w:family w:val="swiss"/>
     <w:pitch w:val="variable"/>
-    <w:sig w:usb0="800001E3" w:usb1="1200FFEF" w:usb2="00040000" w:usb3="00000000" w:csb0="00000001" w:csb1="00000000"/>
+    <w:sig w:usb0="20000287" w:usb1="00000003" w:usb2="00000000" w:usb3="00000000" w:csb0="0000019F" w:csb1="00000000"/>
   </w:font>
-  <w:font w:name="Calibri Light">
-    <w:panose1 w:val="020F0302020204030204"/>
+  <w:font w:name="Aptos Display">
     <w:charset w:val="00"/>
     <w:family w:val="swiss"/>
     <w:pitch w:val="variable"/>
-    <w:sig w:usb0="E4002EFF" w:usb1="C200247B" w:usb2="00000009" w:usb3="00000000" w:csb0="000001FF" w:csb1="00000000"/>
+    <w:sig w:usb0="20000287" w:usb1="00000003" w:usb2="00000000" w:usb3="00000000" w:csb0="0000019F" w:csb1="00000000"/>
   </w:font>
   <w:font w:name="Cambria Math">
     <w:panose1 w:val="02040503050406030204"/>
@@ -7080,7 +7979,7 @@
 </file>
 
 <file path=word/glossary/numbering.xml><?xml version="1.0" encoding="utf-8"?>
-<w:numbering xmlns:wpc="http://schemas.microsoft.com/office/word/2010/wordprocessingCanvas" xmlns:cx="http://schemas.microsoft.com/office/drawing/2014/chartex" xmlns:cx1="http://schemas.microsoft.com/office/drawing/2015/9/8/chartex" xmlns:cx2="http://schemas.microsoft.com/office/drawing/2015/10/21/chartex" xmlns:cx3="http://schemas.microsoft.com/office/drawing/2016/5/9/chartex" xmlns:cx4="http://schemas.microsoft.com/office/drawing/2016/5/10/chartex" xmlns:cx5="http://schemas.microsoft.com/office/drawing/2016/5/11/chartex" xmlns:cx6="http://schemas.microsoft.com/office/drawing/2016/5/12/chartex" xmlns:cx7="http://schemas.microsoft.com/office/drawing/2016/5/13/chartex" xmlns:cx8="http://schemas.microsoft.com/office/drawing/2016/5/14/chartex" xmlns:mc="http://schemas.openxmlformats.org/markup-compatibility/2006" xmlns:aink="http://schemas.microsoft.com/office/drawing/2016/ink" xmlns:am3d="http://schemas.microsoft.com/office/drawing/2017/model3d" xmlns:o="urn:schemas-microsoft-com:office:office" xmlns:r="http://schemas.openxmlformats.org/officeDocument/2006/relationships" xmlns:m="http://schemas.openxmlformats.org/officeDocument/2006/math" xmlns:v="urn:schemas-microsoft-com:vml" xmlns:wp14="http://schemas.microsoft.com/office/word/2010/wordprocessingDrawing" xmlns:wp="http://schemas.openxmlformats.org/drawingml/2006/wordprocessingDrawing" xmlns:w10="urn:schemas-microsoft-com:office:word" xmlns:w="http://schemas.openxmlformats.org/wordprocessingml/2006/main" xmlns:w14="http://schemas.microsoft.com/office/word/2010/wordml" xmlns:w15="http://schemas.microsoft.com/office/word/2012/wordml" xmlns:w16cex="http://schemas.microsoft.com/office/word/2018/wordml/cex" xmlns:w16cid="http://schemas.microsoft.com/office/word/2016/wordml/cid" xmlns:w16="http://schemas.microsoft.com/office/word/2018/wordml" xmlns:w16sdtdh="http://schemas.microsoft.com/office/word/2020/wordml/sdtdatahash" xmlns:w16se="http://schemas.microsoft.com/office/word/2015/wordml/symex" xmlns:wpg="http://schemas.microsoft.com/office/word/2010/wordprocessingGroup" xmlns:wpi="http://schemas.microsoft.com/office/word/2010/wordprocessingInk" xmlns:wne="http://schemas.microsoft.com/office/word/2006/wordml" xmlns:wps="http://schemas.microsoft.com/office/word/2010/wordprocessingShape" mc:Ignorable="w14 w15 w16se w16cid w16 w16cex w16sdtdh wp14">
+<w:numbering xmlns:wpc="http://schemas.microsoft.com/office/word/2010/wordprocessingCanvas" xmlns:cx="http://schemas.microsoft.com/office/drawing/2014/chartex" xmlns:cx1="http://schemas.microsoft.com/office/drawing/2015/9/8/chartex" xmlns:cx2="http://schemas.microsoft.com/office/drawing/2015/10/21/chartex" xmlns:cx3="http://schemas.microsoft.com/office/drawing/2016/5/9/chartex" xmlns:cx4="http://schemas.microsoft.com/office/drawing/2016/5/10/chartex" xmlns:cx5="http://schemas.microsoft.com/office/drawing/2016/5/11/chartex" xmlns:cx6="http://schemas.microsoft.com/office/drawing/2016/5/12/chartex" xmlns:cx7="http://schemas.microsoft.com/office/drawing/2016/5/13/chartex" xmlns:cx8="http://schemas.microsoft.com/office/drawing/2016/5/14/chartex" xmlns:mc="http://schemas.openxmlformats.org/markup-compatibility/2006" xmlns:aink="http://schemas.microsoft.com/office/drawing/2016/ink" xmlns:am3d="http://schemas.microsoft.com/office/drawing/2017/model3d" xmlns:o="urn:schemas-microsoft-com:office:office" xmlns:oel="http://schemas.microsoft.com/office/2019/extlst" xmlns:r="http://schemas.openxmlformats.org/officeDocument/2006/relationships" xmlns:m="http://schemas.openxmlformats.org/officeDocument/2006/math" xmlns:v="urn:schemas-microsoft-com:vml" xmlns:wp14="http://schemas.microsoft.com/office/word/2010/wordprocessingDrawing" xmlns:wp="http://schemas.openxmlformats.org/drawingml/2006/wordprocessingDrawing" xmlns:w10="urn:schemas-microsoft-com:office:word" xmlns:w="http://schemas.openxmlformats.org/wordprocessingml/2006/main" xmlns:w14="http://schemas.microsoft.com/office/word/2010/wordml" xmlns:w15="http://schemas.microsoft.com/office/word/2012/wordml" xmlns:w16cex="http://schemas.microsoft.com/office/word/2018/wordml/cex" xmlns:w16cid="http://schemas.microsoft.com/office/word/2016/wordml/cid" xmlns:w16="http://schemas.microsoft.com/office/word/2018/wordml" xmlns:w16sdtdh="http://schemas.microsoft.com/office/word/2020/wordml/sdtdatahash" xmlns:w16se="http://schemas.microsoft.com/office/word/2015/wordml/symex" xmlns:wpg="http://schemas.microsoft.com/office/word/2010/wordprocessingGroup" xmlns:wpi="http://schemas.microsoft.com/office/word/2010/wordprocessingInk" xmlns:wne="http://schemas.microsoft.com/office/word/2006/wordml" xmlns:wps="http://schemas.microsoft.com/office/word/2010/wordprocessingShape" mc:Ignorable="w14 w15 w16se w16cid w16 w16cex w16sdtdh wp14">
   <w:abstractNum w:abstractNumId="0" w15:restartNumberingAfterBreak="0">
     <w:nsid w:val="52070C9A"/>
     <w:multiLevelType w:val="multilevel"/>
@@ -7096,7 +7995,7 @@
       </w:pPr>
       <w:rPr>
         <w:rFonts w:ascii="Symbol" w:hAnsi="Symbol" w:hint="default"/>
-        <w:color w:val="44546A" w:themeColor="text2"/>
+        <w:color w:val="0E2841" w:themeColor="text2"/>
       </w:rPr>
     </w:lvl>
     <w:lvl w:ilvl="1">
@@ -7110,7 +8009,7 @@
       </w:pPr>
       <w:rPr>
         <w:rFonts w:ascii="Times New Roman" w:hAnsi="Times New Roman" w:cs="Times New Roman" w:hint="default"/>
-        <w:color w:val="44546A" w:themeColor="text2"/>
+        <w:color w:val="0E2841" w:themeColor="text2"/>
       </w:rPr>
     </w:lvl>
     <w:lvl w:ilvl="2">
@@ -7124,7 +8023,7 @@
       </w:pPr>
       <w:rPr>
         <w:rFonts w:ascii="Symbol" w:hAnsi="Symbol" w:hint="default"/>
-        <w:color w:val="44546A" w:themeColor="text2"/>
+        <w:color w:val="0E2841" w:themeColor="text2"/>
       </w:rPr>
     </w:lvl>
     <w:lvl w:ilvl="3">
@@ -7138,7 +8037,7 @@
       </w:pPr>
       <w:rPr>
         <w:rFonts w:ascii="Times New Roman" w:hAnsi="Times New Roman" w:cs="Times New Roman" w:hint="default"/>
-        <w:color w:val="44546A" w:themeColor="text2"/>
+        <w:color w:val="0E2841" w:themeColor="text2"/>
       </w:rPr>
     </w:lvl>
     <w:lvl w:ilvl="4">
@@ -7152,7 +8051,7 @@
       </w:pPr>
       <w:rPr>
         <w:rFonts w:ascii="Symbol" w:hAnsi="Symbol" w:hint="default"/>
-        <w:color w:val="44546A" w:themeColor="text2"/>
+        <w:color w:val="0E2841" w:themeColor="text2"/>
       </w:rPr>
     </w:lvl>
     <w:lvl w:ilvl="5">
@@ -7204,7 +8103,7 @@
       </w:rPr>
     </w:lvl>
   </w:abstractNum>
-  <w:num w:numId="1">
+  <w:num w:numId="1" w16cid:durableId="2078630062">
     <w:abstractNumId w:val="0"/>
   </w:num>
 </w:numbering>
@@ -7227,21 +8126,31 @@
   </w:compat>
   <w:rsids>
     <w:rsidRoot w:val="001C65CA"/>
+    <w:rsid w:val="0003709C"/>
     <w:rsid w:val="00127A7B"/>
     <w:rsid w:val="001C65CA"/>
+    <w:rsid w:val="001D507B"/>
     <w:rsid w:val="002B3C6F"/>
+    <w:rsid w:val="003C6516"/>
     <w:rsid w:val="004D4984"/>
     <w:rsid w:val="005D115C"/>
     <w:rsid w:val="005E5EE2"/>
+    <w:rsid w:val="006118BC"/>
+    <w:rsid w:val="006421CF"/>
     <w:rsid w:val="006A06A8"/>
+    <w:rsid w:val="006F381F"/>
     <w:rsid w:val="008D3D43"/>
     <w:rsid w:val="009E09C4"/>
     <w:rsid w:val="00A5296B"/>
+    <w:rsid w:val="00A93BD2"/>
     <w:rsid w:val="00B618CE"/>
+    <w:rsid w:val="00BD0580"/>
+    <w:rsid w:val="00C85405"/>
     <w:rsid w:val="00D92226"/>
     <w:rsid w:val="00DD4856"/>
     <w:rsid w:val="00E97B36"/>
     <w:rsid w:val="00ED2439"/>
+    <w:rsid w:val="00FD4A2C"/>
   </w:rsids>
   <m:mathPr>
     <m:mathFont m:val="Cambria Math"/>
@@ -7886,17 +8795,11 @@
       <w:color w:val="auto"/>
     </w:rPr>
   </w:style>
-  <w:style w:type="paragraph" w:customStyle="1" w:styleId="8BB0FB1031FF4FACBD46E094B412C9DE">
-    <w:name w:val="8BB0FB1031FF4FACBD46E094B412C9DE"/>
-    <w:rsid w:val="00ED2439"/>
-    <w:pPr>
-      <w:spacing w:line="259" w:lineRule="auto"/>
-    </w:pPr>
+  <w:style w:type="paragraph" w:customStyle="1" w:styleId="8AF2CB39792542FC8C698EF7D0CB4808">
+    <w:name w:val="8AF2CB39792542FC8C698EF7D0CB4808"/>
+    <w:rsid w:val="006F381F"/>
     <w:rPr>
-      <w:kern w:val="0"/>
-      <w:sz w:val="22"/>
-      <w:szCs w:val="22"/>
-      <w14:ligatures w14:val="none"/>
+      <w:lang w:val="en-IN" w:eastAsia="en-IN"/>
     </w:rPr>
   </w:style>
   <w:style w:type="paragraph" w:customStyle="1" w:styleId="65E507BFBADA401FB9C409701B728AF4">
@@ -7923,6 +8826,20 @@
       <w:sz w:val="22"/>
       <w:szCs w:val="22"/>
       <w14:ligatures w14:val="none"/>
+    </w:rPr>
+  </w:style>
+  <w:style w:type="paragraph" w:customStyle="1" w:styleId="E40E6FCBDB56425988AEA6AC53B57316">
+    <w:name w:val="E40E6FCBDB56425988AEA6AC53B57316"/>
+    <w:rsid w:val="00C85405"/>
+    <w:rPr>
+      <w:lang w:val="en-IN" w:eastAsia="en-IN"/>
+    </w:rPr>
+  </w:style>
+  <w:style w:type="paragraph" w:customStyle="1" w:styleId="55109E4C860F4FE6A202241C721D24E7">
+    <w:name w:val="55109E4C860F4FE6A202241C721D24E7"/>
+    <w:rsid w:val="006F381F"/>
+    <w:rPr>
+      <w:lang w:val="en-IN" w:eastAsia="en-IN"/>
     </w:rPr>
   </w:style>
 </w:styles>
@@ -8137,35 +9054,10 @@
 </file>
 
 <file path=customXml/item1.xml><?xml version="1.0" encoding="utf-8"?>
-<p:properties xmlns:p="http://schemas.microsoft.com/office/2006/metadata/properties" xmlns:xsi="http://www.w3.org/2001/XMLSchema-instance" xmlns:pc="http://schemas.microsoft.com/office/infopath/2007/PartnerControls">
-  <documentManagement>
-    <_ip_UnifiedCompliancePolicyUIAction xmlns="http://schemas.microsoft.com/sharepoint/v3" xsi:nil="true"/>
-    <Image xmlns="71af3243-3dd4-4a8d-8c0d-dd76da1f02a5">
-      <Url xsi:nil="true"/>
-      <Description xsi:nil="true"/>
-    </Image>
-    <Status xmlns="71af3243-3dd4-4a8d-8c0d-dd76da1f02a5">Not started</Status>
-    <Background xmlns="71af3243-3dd4-4a8d-8c0d-dd76da1f02a5">false</Background>
-    <_ip_UnifiedCompliancePolicyProperties xmlns="http://schemas.microsoft.com/sharepoint/v3" xsi:nil="true"/>
-    <ImageTagsTaxHTField xmlns="71af3243-3dd4-4a8d-8c0d-dd76da1f02a5">
-      <Terms xmlns="http://schemas.microsoft.com/office/infopath/2007/PartnerControls"/>
-    </ImageTagsTaxHTField>
-    <TaxCatchAll xmlns="230e9df3-be65-4c73-a93b-d1236ebd677e" xsi:nil="true"/>
-    <MediaServiceKeyPoints xmlns="71af3243-3dd4-4a8d-8c0d-dd76da1f02a5" xsi:nil="true"/>
-  </documentManagement>
-</p:properties>
+<b:Sources xmlns:b="http://schemas.openxmlformats.org/officeDocument/2006/bibliography" xmlns="http://schemas.openxmlformats.org/officeDocument/2006/bibliography" SelectedStyle="\APASixthEditionOfficeOnline.xsl" StyleName="APA" Version="6"/>
 </file>
 
 <file path=customXml/item2.xml><?xml version="1.0" encoding="utf-8"?>
-<?mso-contentType ?>
-<FormTemplates xmlns="http://schemas.microsoft.com/sharepoint/v3/contenttype/forms">
-  <Display>DocumentLibraryForm</Display>
-  <Edit>DocumentLibraryForm</Edit>
-  <New>DocumentLibraryForm</New>
-</FormTemplates>
-</file>
-
-<file path=customXml/item3.xml><?xml version="1.0" encoding="utf-8"?>
 <ct:contentTypeSchema xmlns:ct="http://schemas.microsoft.com/office/2006/metadata/contentType" xmlns:ma="http://schemas.microsoft.com/office/2006/metadata/properties/metaAttributes" ct:_="" ma:_="" ma:contentTypeName="Document" ma:contentTypeID="0x01010079F111ED35F8CC479449609E8A0923A6" ma:contentTypeVersion="28" ma:contentTypeDescription="Create a new document." ma:contentTypeScope="" ma:versionID="60f5a4f2d2b0abadcf532d48ebf9cb71">
   <xsd:schema xmlns:xsd="http://www.w3.org/2001/XMLSchema" xmlns:xs="http://www.w3.org/2001/XMLSchema" xmlns:p="http://schemas.microsoft.com/office/2006/metadata/properties" xmlns:ns1="http://schemas.microsoft.com/sharepoint/v3" xmlns:ns2="71af3243-3dd4-4a8d-8c0d-dd76da1f02a5" xmlns:ns3="16c05727-aa75-4e4a-9b5f-8a80a1165891" xmlns:ns4="230e9df3-be65-4c73-a93b-d1236ebd677e" targetNamespace="http://schemas.microsoft.com/office/2006/metadata/properties" ma:root="true" ma:fieldsID="7dd78129e6a1811f84807ad11c651531" ns1:_="" ns2:_="" ns3:_="" ns4:_="">
     <xsd:import namespace="http://schemas.microsoft.com/sharepoint/v3"/>
@@ -8477,31 +9369,44 @@
 </ct:contentTypeSchema>
 </file>
 
+<file path=customXml/item3.xml><?xml version="1.0" encoding="utf-8"?>
+<?mso-contentType ?>
+<FormTemplates xmlns="http://schemas.microsoft.com/sharepoint/v3/contenttype/forms">
+  <Display>DocumentLibraryForm</Display>
+  <Edit>DocumentLibraryForm</Edit>
+  <New>DocumentLibraryForm</New>
+</FormTemplates>
+</file>
+
 <file path=customXml/item4.xml><?xml version="1.0" encoding="utf-8"?>
-<b:Sources xmlns:b="http://schemas.openxmlformats.org/officeDocument/2006/bibliography" xmlns="http://schemas.openxmlformats.org/officeDocument/2006/bibliography" SelectedStyle="\APASixthEditionOfficeOnline.xsl" StyleName="APA" Version="6"/>
+<p:properties xmlns:p="http://schemas.microsoft.com/office/2006/metadata/properties" xmlns:xsi="http://www.w3.org/2001/XMLSchema-instance" xmlns:pc="http://schemas.microsoft.com/office/infopath/2007/PartnerControls">
+  <documentManagement>
+    <_ip_UnifiedCompliancePolicyUIAction xmlns="http://schemas.microsoft.com/sharepoint/v3" xsi:nil="true"/>
+    <Image xmlns="71af3243-3dd4-4a8d-8c0d-dd76da1f02a5">
+      <Url xsi:nil="true"/>
+      <Description xsi:nil="true"/>
+    </Image>
+    <Status xmlns="71af3243-3dd4-4a8d-8c0d-dd76da1f02a5">Not started</Status>
+    <Background xmlns="71af3243-3dd4-4a8d-8c0d-dd76da1f02a5">false</Background>
+    <_ip_UnifiedCompliancePolicyProperties xmlns="http://schemas.microsoft.com/sharepoint/v3" xsi:nil="true"/>
+    <ImageTagsTaxHTField xmlns="71af3243-3dd4-4a8d-8c0d-dd76da1f02a5">
+      <Terms xmlns="http://schemas.microsoft.com/office/infopath/2007/PartnerControls"/>
+    </ImageTagsTaxHTField>
+    <TaxCatchAll xmlns="230e9df3-be65-4c73-a93b-d1236ebd677e" xsi:nil="true"/>
+    <MediaServiceKeyPoints xmlns="71af3243-3dd4-4a8d-8c0d-dd76da1f02a5" xsi:nil="true"/>
+  </documentManagement>
+</p:properties>
 </file>
 
 <file path=customXml/itemProps1.xml><?xml version="1.0" encoding="utf-8"?>
-<ds:datastoreItem xmlns:ds="http://schemas.openxmlformats.org/officeDocument/2006/customXml" ds:itemID="{9C488EFA-900E-4405-BD4E-E83D13AD8CB6}">
+<ds:datastoreItem xmlns:ds="http://schemas.openxmlformats.org/officeDocument/2006/customXml" ds:itemID="{02FD15C4-A7E4-483B-89D4-00AEC125D38D}">
   <ds:schemaRefs>
-    <ds:schemaRef ds:uri="http://schemas.microsoft.com/office/2006/metadata/properties"/>
-    <ds:schemaRef ds:uri="http://schemas.microsoft.com/office/infopath/2007/PartnerControls"/>
-    <ds:schemaRef ds:uri="http://schemas.microsoft.com/sharepoint/v3"/>
-    <ds:schemaRef ds:uri="71af3243-3dd4-4a8d-8c0d-dd76da1f02a5"/>
-    <ds:schemaRef ds:uri="230e9df3-be65-4c73-a93b-d1236ebd677e"/>
+    <ds:schemaRef ds:uri="http://schemas.openxmlformats.org/officeDocument/2006/bibliography"/>
   </ds:schemaRefs>
 </ds:datastoreItem>
 </file>
 
 <file path=customXml/itemProps2.xml><?xml version="1.0" encoding="utf-8"?>
-<ds:datastoreItem xmlns:ds="http://schemas.openxmlformats.org/officeDocument/2006/customXml" ds:itemID="{B68BEF44-5CE4-407D-801F-ABCD28C15FEF}">
-  <ds:schemaRefs>
-    <ds:schemaRef ds:uri="http://schemas.microsoft.com/sharepoint/v3/contenttype/forms"/>
-  </ds:schemaRefs>
-</ds:datastoreItem>
-</file>
-
-<file path=customXml/itemProps3.xml><?xml version="1.0" encoding="utf-8"?>
 <ds:datastoreItem xmlns:ds="http://schemas.openxmlformats.org/officeDocument/2006/customXml" ds:itemID="{F1773DEF-F3EB-4EBC-916F-5D6A2722CF6F}">
   <ds:schemaRefs>
     <ds:schemaRef ds:uri="http://schemas.microsoft.com/office/2006/metadata/contentType"/>
@@ -8522,10 +9427,29 @@
 </ds:datastoreItem>
 </file>
 
+<file path=customXml/itemProps3.xml><?xml version="1.0" encoding="utf-8"?>
+<ds:datastoreItem xmlns:ds="http://schemas.openxmlformats.org/officeDocument/2006/customXml" ds:itemID="{B68BEF44-5CE4-407D-801F-ABCD28C15FEF}">
+  <ds:schemaRefs>
+    <ds:schemaRef ds:uri="http://schemas.microsoft.com/sharepoint/v3/contenttype/forms"/>
+  </ds:schemaRefs>
+</ds:datastoreItem>
+</file>
+
 <file path=customXml/itemProps4.xml><?xml version="1.0" encoding="utf-8"?>
-<ds:datastoreItem xmlns:ds="http://schemas.openxmlformats.org/officeDocument/2006/customXml" ds:itemID="{02FD15C4-A7E4-483B-89D4-00AEC125D38D}">
+<ds:datastoreItem xmlns:ds="http://schemas.openxmlformats.org/officeDocument/2006/customXml" ds:itemID="{9C488EFA-900E-4405-BD4E-E83D13AD8CB6}">
   <ds:schemaRefs>
-    <ds:schemaRef ds:uri="http://schemas.openxmlformats.org/officeDocument/2006/bibliography"/>
+    <ds:schemaRef ds:uri="http://purl.org/dc/elements/1.1/"/>
+    <ds:schemaRef ds:uri="http://schemas.microsoft.com/office/2006/documentManagement/types"/>
+    <ds:schemaRef ds:uri="http://www.w3.org/XML/1998/namespace"/>
+    <ds:schemaRef ds:uri="71af3243-3dd4-4a8d-8c0d-dd76da1f02a5"/>
+    <ds:schemaRef ds:uri="http://schemas.microsoft.com/office/infopath/2007/PartnerControls"/>
+    <ds:schemaRef ds:uri="http://schemas.microsoft.com/office/2006/metadata/properties"/>
+    <ds:schemaRef ds:uri="http://schemas.openxmlformats.org/package/2006/metadata/core-properties"/>
+    <ds:schemaRef ds:uri="http://schemas.microsoft.com/sharepoint/v3"/>
+    <ds:schemaRef ds:uri="http://purl.org/dc/dcmitype/"/>
+    <ds:schemaRef ds:uri="230e9df3-be65-4c73-a93b-d1236ebd677e"/>
+    <ds:schemaRef ds:uri="16c05727-aa75-4e4a-9b5f-8a80a1165891"/>
+    <ds:schemaRef ds:uri="http://purl.org/dc/terms/"/>
   </ds:schemaRefs>
 </ds:datastoreItem>
 </file>

</xml_diff>